<commit_message>
Só falta a conclusão
</commit_message>
<xml_diff>
--- a/TCC/PTCC/Estudo_Viabilidade.docx
+++ b/TCC/PTCC/Estudo_Viabilidade.docx
@@ -1150,20 +1150,7 @@
           <w:szCs w:val="24"/>
           <w:lang w:eastAsia="pt-BR"/>
         </w:rPr>
-        <w:t xml:space="preserve"> 6</w:t>
-      </w:r>
-      <w:bookmarkStart w:id="0" w:name="_GoBack"/>
-      <w:r>
-        <w:rPr>
-          <w:rFonts w:eastAsia="Times New Roman" w:cs="Arial"/>
-          <w:b/>
-          <w:bCs/>
-          <w:spacing w:val="0"/>
-          <w:sz w:val="24"/>
-          <w:szCs w:val="24"/>
-          <w:lang w:eastAsia="pt-BR"/>
-        </w:rPr>
-        <w:t>.1 Alternativa 1</w:t>
+        <w:t xml:space="preserve"> 6.1 Alternativa 1</w:t>
       </w:r>
     </w:p>
     <w:p>
@@ -1190,18 +1177,7 @@
           <w:sz w:val="24"/>
           <w:szCs w:val="24"/>
         </w:rPr>
-        <w:t xml:space="preserve">Linguagem </w:t>
-      </w:r>
-      <w:bookmarkEnd w:id="0"/>
-      <w:r>
-        <w:rPr>
-          <w:rFonts w:cs="Arial"/>
-          <w:b/>
-          <w:bCs/>
-          <w:sz w:val="24"/>
-          <w:szCs w:val="24"/>
-        </w:rPr>
-        <w:t>Java script</w:t>
+        <w:t>Linguagem Java script</w:t>
       </w:r>
     </w:p>
     <w:p>
@@ -1998,168 +1974,9 @@
         <w:t>7.1 Benefícios</w:t>
       </w:r>
     </w:p>
-    <w:p>
-      <w:pPr>
-        <w:shd w:val="clear" w:color="auto" w:fill="FFFFFF"/>
-        <w:spacing w:after="0" w:line="360" w:lineRule="auto"/>
-        <w:jc w:val="both"/>
-        <w:rPr>
-          <w:rFonts w:ascii="Arial" w:eastAsia="Times New Roman" w:hAnsi="Arial" w:cs="Arial"/>
-          <w:color w:val="000000" w:themeColor="text1"/>
-          <w:sz w:val="24"/>
-          <w:szCs w:val="24"/>
-          <w:lang w:eastAsia="pt-BR"/>
-        </w:rPr>
-      </w:pPr>
-      <w:r>
-        <w:rPr>
-          <w:rFonts w:ascii="Arial" w:eastAsia="Times New Roman" w:hAnsi="Arial" w:cs="Arial"/>
-          <w:color w:val="000000" w:themeColor="text1"/>
-          <w:sz w:val="24"/>
-          <w:szCs w:val="24"/>
-          <w:lang w:eastAsia="pt-BR"/>
-        </w:rPr>
-        <w:t>_</w:t>
-      </w:r>
-    </w:p>
-    <w:p>
-      <w:pPr>
-        <w:shd w:val="clear" w:color="auto" w:fill="FFFFFF"/>
-        <w:spacing w:after="0" w:line="360" w:lineRule="auto"/>
-        <w:jc w:val="both"/>
-        <w:rPr>
-          <w:rFonts w:ascii="Arial" w:eastAsia="Times New Roman" w:hAnsi="Arial" w:cs="Arial"/>
-          <w:color w:val="000000" w:themeColor="text1"/>
-          <w:sz w:val="24"/>
-          <w:szCs w:val="24"/>
-          <w:lang w:eastAsia="pt-BR"/>
-        </w:rPr>
-      </w:pPr>
-      <w:r>
-        <w:rPr>
-          <w:rFonts w:ascii="Arial" w:eastAsia="Times New Roman" w:hAnsi="Arial" w:cs="Arial"/>
-          <w:color w:val="000000" w:themeColor="text1"/>
-          <w:sz w:val="24"/>
-          <w:szCs w:val="24"/>
-          <w:lang w:eastAsia="pt-BR"/>
-        </w:rPr>
-        <w:t> </w:t>
-      </w:r>
-      <w:r>
-        <w:rPr>
-          <w:rFonts w:ascii="Arial" w:eastAsia="Times New Roman" w:hAnsi="Arial" w:cs="Arial"/>
-          <w:b/>
-          <w:bCs/>
-          <w:color w:val="000000" w:themeColor="text1"/>
-          <w:sz w:val="24"/>
-          <w:szCs w:val="24"/>
-          <w:lang w:eastAsia="pt-BR"/>
-        </w:rPr>
-        <w:br/>
-        <w:t>7.2 Custos</w:t>
-      </w:r>
-    </w:p>
-    <w:p>
-      <w:pPr>
-        <w:jc w:val="both"/>
-        <w:rPr>
-          <w:rFonts w:ascii="Arial" w:eastAsia="Times New Roman" w:hAnsi="Arial" w:cs="Arial"/>
-          <w:b/>
-          <w:bCs/>
-          <w:color w:val="000000" w:themeColor="text1"/>
-          <w:sz w:val="24"/>
-          <w:szCs w:val="24"/>
-          <w:lang w:eastAsia="pt-BR"/>
-        </w:rPr>
-      </w:pPr>
-      <w:r>
-        <w:rPr>
-          <w:rFonts w:ascii="Arial" w:eastAsia="Times New Roman" w:hAnsi="Arial" w:cs="Arial"/>
-          <w:b/>
-          <w:bCs/>
-          <w:color w:val="000000" w:themeColor="text1"/>
-          <w:sz w:val="24"/>
-          <w:szCs w:val="24"/>
-          <w:lang w:eastAsia="pt-BR"/>
-        </w:rPr>
-        <w:t>Custo de desenvolvimento (Ocorre somente uma vez)</w:t>
-      </w:r>
-    </w:p>
-    <w:p>
-      <w:pPr>
-        <w:jc w:val="both"/>
-      </w:pPr>
-      <w:r>
-        <w:rPr>
-          <w:rFonts w:ascii="Arial" w:eastAsia="Times New Roman" w:hAnsi="Arial" w:cs="Arial"/>
-          <w:b/>
-          <w:bCs/>
-          <w:color w:val="000000" w:themeColor="text1"/>
-          <w:sz w:val="24"/>
-          <w:szCs w:val="24"/>
-          <w:lang w:eastAsia="pt-BR"/>
-        </w:rPr>
-        <w:t>Custo de desenvolvimento e aquisição</w:t>
-      </w:r>
-    </w:p>
-    <w:p>
-      <w:pPr>
-        <w:spacing w:after="0" w:line="360" w:lineRule="auto"/>
-        <w:jc w:val="both"/>
-        <w:rPr>
-          <w:rFonts w:ascii="Arial" w:hAnsi="Arial" w:cs="Arial"/>
-          <w:sz w:val="24"/>
-          <w:szCs w:val="24"/>
-        </w:rPr>
-      </w:pPr>
-      <w:r>
-        <w:rPr>
-          <w:rFonts w:ascii="Arial" w:hAnsi="Arial" w:cs="Arial"/>
-          <w:sz w:val="24"/>
-          <w:szCs w:val="24"/>
-        </w:rPr>
-        <w:t xml:space="preserve">O sistema de gestão em estacionamentos </w:t>
-      </w:r>
-      <w:proofErr w:type="spellStart"/>
-      <w:r>
-        <w:rPr>
-          <w:rFonts w:ascii="Arial" w:hAnsi="Arial" w:cs="Arial"/>
-          <w:sz w:val="24"/>
-          <w:szCs w:val="24"/>
-        </w:rPr>
-        <w:t>CondMind</w:t>
-      </w:r>
-      <w:proofErr w:type="spellEnd"/>
-      <w:r>
-        <w:rPr>
-          <w:rFonts w:ascii="Arial" w:hAnsi="Arial" w:cs="Arial"/>
-          <w:sz w:val="24"/>
-          <w:szCs w:val="24"/>
-        </w:rPr>
-        <w:t>, cujo desenvolvimento é ônus do grupo Shannon, será encargo do próprio time de desenvolvedores internos, porém, terá X%(</w:t>
-      </w:r>
-      <w:proofErr w:type="spellStart"/>
-      <w:r>
-        <w:rPr>
-          <w:rFonts w:ascii="Arial" w:hAnsi="Arial" w:cs="Arial"/>
-          <w:sz w:val="24"/>
-          <w:szCs w:val="24"/>
-        </w:rPr>
-        <w:t>porcento</w:t>
-      </w:r>
-      <w:proofErr w:type="spellEnd"/>
-      <w:r>
-        <w:rPr>
-          <w:rFonts w:ascii="Arial" w:hAnsi="Arial" w:cs="Arial"/>
-          <w:sz w:val="24"/>
-          <w:szCs w:val="24"/>
-        </w:rPr>
-        <w:t>) || XR$(valor) em investimento nos meios de marketing, visando uma ampla divulgação do produto.</w:t>
-      </w:r>
-    </w:p>
     <w:tbl>
       <w:tblPr>
-        <w:tblW w:w="6688" w:type="dxa"/>
+        <w:tblW w:w="7680" w:type="dxa"/>
         <w:tblCellMar>
           <w:left w:w="70" w:type="dxa"/>
           <w:right w:w="70" w:type="dxa"/>
@@ -2167,10 +1984,9 @@
         <w:tblLook w:val="04A0" w:firstRow="1" w:lastRow="0" w:firstColumn="1" w:lastColumn="0" w:noHBand="0" w:noVBand="1"/>
       </w:tblPr>
       <w:tblGrid>
-        <w:gridCol w:w="3052"/>
-        <w:gridCol w:w="545"/>
-        <w:gridCol w:w="1743"/>
-        <w:gridCol w:w="1458"/>
+        <w:gridCol w:w="3063"/>
+        <w:gridCol w:w="2300"/>
+        <w:gridCol w:w="2317"/>
       </w:tblGrid>
       <w:tr>
         <w:trPr>
@@ -2178,13 +1994,13 @@
         </w:trPr>
         <w:tc>
           <w:tcPr>
-            <w:tcW w:w="6688" w:type="dxa"/>
-            <w:gridSpan w:val="4"/>
-            <w:tcBorders>
-              <w:top w:val="single" w:sz="8" w:space="0" w:color="auto"/>
+            <w:tcW w:w="7680" w:type="dxa"/>
+            <w:gridSpan w:val="3"/>
+            <w:tcBorders>
+              <w:top w:val="single" w:sz="4" w:space="0" w:color="auto"/>
               <w:left w:val="single" w:sz="8" w:space="0" w:color="auto"/>
               <w:bottom w:val="single" w:sz="4" w:space="0" w:color="auto"/>
-              <w:right w:val="single" w:sz="8" w:space="0" w:color="000000"/>
+              <w:right w:val="single" w:sz="4" w:space="0" w:color="000000"/>
             </w:tcBorders>
             <w:shd w:val="clear" w:color="000000" w:fill="FFFFFF"/>
             <w:noWrap/>
@@ -2194,7 +2010,50 @@
           <w:p>
             <w:pPr>
               <w:spacing w:after="0" w:line="240" w:lineRule="auto"/>
-              <w:jc w:val="both"/>
+              <w:jc w:val="center"/>
+              <w:rPr>
+                <w:rFonts w:ascii="Times New Roman" w:eastAsia="Times New Roman" w:hAnsi="Times New Roman" w:cs="Times New Roman"/>
+                <w:color w:val="000000"/>
+                <w:sz w:val="24"/>
+                <w:szCs w:val="24"/>
+                <w:lang w:eastAsia="pt-BR"/>
+              </w:rPr>
+            </w:pPr>
+            <w:r>
+              <w:rPr>
+                <w:rFonts w:ascii="Times New Roman" w:eastAsia="Times New Roman" w:hAnsi="Times New Roman" w:cs="Times New Roman"/>
+                <w:color w:val="000000"/>
+                <w:sz w:val="24"/>
+                <w:szCs w:val="24"/>
+                <w:lang w:eastAsia="pt-BR"/>
+              </w:rPr>
+              <w:t>BENEFÍCIOS</w:t>
+            </w:r>
+          </w:p>
+        </w:tc>
+      </w:tr>
+      <w:tr>
+        <w:trPr>
+          <w:trHeight w:val="300"/>
+        </w:trPr>
+        <w:tc>
+          <w:tcPr>
+            <w:tcW w:w="3063" w:type="dxa"/>
+            <w:tcBorders>
+              <w:top w:val="nil"/>
+              <w:left w:val="single" w:sz="8" w:space="0" w:color="auto"/>
+              <w:bottom w:val="single" w:sz="4" w:space="0" w:color="auto"/>
+              <w:right w:val="single" w:sz="4" w:space="0" w:color="auto"/>
+            </w:tcBorders>
+            <w:shd w:val="clear" w:color="000000" w:fill="FFFFFF"/>
+            <w:noWrap/>
+            <w:vAlign w:val="bottom"/>
+            <w:hideMark/>
+          </w:tcPr>
+          <w:p>
+            <w:pPr>
+              <w:spacing w:after="0" w:line="240" w:lineRule="auto"/>
+              <w:jc w:val="center"/>
               <w:rPr>
                 <w:rFonts w:ascii="Calibri" w:eastAsia="Times New Roman" w:hAnsi="Calibri" w:cs="Calibri"/>
                 <w:b/>
@@ -2211,7 +2070,295 @@
                 <w:color w:val="000000"/>
                 <w:lang w:eastAsia="pt-BR"/>
               </w:rPr>
-              <w:t>SOFTWARE CONDMIND</w:t>
+              <w:t>Item</w:t>
+            </w:r>
+          </w:p>
+        </w:tc>
+        <w:tc>
+          <w:tcPr>
+            <w:tcW w:w="2300" w:type="dxa"/>
+            <w:tcBorders>
+              <w:top w:val="nil"/>
+              <w:left w:val="nil"/>
+              <w:bottom w:val="single" w:sz="4" w:space="0" w:color="auto"/>
+              <w:right w:val="single" w:sz="4" w:space="0" w:color="auto"/>
+            </w:tcBorders>
+            <w:shd w:val="clear" w:color="000000" w:fill="FFFFFF"/>
+            <w:noWrap/>
+            <w:vAlign w:val="bottom"/>
+            <w:hideMark/>
+          </w:tcPr>
+          <w:p>
+            <w:pPr>
+              <w:spacing w:after="0" w:line="240" w:lineRule="auto"/>
+              <w:jc w:val="center"/>
+              <w:rPr>
+                <w:rFonts w:ascii="Calibri" w:eastAsia="Times New Roman" w:hAnsi="Calibri" w:cs="Calibri"/>
+                <w:b/>
+                <w:bCs/>
+                <w:color w:val="000000"/>
+                <w:lang w:eastAsia="pt-BR"/>
+              </w:rPr>
+            </w:pPr>
+            <w:r>
+              <w:rPr>
+                <w:rFonts w:ascii="Calibri" w:eastAsia="Times New Roman" w:hAnsi="Calibri" w:cs="Calibri"/>
+                <w:b/>
+                <w:bCs/>
+                <w:color w:val="000000"/>
+                <w:lang w:eastAsia="pt-BR"/>
+              </w:rPr>
+              <w:t>Detalhe</w:t>
+            </w:r>
+          </w:p>
+        </w:tc>
+        <w:tc>
+          <w:tcPr>
+            <w:tcW w:w="2317" w:type="dxa"/>
+            <w:tcBorders>
+              <w:top w:val="nil"/>
+              <w:left w:val="nil"/>
+              <w:bottom w:val="single" w:sz="4" w:space="0" w:color="auto"/>
+              <w:right w:val="single" w:sz="4" w:space="0" w:color="auto"/>
+            </w:tcBorders>
+            <w:shd w:val="clear" w:color="000000" w:fill="FFFFFF"/>
+            <w:noWrap/>
+            <w:vAlign w:val="bottom"/>
+            <w:hideMark/>
+          </w:tcPr>
+          <w:p>
+            <w:pPr>
+              <w:spacing w:after="0" w:line="240" w:lineRule="auto"/>
+              <w:jc w:val="center"/>
+              <w:rPr>
+                <w:rFonts w:ascii="Calibri" w:eastAsia="Times New Roman" w:hAnsi="Calibri" w:cs="Calibri"/>
+                <w:b/>
+                <w:bCs/>
+                <w:color w:val="000000"/>
+                <w:lang w:eastAsia="pt-BR"/>
+              </w:rPr>
+            </w:pPr>
+            <w:r>
+              <w:rPr>
+                <w:rFonts w:ascii="Calibri" w:eastAsia="Times New Roman" w:hAnsi="Calibri" w:cs="Calibri"/>
+                <w:b/>
+                <w:bCs/>
+                <w:color w:val="000000"/>
+                <w:lang w:eastAsia="pt-BR"/>
+              </w:rPr>
+              <w:t>Valor Unitário (R$)</w:t>
+            </w:r>
+          </w:p>
+        </w:tc>
+      </w:tr>
+      <w:tr>
+        <w:trPr>
+          <w:trHeight w:val="300"/>
+        </w:trPr>
+        <w:tc>
+          <w:tcPr>
+            <w:tcW w:w="3063" w:type="dxa"/>
+            <w:tcBorders>
+              <w:top w:val="nil"/>
+              <w:left w:val="single" w:sz="8" w:space="0" w:color="auto"/>
+              <w:bottom w:val="single" w:sz="4" w:space="0" w:color="auto"/>
+              <w:right w:val="single" w:sz="4" w:space="0" w:color="auto"/>
+            </w:tcBorders>
+            <w:shd w:val="clear" w:color="000000" w:fill="FFFFFF"/>
+            <w:noWrap/>
+            <w:vAlign w:val="bottom"/>
+            <w:hideMark/>
+          </w:tcPr>
+          <w:p>
+            <w:pPr>
+              <w:spacing w:after="0" w:line="240" w:lineRule="auto"/>
+              <w:rPr>
+                <w:rFonts w:ascii="Calibri" w:eastAsia="Times New Roman" w:hAnsi="Calibri" w:cs="Calibri"/>
+                <w:color w:val="000000"/>
+                <w:lang w:eastAsia="pt-BR"/>
+              </w:rPr>
+            </w:pPr>
+            <w:r>
+              <w:rPr>
+                <w:rFonts w:ascii="Calibri" w:eastAsia="Times New Roman" w:hAnsi="Calibri" w:cs="Calibri"/>
+                <w:color w:val="000000"/>
+                <w:lang w:eastAsia="pt-BR"/>
+              </w:rPr>
+              <w:t>Retorno Financeiro (30%)</w:t>
+            </w:r>
+          </w:p>
+        </w:tc>
+        <w:tc>
+          <w:tcPr>
+            <w:tcW w:w="2300" w:type="dxa"/>
+            <w:tcBorders>
+              <w:top w:val="nil"/>
+              <w:left w:val="nil"/>
+              <w:bottom w:val="single" w:sz="4" w:space="0" w:color="auto"/>
+              <w:right w:val="single" w:sz="4" w:space="0" w:color="auto"/>
+            </w:tcBorders>
+            <w:shd w:val="clear" w:color="000000" w:fill="FFFFFF"/>
+            <w:noWrap/>
+            <w:vAlign w:val="center"/>
+            <w:hideMark/>
+          </w:tcPr>
+          <w:p>
+            <w:pPr>
+              <w:spacing w:after="0" w:line="240" w:lineRule="auto"/>
+              <w:jc w:val="center"/>
+              <w:rPr>
+                <w:rFonts w:ascii="Calibri" w:eastAsia="Times New Roman" w:hAnsi="Calibri" w:cs="Calibri"/>
+                <w:color w:val="000000"/>
+                <w:lang w:eastAsia="pt-BR"/>
+              </w:rPr>
+            </w:pPr>
+            <w:r>
+              <w:rPr>
+                <w:rFonts w:ascii="Calibri" w:eastAsia="Times New Roman" w:hAnsi="Calibri" w:cs="Calibri"/>
+                <w:color w:val="000000"/>
+                <w:lang w:eastAsia="pt-BR"/>
+              </w:rPr>
+              <w:t>Entregue parte 1/2</w:t>
+            </w:r>
+          </w:p>
+        </w:tc>
+        <w:tc>
+          <w:tcPr>
+            <w:tcW w:w="2317" w:type="dxa"/>
+            <w:tcBorders>
+              <w:top w:val="nil"/>
+              <w:left w:val="nil"/>
+              <w:bottom w:val="single" w:sz="4" w:space="0" w:color="auto"/>
+              <w:right w:val="single" w:sz="4" w:space="0" w:color="auto"/>
+            </w:tcBorders>
+            <w:shd w:val="clear" w:color="000000" w:fill="FFFFFF"/>
+            <w:noWrap/>
+            <w:vAlign w:val="bottom"/>
+            <w:hideMark/>
+          </w:tcPr>
+          <w:p>
+            <w:pPr>
+              <w:spacing w:after="0" w:line="240" w:lineRule="auto"/>
+              <w:jc w:val="right"/>
+              <w:rPr>
+                <w:rFonts w:ascii="Calibri" w:eastAsia="Times New Roman" w:hAnsi="Calibri" w:cs="Calibri"/>
+                <w:color w:val="000000"/>
+                <w:lang w:eastAsia="pt-BR"/>
+              </w:rPr>
+            </w:pPr>
+            <w:r>
+              <w:rPr>
+                <w:rFonts w:ascii="Calibri" w:eastAsia="Times New Roman" w:hAnsi="Calibri" w:cs="Calibri"/>
+                <w:color w:val="000000"/>
+                <w:lang w:eastAsia="pt-BR"/>
+              </w:rPr>
+              <w:t>30000,00</w:t>
+            </w:r>
+          </w:p>
+        </w:tc>
+      </w:tr>
+      <w:tr>
+        <w:trPr>
+          <w:trHeight w:val="300"/>
+        </w:trPr>
+        <w:tc>
+          <w:tcPr>
+            <w:tcW w:w="3063" w:type="dxa"/>
+            <w:tcBorders>
+              <w:top w:val="nil"/>
+              <w:left w:val="single" w:sz="8" w:space="0" w:color="auto"/>
+              <w:bottom w:val="single" w:sz="4" w:space="0" w:color="auto"/>
+              <w:right w:val="single" w:sz="4" w:space="0" w:color="auto"/>
+            </w:tcBorders>
+            <w:shd w:val="clear" w:color="000000" w:fill="FFFFFF"/>
+            <w:noWrap/>
+            <w:vAlign w:val="bottom"/>
+            <w:hideMark/>
+          </w:tcPr>
+          <w:p>
+            <w:pPr>
+              <w:spacing w:after="0" w:line="240" w:lineRule="auto"/>
+              <w:rPr>
+                <w:rFonts w:ascii="Calibri" w:eastAsia="Times New Roman" w:hAnsi="Calibri" w:cs="Calibri"/>
+                <w:color w:val="000000"/>
+                <w:lang w:eastAsia="pt-BR"/>
+              </w:rPr>
+            </w:pPr>
+            <w:r>
+              <w:rPr>
+                <w:rFonts w:ascii="Calibri" w:eastAsia="Times New Roman" w:hAnsi="Calibri" w:cs="Calibri"/>
+                <w:color w:val="000000"/>
+                <w:lang w:eastAsia="pt-BR"/>
+              </w:rPr>
+              <w:t>Retorno Financeiro (70%)</w:t>
+            </w:r>
+          </w:p>
+        </w:tc>
+        <w:tc>
+          <w:tcPr>
+            <w:tcW w:w="2300" w:type="dxa"/>
+            <w:tcBorders>
+              <w:top w:val="nil"/>
+              <w:left w:val="nil"/>
+              <w:bottom w:val="single" w:sz="4" w:space="0" w:color="auto"/>
+              <w:right w:val="single" w:sz="4" w:space="0" w:color="auto"/>
+            </w:tcBorders>
+            <w:shd w:val="clear" w:color="000000" w:fill="FFFFFF"/>
+            <w:noWrap/>
+            <w:vAlign w:val="center"/>
+            <w:hideMark/>
+          </w:tcPr>
+          <w:p>
+            <w:pPr>
+              <w:spacing w:after="0" w:line="240" w:lineRule="auto"/>
+              <w:jc w:val="center"/>
+              <w:rPr>
+                <w:rFonts w:ascii="Calibri" w:eastAsia="Times New Roman" w:hAnsi="Calibri" w:cs="Calibri"/>
+                <w:color w:val="000000"/>
+                <w:lang w:eastAsia="pt-BR"/>
+              </w:rPr>
+            </w:pPr>
+            <w:r>
+              <w:rPr>
+                <w:rFonts w:ascii="Calibri" w:eastAsia="Times New Roman" w:hAnsi="Calibri" w:cs="Calibri"/>
+                <w:color w:val="000000"/>
+                <w:lang w:eastAsia="pt-BR"/>
+              </w:rPr>
+              <w:t>Entregue parte 2/2</w:t>
+            </w:r>
+          </w:p>
+        </w:tc>
+        <w:tc>
+          <w:tcPr>
+            <w:tcW w:w="2317" w:type="dxa"/>
+            <w:tcBorders>
+              <w:top w:val="nil"/>
+              <w:left w:val="nil"/>
+              <w:bottom w:val="single" w:sz="4" w:space="0" w:color="auto"/>
+              <w:right w:val="single" w:sz="4" w:space="0" w:color="auto"/>
+            </w:tcBorders>
+            <w:shd w:val="clear" w:color="000000" w:fill="FFFFFF"/>
+            <w:noWrap/>
+            <w:vAlign w:val="bottom"/>
+            <w:hideMark/>
+          </w:tcPr>
+          <w:p>
+            <w:pPr>
+              <w:spacing w:after="0" w:line="240" w:lineRule="auto"/>
+              <w:jc w:val="right"/>
+              <w:rPr>
+                <w:rFonts w:ascii="Calibri" w:eastAsia="Times New Roman" w:hAnsi="Calibri" w:cs="Calibri"/>
+                <w:color w:val="000000"/>
+                <w:lang w:eastAsia="pt-BR"/>
+              </w:rPr>
+            </w:pPr>
+            <w:r>
+              <w:rPr>
+                <w:rFonts w:ascii="Calibri" w:eastAsia="Times New Roman" w:hAnsi="Calibri" w:cs="Calibri"/>
+                <w:color w:val="000000"/>
+                <w:lang w:eastAsia="pt-BR"/>
+              </w:rPr>
+              <w:t>70000,00</w:t>
             </w:r>
           </w:p>
         </w:tc>
@@ -2222,7 +2369,282 @@
         </w:trPr>
         <w:tc>
           <w:tcPr>
-            <w:tcW w:w="6688" w:type="dxa"/>
+            <w:tcW w:w="3063" w:type="dxa"/>
+            <w:tcBorders>
+              <w:top w:val="nil"/>
+              <w:left w:val="single" w:sz="8" w:space="0" w:color="auto"/>
+              <w:bottom w:val="single" w:sz="4" w:space="0" w:color="auto"/>
+              <w:right w:val="single" w:sz="4" w:space="0" w:color="auto"/>
+            </w:tcBorders>
+            <w:shd w:val="clear" w:color="000000" w:fill="FFFFFF"/>
+            <w:noWrap/>
+            <w:vAlign w:val="bottom"/>
+            <w:hideMark/>
+          </w:tcPr>
+          <w:p>
+            <w:pPr>
+              <w:spacing w:after="0" w:line="240" w:lineRule="auto"/>
+              <w:rPr>
+                <w:rFonts w:ascii="Calibri" w:eastAsia="Times New Roman" w:hAnsi="Calibri" w:cs="Calibri"/>
+                <w:color w:val="000000"/>
+                <w:lang w:eastAsia="pt-BR"/>
+              </w:rPr>
+            </w:pPr>
+            <w:r>
+              <w:rPr>
+                <w:rFonts w:ascii="Calibri" w:eastAsia="Times New Roman" w:hAnsi="Calibri" w:cs="Calibri"/>
+                <w:color w:val="000000"/>
+                <w:lang w:eastAsia="pt-BR"/>
+              </w:rPr>
+              <w:t>TOTAL</w:t>
+            </w:r>
+          </w:p>
+        </w:tc>
+        <w:tc>
+          <w:tcPr>
+            <w:tcW w:w="2300" w:type="dxa"/>
+            <w:tcBorders>
+              <w:top w:val="nil"/>
+              <w:left w:val="nil"/>
+              <w:bottom w:val="single" w:sz="4" w:space="0" w:color="auto"/>
+              <w:right w:val="single" w:sz="4" w:space="0" w:color="auto"/>
+            </w:tcBorders>
+            <w:shd w:val="clear" w:color="000000" w:fill="FFFFFF"/>
+            <w:noWrap/>
+            <w:vAlign w:val="center"/>
+            <w:hideMark/>
+          </w:tcPr>
+          <w:p>
+            <w:pPr>
+              <w:spacing w:after="0" w:line="240" w:lineRule="auto"/>
+              <w:jc w:val="center"/>
+              <w:rPr>
+                <w:rFonts w:ascii="Calibri" w:eastAsia="Times New Roman" w:hAnsi="Calibri" w:cs="Calibri"/>
+                <w:color w:val="000000"/>
+                <w:lang w:eastAsia="pt-BR"/>
+              </w:rPr>
+            </w:pPr>
+            <w:r>
+              <w:rPr>
+                <w:rFonts w:ascii="Calibri" w:eastAsia="Times New Roman" w:hAnsi="Calibri" w:cs="Calibri"/>
+                <w:color w:val="000000"/>
+                <w:lang w:eastAsia="pt-BR"/>
+              </w:rPr>
+              <w:t>-</w:t>
+            </w:r>
+          </w:p>
+        </w:tc>
+        <w:tc>
+          <w:tcPr>
+            <w:tcW w:w="2317" w:type="dxa"/>
+            <w:tcBorders>
+              <w:top w:val="nil"/>
+              <w:left w:val="nil"/>
+              <w:bottom w:val="single" w:sz="4" w:space="0" w:color="auto"/>
+              <w:right w:val="single" w:sz="8" w:space="0" w:color="auto"/>
+            </w:tcBorders>
+            <w:shd w:val="clear" w:color="000000" w:fill="FFFFFF"/>
+            <w:noWrap/>
+            <w:vAlign w:val="bottom"/>
+            <w:hideMark/>
+          </w:tcPr>
+          <w:p>
+            <w:pPr>
+              <w:spacing w:after="0" w:line="240" w:lineRule="auto"/>
+              <w:jc w:val="right"/>
+              <w:rPr>
+                <w:rFonts w:ascii="Calibri" w:eastAsia="Times New Roman" w:hAnsi="Calibri" w:cs="Calibri"/>
+                <w:color w:val="000000"/>
+                <w:lang w:eastAsia="pt-BR"/>
+              </w:rPr>
+            </w:pPr>
+            <w:r>
+              <w:rPr>
+                <w:rFonts w:ascii="Calibri" w:eastAsia="Times New Roman" w:hAnsi="Calibri" w:cs="Calibri"/>
+                <w:color w:val="000000"/>
+                <w:lang w:eastAsia="pt-BR"/>
+              </w:rPr>
+              <w:t>100000,00</w:t>
+            </w:r>
+          </w:p>
+        </w:tc>
+      </w:tr>
+    </w:tbl>
+    <w:p>
+      <w:pPr>
+        <w:shd w:val="clear" w:color="auto" w:fill="FFFFFF"/>
+        <w:spacing w:after="0" w:line="360" w:lineRule="auto"/>
+        <w:jc w:val="both"/>
+        <w:rPr>
+          <w:rFonts w:ascii="Arial" w:eastAsia="Times New Roman" w:hAnsi="Arial" w:cs="Arial"/>
+          <w:color w:val="000000" w:themeColor="text1"/>
+          <w:sz w:val="24"/>
+          <w:szCs w:val="24"/>
+          <w:lang w:eastAsia="pt-BR"/>
+        </w:rPr>
+      </w:pPr>
+      <w:r>
+        <w:rPr>
+          <w:rFonts w:ascii="Arial" w:eastAsia="Times New Roman" w:hAnsi="Arial" w:cs="Arial"/>
+          <w:color w:val="000000" w:themeColor="text1"/>
+          <w:sz w:val="24"/>
+          <w:szCs w:val="24"/>
+          <w:lang w:eastAsia="pt-BR"/>
+        </w:rPr>
+        <w:t> </w:t>
+      </w:r>
+      <w:r>
+        <w:rPr>
+          <w:rFonts w:ascii="Arial" w:eastAsia="Times New Roman" w:hAnsi="Arial" w:cs="Arial"/>
+          <w:b/>
+          <w:bCs/>
+          <w:color w:val="000000" w:themeColor="text1"/>
+          <w:sz w:val="24"/>
+          <w:szCs w:val="24"/>
+          <w:lang w:eastAsia="pt-BR"/>
+        </w:rPr>
+        <w:br/>
+        <w:t>7.2 Custos</w:t>
+      </w:r>
+    </w:p>
+    <w:p>
+      <w:pPr>
+        <w:jc w:val="both"/>
+      </w:pPr>
+      <w:bookmarkStart w:id="0" w:name="_GoBack"/>
+      <w:bookmarkEnd w:id="0"/>
+      <w:r>
+        <w:rPr>
+          <w:rFonts w:ascii="Arial" w:eastAsia="Times New Roman" w:hAnsi="Arial" w:cs="Arial"/>
+          <w:b/>
+          <w:bCs/>
+          <w:color w:val="000000" w:themeColor="text1"/>
+          <w:sz w:val="24"/>
+          <w:szCs w:val="24"/>
+          <w:lang w:eastAsia="pt-BR"/>
+        </w:rPr>
+        <w:t>Custo de desenvolvimento e aquisição</w:t>
+      </w:r>
+    </w:p>
+    <w:p>
+      <w:pPr>
+        <w:spacing w:after="0" w:line="360" w:lineRule="auto"/>
+        <w:jc w:val="both"/>
+        <w:rPr>
+          <w:rFonts w:ascii="Arial" w:hAnsi="Arial" w:cs="Arial"/>
+          <w:sz w:val="24"/>
+          <w:szCs w:val="24"/>
+        </w:rPr>
+      </w:pPr>
+      <w:r>
+        <w:rPr>
+          <w:rFonts w:ascii="Arial" w:hAnsi="Arial" w:cs="Arial"/>
+          <w:sz w:val="24"/>
+          <w:szCs w:val="24"/>
+        </w:rPr>
+        <w:t xml:space="preserve">O sistema de gestão em estacionamentos </w:t>
+      </w:r>
+      <w:proofErr w:type="spellStart"/>
+      <w:r>
+        <w:rPr>
+          <w:rFonts w:ascii="Arial" w:hAnsi="Arial" w:cs="Arial"/>
+          <w:sz w:val="24"/>
+          <w:szCs w:val="24"/>
+        </w:rPr>
+        <w:t>CondMind</w:t>
+      </w:r>
+      <w:proofErr w:type="spellEnd"/>
+      <w:r>
+        <w:rPr>
+          <w:rFonts w:ascii="Arial" w:hAnsi="Arial" w:cs="Arial"/>
+          <w:sz w:val="24"/>
+          <w:szCs w:val="24"/>
+        </w:rPr>
+        <w:t xml:space="preserve">, cujo desenvolvimento é ônus do grupo Shannon, será encargo do próprio time de desenvolvedores internos, </w:t>
+      </w:r>
+      <w:r>
+        <w:rPr>
+          <w:rFonts w:ascii="Arial" w:hAnsi="Arial" w:cs="Arial"/>
+          <w:sz w:val="24"/>
+          <w:szCs w:val="24"/>
+        </w:rPr>
+        <w:t>porém, terá R$ 750,00</w:t>
+      </w:r>
+      <w:r>
+        <w:rPr>
+          <w:rFonts w:ascii="Arial" w:hAnsi="Arial" w:cs="Arial"/>
+          <w:sz w:val="24"/>
+          <w:szCs w:val="24"/>
+        </w:rPr>
+        <w:t xml:space="preserve"> em investimento nos meios de marketing, visando uma ampla divulgação do produto.</w:t>
+      </w:r>
+    </w:p>
+    <w:tbl>
+      <w:tblPr>
+        <w:tblW w:w="9051" w:type="dxa"/>
+        <w:tblCellMar>
+          <w:left w:w="70" w:type="dxa"/>
+          <w:right w:w="70" w:type="dxa"/>
+        </w:tblCellMar>
+        <w:tblLook w:val="04A0" w:firstRow="1" w:lastRow="0" w:firstColumn="1" w:lastColumn="0" w:noHBand="0" w:noVBand="1"/>
+      </w:tblPr>
+      <w:tblGrid>
+        <w:gridCol w:w="6137"/>
+        <w:gridCol w:w="544"/>
+        <w:gridCol w:w="1287"/>
+        <w:gridCol w:w="1083"/>
+      </w:tblGrid>
+      <w:tr>
+        <w:trPr>
+          <w:trHeight w:val="315"/>
+        </w:trPr>
+        <w:tc>
+          <w:tcPr>
+            <w:tcW w:w="9051" w:type="dxa"/>
+            <w:gridSpan w:val="4"/>
+            <w:tcBorders>
+              <w:top w:val="single" w:sz="8" w:space="0" w:color="auto"/>
+              <w:left w:val="single" w:sz="8" w:space="0" w:color="auto"/>
+              <w:bottom w:val="single" w:sz="4" w:space="0" w:color="auto"/>
+              <w:right w:val="single" w:sz="8" w:space="0" w:color="000000"/>
+            </w:tcBorders>
+            <w:shd w:val="clear" w:color="000000" w:fill="FFFFFF"/>
+            <w:noWrap/>
+            <w:vAlign w:val="bottom"/>
+            <w:hideMark/>
+          </w:tcPr>
+          <w:p>
+            <w:pPr>
+              <w:spacing w:after="0" w:line="240" w:lineRule="auto"/>
+              <w:jc w:val="center"/>
+              <w:rPr>
+                <w:rFonts w:ascii="Calibri" w:eastAsia="Times New Roman" w:hAnsi="Calibri" w:cs="Calibri"/>
+                <w:b/>
+                <w:bCs/>
+                <w:color w:val="000000"/>
+                <w:lang w:eastAsia="pt-BR"/>
+              </w:rPr>
+            </w:pPr>
+            <w:r>
+              <w:rPr>
+                <w:rFonts w:ascii="Calibri" w:eastAsia="Times New Roman" w:hAnsi="Calibri" w:cs="Calibri"/>
+                <w:b/>
+                <w:bCs/>
+                <w:color w:val="000000"/>
+                <w:lang w:eastAsia="pt-BR"/>
+              </w:rPr>
+              <w:t>SOFTWARE CONDMIND</w:t>
+            </w:r>
+          </w:p>
+        </w:tc>
+      </w:tr>
+      <w:tr>
+        <w:trPr>
+          <w:trHeight w:val="315"/>
+        </w:trPr>
+        <w:tc>
+          <w:tcPr>
+            <w:tcW w:w="9051" w:type="dxa"/>
             <w:gridSpan w:val="4"/>
             <w:tcBorders>
               <w:top w:val="single" w:sz="4" w:space="0" w:color="auto"/>
@@ -2238,7 +2660,7 @@
           <w:p>
             <w:pPr>
               <w:spacing w:after="0" w:line="240" w:lineRule="auto"/>
-              <w:jc w:val="both"/>
+              <w:jc w:val="center"/>
               <w:rPr>
                 <w:rFonts w:ascii="Times New Roman" w:eastAsia="Times New Roman" w:hAnsi="Times New Roman" w:cs="Times New Roman"/>
                 <w:color w:val="000000"/>
@@ -2266,7 +2688,7 @@
         </w:trPr>
         <w:tc>
           <w:tcPr>
-            <w:tcW w:w="3052" w:type="dxa"/>
+            <w:tcW w:w="6153" w:type="dxa"/>
             <w:tcBorders>
               <w:top w:val="nil"/>
               <w:left w:val="single" w:sz="8" w:space="0" w:color="auto"/>
@@ -2304,7 +2726,7 @@
         </w:tc>
         <w:tc>
           <w:tcPr>
-            <w:tcW w:w="435" w:type="dxa"/>
+            <w:tcW w:w="522" w:type="dxa"/>
             <w:tcBorders>
               <w:top w:val="nil"/>
               <w:left w:val="nil"/>
@@ -2354,7 +2776,7 @@
         </w:tc>
         <w:tc>
           <w:tcPr>
-            <w:tcW w:w="1743" w:type="dxa"/>
+            <w:tcW w:w="1290" w:type="dxa"/>
             <w:tcBorders>
               <w:top w:val="nil"/>
               <w:left w:val="nil"/>
@@ -2392,7 +2814,7 @@
         </w:tc>
         <w:tc>
           <w:tcPr>
-            <w:tcW w:w="1458" w:type="dxa"/>
+            <w:tcW w:w="1086" w:type="dxa"/>
             <w:tcBorders>
               <w:top w:val="nil"/>
               <w:left w:val="nil"/>
@@ -2435,7 +2857,7 @@
         </w:trPr>
         <w:tc>
           <w:tcPr>
-            <w:tcW w:w="3052" w:type="dxa"/>
+            <w:tcW w:w="6153" w:type="dxa"/>
             <w:tcBorders>
               <w:top w:val="nil"/>
               <w:left w:val="single" w:sz="8" w:space="0" w:color="auto"/>
@@ -2469,7 +2891,7 @@
         </w:tc>
         <w:tc>
           <w:tcPr>
-            <w:tcW w:w="435" w:type="dxa"/>
+            <w:tcW w:w="522" w:type="dxa"/>
             <w:tcBorders>
               <w:top w:val="nil"/>
               <w:left w:val="nil"/>
@@ -2503,7 +2925,7 @@
         </w:tc>
         <w:tc>
           <w:tcPr>
-            <w:tcW w:w="1743" w:type="dxa"/>
+            <w:tcW w:w="1290" w:type="dxa"/>
             <w:tcBorders>
               <w:top w:val="nil"/>
               <w:left w:val="nil"/>
@@ -2537,7 +2959,7 @@
         </w:tc>
         <w:tc>
           <w:tcPr>
-            <w:tcW w:w="1458" w:type="dxa"/>
+            <w:tcW w:w="1086" w:type="dxa"/>
             <w:tcBorders>
               <w:top w:val="nil"/>
               <w:left w:val="nil"/>
@@ -2576,7 +2998,7 @@
         </w:trPr>
         <w:tc>
           <w:tcPr>
-            <w:tcW w:w="3052" w:type="dxa"/>
+            <w:tcW w:w="6153" w:type="dxa"/>
             <w:tcBorders>
               <w:top w:val="nil"/>
               <w:left w:val="single" w:sz="8" w:space="0" w:color="auto"/>
@@ -2610,7 +3032,7 @@
         </w:tc>
         <w:tc>
           <w:tcPr>
-            <w:tcW w:w="435" w:type="dxa"/>
+            <w:tcW w:w="522" w:type="dxa"/>
             <w:tcBorders>
               <w:top w:val="nil"/>
               <w:left w:val="nil"/>
@@ -2644,7 +3066,7 @@
         </w:tc>
         <w:tc>
           <w:tcPr>
-            <w:tcW w:w="1743" w:type="dxa"/>
+            <w:tcW w:w="1290" w:type="dxa"/>
             <w:tcBorders>
               <w:top w:val="nil"/>
               <w:left w:val="nil"/>
@@ -2678,7 +3100,7 @@
         </w:tc>
         <w:tc>
           <w:tcPr>
-            <w:tcW w:w="1458" w:type="dxa"/>
+            <w:tcW w:w="1086" w:type="dxa"/>
             <w:tcBorders>
               <w:top w:val="nil"/>
               <w:left w:val="nil"/>
@@ -2717,7 +3139,7 @@
         </w:trPr>
         <w:tc>
           <w:tcPr>
-            <w:tcW w:w="3052" w:type="dxa"/>
+            <w:tcW w:w="6153" w:type="dxa"/>
             <w:tcBorders>
               <w:top w:val="nil"/>
               <w:left w:val="single" w:sz="8" w:space="0" w:color="auto"/>
@@ -2751,7 +3173,7 @@
         </w:tc>
         <w:tc>
           <w:tcPr>
-            <w:tcW w:w="435" w:type="dxa"/>
+            <w:tcW w:w="522" w:type="dxa"/>
             <w:tcBorders>
               <w:top w:val="nil"/>
               <w:left w:val="nil"/>
@@ -2785,7 +3207,7 @@
         </w:tc>
         <w:tc>
           <w:tcPr>
-            <w:tcW w:w="1743" w:type="dxa"/>
+            <w:tcW w:w="1290" w:type="dxa"/>
             <w:tcBorders>
               <w:top w:val="nil"/>
               <w:left w:val="nil"/>
@@ -2819,7 +3241,7 @@
         </w:tc>
         <w:tc>
           <w:tcPr>
-            <w:tcW w:w="1458" w:type="dxa"/>
+            <w:tcW w:w="1086" w:type="dxa"/>
             <w:tcBorders>
               <w:top w:val="nil"/>
               <w:left w:val="nil"/>
@@ -2858,7 +3280,7 @@
         </w:trPr>
         <w:tc>
           <w:tcPr>
-            <w:tcW w:w="3052" w:type="dxa"/>
+            <w:tcW w:w="6153" w:type="dxa"/>
             <w:tcBorders>
               <w:top w:val="nil"/>
               <w:left w:val="single" w:sz="8" w:space="0" w:color="auto"/>
@@ -2892,7 +3314,7 @@
         </w:tc>
         <w:tc>
           <w:tcPr>
-            <w:tcW w:w="435" w:type="dxa"/>
+            <w:tcW w:w="522" w:type="dxa"/>
             <w:tcBorders>
               <w:top w:val="nil"/>
               <w:left w:val="nil"/>
@@ -2926,7 +3348,7 @@
         </w:tc>
         <w:tc>
           <w:tcPr>
-            <w:tcW w:w="1743" w:type="dxa"/>
+            <w:tcW w:w="1290" w:type="dxa"/>
             <w:tcBorders>
               <w:top w:val="nil"/>
               <w:left w:val="nil"/>
@@ -2960,7 +3382,7 @@
         </w:tc>
         <w:tc>
           <w:tcPr>
-            <w:tcW w:w="1458" w:type="dxa"/>
+            <w:tcW w:w="1086" w:type="dxa"/>
             <w:tcBorders>
               <w:top w:val="nil"/>
               <w:left w:val="nil"/>
@@ -2999,7 +3421,7 @@
         </w:trPr>
         <w:tc>
           <w:tcPr>
-            <w:tcW w:w="3052" w:type="dxa"/>
+            <w:tcW w:w="6153" w:type="dxa"/>
             <w:tcBorders>
               <w:top w:val="nil"/>
               <w:left w:val="single" w:sz="8" w:space="0" w:color="auto"/>
@@ -3033,7 +3455,7 @@
         </w:tc>
         <w:tc>
           <w:tcPr>
-            <w:tcW w:w="435" w:type="dxa"/>
+            <w:tcW w:w="522" w:type="dxa"/>
             <w:tcBorders>
               <w:top w:val="nil"/>
               <w:left w:val="nil"/>
@@ -3067,7 +3489,7 @@
         </w:tc>
         <w:tc>
           <w:tcPr>
-            <w:tcW w:w="1743" w:type="dxa"/>
+            <w:tcW w:w="1290" w:type="dxa"/>
             <w:tcBorders>
               <w:top w:val="nil"/>
               <w:left w:val="nil"/>
@@ -3101,7 +3523,7 @@
         </w:tc>
         <w:tc>
           <w:tcPr>
-            <w:tcW w:w="1458" w:type="dxa"/>
+            <w:tcW w:w="1086" w:type="dxa"/>
             <w:tcBorders>
               <w:top w:val="nil"/>
               <w:left w:val="nil"/>
@@ -3140,7 +3562,7 @@
         </w:trPr>
         <w:tc>
           <w:tcPr>
-            <w:tcW w:w="3052" w:type="dxa"/>
+            <w:tcW w:w="6153" w:type="dxa"/>
             <w:tcBorders>
               <w:top w:val="nil"/>
               <w:left w:val="single" w:sz="8" w:space="0" w:color="auto"/>
@@ -3174,7 +3596,7 @@
         </w:tc>
         <w:tc>
           <w:tcPr>
-            <w:tcW w:w="435" w:type="dxa"/>
+            <w:tcW w:w="522" w:type="dxa"/>
             <w:tcBorders>
               <w:top w:val="nil"/>
               <w:left w:val="nil"/>
@@ -3208,7 +3630,7 @@
         </w:tc>
         <w:tc>
           <w:tcPr>
-            <w:tcW w:w="1743" w:type="dxa"/>
+            <w:tcW w:w="1290" w:type="dxa"/>
             <w:tcBorders>
               <w:top w:val="nil"/>
               <w:left w:val="nil"/>
@@ -3242,7 +3664,7 @@
         </w:tc>
         <w:tc>
           <w:tcPr>
-            <w:tcW w:w="1458" w:type="dxa"/>
+            <w:tcW w:w="1086" w:type="dxa"/>
             <w:tcBorders>
               <w:top w:val="nil"/>
               <w:left w:val="nil"/>
@@ -3281,7 +3703,7 @@
         </w:trPr>
         <w:tc>
           <w:tcPr>
-            <w:tcW w:w="3052" w:type="dxa"/>
+            <w:tcW w:w="6153" w:type="dxa"/>
             <w:tcBorders>
               <w:top w:val="nil"/>
               <w:left w:val="single" w:sz="8" w:space="0" w:color="auto"/>
@@ -3315,7 +3737,7 @@
         </w:tc>
         <w:tc>
           <w:tcPr>
-            <w:tcW w:w="435" w:type="dxa"/>
+            <w:tcW w:w="522" w:type="dxa"/>
             <w:tcBorders>
               <w:top w:val="nil"/>
               <w:left w:val="nil"/>
@@ -3349,7 +3771,7 @@
         </w:tc>
         <w:tc>
           <w:tcPr>
-            <w:tcW w:w="1743" w:type="dxa"/>
+            <w:tcW w:w="1290" w:type="dxa"/>
             <w:tcBorders>
               <w:top w:val="nil"/>
               <w:left w:val="nil"/>
@@ -3383,7 +3805,7 @@
         </w:tc>
         <w:tc>
           <w:tcPr>
-            <w:tcW w:w="1458" w:type="dxa"/>
+            <w:tcW w:w="1086" w:type="dxa"/>
             <w:tcBorders>
               <w:top w:val="nil"/>
               <w:left w:val="nil"/>
@@ -3422,7 +3844,7 @@
         </w:trPr>
         <w:tc>
           <w:tcPr>
-            <w:tcW w:w="3052" w:type="dxa"/>
+            <w:tcW w:w="6153" w:type="dxa"/>
             <w:tcBorders>
               <w:top w:val="nil"/>
               <w:left w:val="single" w:sz="8" w:space="0" w:color="auto"/>
@@ -3456,7 +3878,7 @@
         </w:tc>
         <w:tc>
           <w:tcPr>
-            <w:tcW w:w="435" w:type="dxa"/>
+            <w:tcW w:w="522" w:type="dxa"/>
             <w:tcBorders>
               <w:top w:val="nil"/>
               <w:left w:val="nil"/>
@@ -3490,7 +3912,7 @@
         </w:tc>
         <w:tc>
           <w:tcPr>
-            <w:tcW w:w="1743" w:type="dxa"/>
+            <w:tcW w:w="1290" w:type="dxa"/>
             <w:tcBorders>
               <w:top w:val="nil"/>
               <w:left w:val="nil"/>
@@ -3524,7 +3946,7 @@
         </w:tc>
         <w:tc>
           <w:tcPr>
-            <w:tcW w:w="1458" w:type="dxa"/>
+            <w:tcW w:w="1086" w:type="dxa"/>
             <w:tcBorders>
               <w:top w:val="nil"/>
               <w:left w:val="nil"/>
@@ -3563,7 +3985,7 @@
         </w:trPr>
         <w:tc>
           <w:tcPr>
-            <w:tcW w:w="3052" w:type="dxa"/>
+            <w:tcW w:w="6153" w:type="dxa"/>
             <w:tcBorders>
               <w:top w:val="nil"/>
               <w:left w:val="single" w:sz="8" w:space="0" w:color="auto"/>
@@ -3597,7 +4019,7 @@
         </w:tc>
         <w:tc>
           <w:tcPr>
-            <w:tcW w:w="435" w:type="dxa"/>
+            <w:tcW w:w="522" w:type="dxa"/>
             <w:tcBorders>
               <w:top w:val="nil"/>
               <w:left w:val="nil"/>
@@ -3631,7 +4053,7 @@
         </w:tc>
         <w:tc>
           <w:tcPr>
-            <w:tcW w:w="1743" w:type="dxa"/>
+            <w:tcW w:w="1290" w:type="dxa"/>
             <w:tcBorders>
               <w:top w:val="nil"/>
               <w:left w:val="nil"/>
@@ -3665,7 +4087,7 @@
         </w:tc>
         <w:tc>
           <w:tcPr>
-            <w:tcW w:w="1458" w:type="dxa"/>
+            <w:tcW w:w="1086" w:type="dxa"/>
             <w:tcBorders>
               <w:top w:val="nil"/>
               <w:left w:val="nil"/>
@@ -3704,7 +4126,7 @@
         </w:trPr>
         <w:tc>
           <w:tcPr>
-            <w:tcW w:w="3052" w:type="dxa"/>
+            <w:tcW w:w="6153" w:type="dxa"/>
             <w:tcBorders>
               <w:top w:val="nil"/>
               <w:left w:val="single" w:sz="8" w:space="0" w:color="auto"/>
@@ -3738,7 +4160,7 @@
         </w:tc>
         <w:tc>
           <w:tcPr>
-            <w:tcW w:w="435" w:type="dxa"/>
+            <w:tcW w:w="522" w:type="dxa"/>
             <w:tcBorders>
               <w:top w:val="nil"/>
               <w:left w:val="nil"/>
@@ -3772,7 +4194,7 @@
         </w:tc>
         <w:tc>
           <w:tcPr>
-            <w:tcW w:w="1743" w:type="dxa"/>
+            <w:tcW w:w="1290" w:type="dxa"/>
             <w:tcBorders>
               <w:top w:val="nil"/>
               <w:left w:val="nil"/>
@@ -3806,7 +4228,7 @@
         </w:tc>
         <w:tc>
           <w:tcPr>
-            <w:tcW w:w="1458" w:type="dxa"/>
+            <w:tcW w:w="1086" w:type="dxa"/>
             <w:tcBorders>
               <w:top w:val="nil"/>
               <w:left w:val="nil"/>
@@ -3845,7 +4267,7 @@
         </w:trPr>
         <w:tc>
           <w:tcPr>
-            <w:tcW w:w="3052" w:type="dxa"/>
+            <w:tcW w:w="6153" w:type="dxa"/>
             <w:tcBorders>
               <w:top w:val="nil"/>
               <w:left w:val="single" w:sz="8" w:space="0" w:color="auto"/>
@@ -3879,7 +4301,7 @@
         </w:tc>
         <w:tc>
           <w:tcPr>
-            <w:tcW w:w="435" w:type="dxa"/>
+            <w:tcW w:w="522" w:type="dxa"/>
             <w:tcBorders>
               <w:top w:val="nil"/>
               <w:left w:val="nil"/>
@@ -3913,7 +4335,7 @@
         </w:tc>
         <w:tc>
           <w:tcPr>
-            <w:tcW w:w="1743" w:type="dxa"/>
+            <w:tcW w:w="1290" w:type="dxa"/>
             <w:tcBorders>
               <w:top w:val="nil"/>
               <w:left w:val="nil"/>
@@ -3947,7 +4369,7 @@
         </w:tc>
         <w:tc>
           <w:tcPr>
-            <w:tcW w:w="1458" w:type="dxa"/>
+            <w:tcW w:w="1086" w:type="dxa"/>
             <w:tcBorders>
               <w:top w:val="nil"/>
               <w:left w:val="nil"/>
@@ -3986,7 +4408,7 @@
         </w:trPr>
         <w:tc>
           <w:tcPr>
-            <w:tcW w:w="3052" w:type="dxa"/>
+            <w:tcW w:w="6153" w:type="dxa"/>
             <w:tcBorders>
               <w:top w:val="nil"/>
               <w:left w:val="single" w:sz="8" w:space="0" w:color="auto"/>
@@ -4024,7 +4446,7 @@
         </w:tc>
         <w:tc>
           <w:tcPr>
-            <w:tcW w:w="435" w:type="dxa"/>
+            <w:tcW w:w="522" w:type="dxa"/>
             <w:tcBorders>
               <w:top w:val="nil"/>
               <w:left w:val="nil"/>
@@ -4058,7 +4480,7 @@
         </w:tc>
         <w:tc>
           <w:tcPr>
-            <w:tcW w:w="1743" w:type="dxa"/>
+            <w:tcW w:w="1290" w:type="dxa"/>
             <w:tcBorders>
               <w:top w:val="nil"/>
               <w:left w:val="nil"/>
@@ -4092,7 +4514,7 @@
         </w:tc>
         <w:tc>
           <w:tcPr>
-            <w:tcW w:w="1458" w:type="dxa"/>
+            <w:tcW w:w="1086" w:type="dxa"/>
             <w:tcBorders>
               <w:top w:val="nil"/>
               <w:left w:val="nil"/>
@@ -4135,7 +4557,7 @@
         </w:trPr>
         <w:tc>
           <w:tcPr>
-            <w:tcW w:w="3052" w:type="dxa"/>
+            <w:tcW w:w="6153" w:type="dxa"/>
             <w:tcBorders>
               <w:top w:val="nil"/>
               <w:left w:val="nil"/>
@@ -4173,7 +4595,7 @@
         </w:tc>
         <w:tc>
           <w:tcPr>
-            <w:tcW w:w="435" w:type="dxa"/>
+            <w:tcW w:w="522" w:type="dxa"/>
             <w:tcBorders>
               <w:top w:val="nil"/>
               <w:left w:val="nil"/>
@@ -4207,7 +4629,7 @@
         </w:tc>
         <w:tc>
           <w:tcPr>
-            <w:tcW w:w="1743" w:type="dxa"/>
+            <w:tcW w:w="1290" w:type="dxa"/>
             <w:tcBorders>
               <w:top w:val="nil"/>
               <w:left w:val="nil"/>
@@ -4241,7 +4663,7 @@
         </w:tc>
         <w:tc>
           <w:tcPr>
-            <w:tcW w:w="1458" w:type="dxa"/>
+            <w:tcW w:w="1086" w:type="dxa"/>
             <w:tcBorders>
               <w:top w:val="nil"/>
               <w:left w:val="nil"/>
@@ -4278,13 +4700,35 @@
           </w:p>
         </w:tc>
       </w:tr>
+    </w:tbl>
+    <w:p>
+      <w:r>
+        <w:br w:type="page"/>
+      </w:r>
+    </w:p>
+    <w:tbl>
+      <w:tblPr>
+        <w:tblW w:w="9051" w:type="dxa"/>
+        <w:tblInd w:w="10" w:type="dxa"/>
+        <w:tblCellMar>
+          <w:left w:w="70" w:type="dxa"/>
+          <w:right w:w="70" w:type="dxa"/>
+        </w:tblCellMar>
+        <w:tblLook w:val="04A0" w:firstRow="1" w:lastRow="0" w:firstColumn="1" w:lastColumn="0" w:noHBand="0" w:noVBand="1"/>
+      </w:tblPr>
+      <w:tblGrid>
+        <w:gridCol w:w="6244"/>
+        <w:gridCol w:w="528"/>
+        <w:gridCol w:w="1242"/>
+        <w:gridCol w:w="1047"/>
+      </w:tblGrid>
       <w:tr>
         <w:trPr>
           <w:trHeight w:val="315"/>
         </w:trPr>
         <w:tc>
           <w:tcPr>
-            <w:tcW w:w="6688" w:type="dxa"/>
+            <w:tcW w:w="9051" w:type="dxa"/>
             <w:gridSpan w:val="4"/>
             <w:tcBorders>
               <w:top w:val="nil"/>
@@ -4309,16 +4753,6 @@
                 <w:lang w:eastAsia="pt-BR"/>
               </w:rPr>
             </w:pPr>
-            <w:r>
-              <w:rPr>
-                <w:rFonts w:ascii="Calibri" w:eastAsia="Times New Roman" w:hAnsi="Calibri" w:cs="Calibri"/>
-                <w:b/>
-                <w:bCs/>
-                <w:color w:val="000000"/>
-                <w:lang w:eastAsia="pt-BR"/>
-              </w:rPr>
-              <w:t> </w:t>
-            </w:r>
           </w:p>
         </w:tc>
       </w:tr>
@@ -4328,7 +4762,7 @@
         </w:trPr>
         <w:tc>
           <w:tcPr>
-            <w:tcW w:w="6688" w:type="dxa"/>
+            <w:tcW w:w="9051" w:type="dxa"/>
             <w:gridSpan w:val="4"/>
             <w:tcBorders>
               <w:top w:val="single" w:sz="8" w:space="0" w:color="auto"/>
@@ -4344,7 +4778,7 @@
           <w:p>
             <w:pPr>
               <w:spacing w:after="0" w:line="240" w:lineRule="auto"/>
-              <w:jc w:val="both"/>
+              <w:jc w:val="center"/>
               <w:rPr>
                 <w:rFonts w:ascii="Times New Roman" w:eastAsia="Times New Roman" w:hAnsi="Times New Roman" w:cs="Times New Roman"/>
                 <w:color w:val="000000"/>
@@ -4372,7 +4806,7 @@
         </w:trPr>
         <w:tc>
           <w:tcPr>
-            <w:tcW w:w="3052" w:type="dxa"/>
+            <w:tcW w:w="6153" w:type="dxa"/>
             <w:tcBorders>
               <w:top w:val="nil"/>
               <w:left w:val="single" w:sz="8" w:space="0" w:color="auto"/>
@@ -4410,7 +4844,7 @@
         </w:tc>
         <w:tc>
           <w:tcPr>
-            <w:tcW w:w="435" w:type="dxa"/>
+            <w:tcW w:w="522" w:type="dxa"/>
             <w:tcBorders>
               <w:top w:val="nil"/>
               <w:left w:val="nil"/>
@@ -4460,7 +4894,7 @@
         </w:tc>
         <w:tc>
           <w:tcPr>
-            <w:tcW w:w="1743" w:type="dxa"/>
+            <w:tcW w:w="1290" w:type="dxa"/>
             <w:tcBorders>
               <w:top w:val="nil"/>
               <w:left w:val="nil"/>
@@ -4498,7 +4932,7 @@
         </w:tc>
         <w:tc>
           <w:tcPr>
-            <w:tcW w:w="1458" w:type="dxa"/>
+            <w:tcW w:w="1086" w:type="dxa"/>
             <w:tcBorders>
               <w:top w:val="nil"/>
               <w:left w:val="nil"/>
@@ -4541,7 +4975,7 @@
         </w:trPr>
         <w:tc>
           <w:tcPr>
-            <w:tcW w:w="3052" w:type="dxa"/>
+            <w:tcW w:w="6153" w:type="dxa"/>
             <w:tcBorders>
               <w:top w:val="nil"/>
               <w:left w:val="single" w:sz="8" w:space="0" w:color="auto"/>
@@ -4575,7 +5009,7 @@
         </w:tc>
         <w:tc>
           <w:tcPr>
-            <w:tcW w:w="435" w:type="dxa"/>
+            <w:tcW w:w="522" w:type="dxa"/>
             <w:tcBorders>
               <w:top w:val="nil"/>
               <w:left w:val="nil"/>
@@ -4609,7 +5043,7 @@
         </w:tc>
         <w:tc>
           <w:tcPr>
-            <w:tcW w:w="1743" w:type="dxa"/>
+            <w:tcW w:w="1290" w:type="dxa"/>
             <w:tcBorders>
               <w:top w:val="nil"/>
               <w:left w:val="nil"/>
@@ -4643,7 +5077,7 @@
         </w:tc>
         <w:tc>
           <w:tcPr>
-            <w:tcW w:w="1458" w:type="dxa"/>
+            <w:tcW w:w="1086" w:type="dxa"/>
             <w:tcBorders>
               <w:top w:val="nil"/>
               <w:left w:val="nil"/>
@@ -4682,7 +5116,7 @@
         </w:trPr>
         <w:tc>
           <w:tcPr>
-            <w:tcW w:w="3052" w:type="dxa"/>
+            <w:tcW w:w="6153" w:type="dxa"/>
             <w:tcBorders>
               <w:top w:val="nil"/>
               <w:left w:val="single" w:sz="8" w:space="0" w:color="auto"/>
@@ -4716,7 +5150,7 @@
         </w:tc>
         <w:tc>
           <w:tcPr>
-            <w:tcW w:w="435" w:type="dxa"/>
+            <w:tcW w:w="522" w:type="dxa"/>
             <w:tcBorders>
               <w:top w:val="nil"/>
               <w:left w:val="nil"/>
@@ -4750,7 +5184,7 @@
         </w:tc>
         <w:tc>
           <w:tcPr>
-            <w:tcW w:w="1743" w:type="dxa"/>
+            <w:tcW w:w="1290" w:type="dxa"/>
             <w:tcBorders>
               <w:top w:val="nil"/>
               <w:left w:val="nil"/>
@@ -4784,7 +5218,7 @@
         </w:tc>
         <w:tc>
           <w:tcPr>
-            <w:tcW w:w="1458" w:type="dxa"/>
+            <w:tcW w:w="1086" w:type="dxa"/>
             <w:tcBorders>
               <w:top w:val="nil"/>
               <w:left w:val="nil"/>
@@ -4823,7 +5257,7 @@
         </w:trPr>
         <w:tc>
           <w:tcPr>
-            <w:tcW w:w="3052" w:type="dxa"/>
+            <w:tcW w:w="6153" w:type="dxa"/>
             <w:tcBorders>
               <w:top w:val="nil"/>
               <w:left w:val="single" w:sz="8" w:space="0" w:color="auto"/>
@@ -4857,7 +5291,7 @@
         </w:tc>
         <w:tc>
           <w:tcPr>
-            <w:tcW w:w="435" w:type="dxa"/>
+            <w:tcW w:w="522" w:type="dxa"/>
             <w:tcBorders>
               <w:top w:val="nil"/>
               <w:left w:val="nil"/>
@@ -4891,7 +5325,7 @@
         </w:tc>
         <w:tc>
           <w:tcPr>
-            <w:tcW w:w="1743" w:type="dxa"/>
+            <w:tcW w:w="1290" w:type="dxa"/>
             <w:tcBorders>
               <w:top w:val="nil"/>
               <w:left w:val="nil"/>
@@ -4925,7 +5359,7 @@
         </w:tc>
         <w:tc>
           <w:tcPr>
-            <w:tcW w:w="1458" w:type="dxa"/>
+            <w:tcW w:w="1086" w:type="dxa"/>
             <w:tcBorders>
               <w:top w:val="nil"/>
               <w:left w:val="nil"/>
@@ -4964,7 +5398,7 @@
         </w:trPr>
         <w:tc>
           <w:tcPr>
-            <w:tcW w:w="3052" w:type="dxa"/>
+            <w:tcW w:w="6153" w:type="dxa"/>
             <w:tcBorders>
               <w:top w:val="nil"/>
               <w:left w:val="single" w:sz="8" w:space="0" w:color="auto"/>
@@ -4998,7 +5432,7 @@
         </w:tc>
         <w:tc>
           <w:tcPr>
-            <w:tcW w:w="435" w:type="dxa"/>
+            <w:tcW w:w="522" w:type="dxa"/>
             <w:tcBorders>
               <w:top w:val="nil"/>
               <w:left w:val="nil"/>
@@ -5032,7 +5466,7 @@
         </w:tc>
         <w:tc>
           <w:tcPr>
-            <w:tcW w:w="1743" w:type="dxa"/>
+            <w:tcW w:w="1290" w:type="dxa"/>
             <w:tcBorders>
               <w:top w:val="nil"/>
               <w:left w:val="nil"/>
@@ -5066,7 +5500,7 @@
         </w:tc>
         <w:tc>
           <w:tcPr>
-            <w:tcW w:w="1458" w:type="dxa"/>
+            <w:tcW w:w="1086" w:type="dxa"/>
             <w:tcBorders>
               <w:top w:val="nil"/>
               <w:left w:val="nil"/>
@@ -5105,7 +5539,7 @@
         </w:trPr>
         <w:tc>
           <w:tcPr>
-            <w:tcW w:w="3052" w:type="dxa"/>
+            <w:tcW w:w="6153" w:type="dxa"/>
             <w:tcBorders>
               <w:top w:val="nil"/>
               <w:left w:val="single" w:sz="8" w:space="0" w:color="auto"/>
@@ -5139,7 +5573,7 @@
         </w:tc>
         <w:tc>
           <w:tcPr>
-            <w:tcW w:w="435" w:type="dxa"/>
+            <w:tcW w:w="522" w:type="dxa"/>
             <w:tcBorders>
               <w:top w:val="nil"/>
               <w:left w:val="nil"/>
@@ -5173,7 +5607,7 @@
         </w:tc>
         <w:tc>
           <w:tcPr>
-            <w:tcW w:w="1743" w:type="dxa"/>
+            <w:tcW w:w="1290" w:type="dxa"/>
             <w:tcBorders>
               <w:top w:val="nil"/>
               <w:left w:val="nil"/>
@@ -5207,7 +5641,7 @@
         </w:tc>
         <w:tc>
           <w:tcPr>
-            <w:tcW w:w="1458" w:type="dxa"/>
+            <w:tcW w:w="1086" w:type="dxa"/>
             <w:tcBorders>
               <w:top w:val="nil"/>
               <w:left w:val="nil"/>
@@ -5246,7 +5680,7 @@
         </w:trPr>
         <w:tc>
           <w:tcPr>
-            <w:tcW w:w="3052" w:type="dxa"/>
+            <w:tcW w:w="6153" w:type="dxa"/>
             <w:tcBorders>
               <w:top w:val="nil"/>
               <w:left w:val="single" w:sz="8" w:space="0" w:color="auto"/>
@@ -5280,7 +5714,7 @@
         </w:tc>
         <w:tc>
           <w:tcPr>
-            <w:tcW w:w="435" w:type="dxa"/>
+            <w:tcW w:w="522" w:type="dxa"/>
             <w:tcBorders>
               <w:top w:val="nil"/>
               <w:left w:val="nil"/>
@@ -5314,7 +5748,7 @@
         </w:tc>
         <w:tc>
           <w:tcPr>
-            <w:tcW w:w="1743" w:type="dxa"/>
+            <w:tcW w:w="1290" w:type="dxa"/>
             <w:tcBorders>
               <w:top w:val="nil"/>
               <w:left w:val="nil"/>
@@ -5348,7 +5782,7 @@
         </w:tc>
         <w:tc>
           <w:tcPr>
-            <w:tcW w:w="1458" w:type="dxa"/>
+            <w:tcW w:w="1086" w:type="dxa"/>
             <w:tcBorders>
               <w:top w:val="nil"/>
               <w:left w:val="nil"/>
@@ -5387,7 +5821,7 @@
         </w:trPr>
         <w:tc>
           <w:tcPr>
-            <w:tcW w:w="3052" w:type="dxa"/>
+            <w:tcW w:w="6153" w:type="dxa"/>
             <w:tcBorders>
               <w:top w:val="nil"/>
               <w:left w:val="single" w:sz="8" w:space="0" w:color="auto"/>
@@ -5425,7 +5859,7 @@
         </w:tc>
         <w:tc>
           <w:tcPr>
-            <w:tcW w:w="435" w:type="dxa"/>
+            <w:tcW w:w="522" w:type="dxa"/>
             <w:tcBorders>
               <w:top w:val="nil"/>
               <w:left w:val="nil"/>
@@ -5459,7 +5893,7 @@
         </w:tc>
         <w:tc>
           <w:tcPr>
-            <w:tcW w:w="1743" w:type="dxa"/>
+            <w:tcW w:w="1290" w:type="dxa"/>
             <w:tcBorders>
               <w:top w:val="nil"/>
               <w:left w:val="nil"/>
@@ -5493,7 +5927,7 @@
         </w:tc>
         <w:tc>
           <w:tcPr>
-            <w:tcW w:w="1458" w:type="dxa"/>
+            <w:tcW w:w="1086" w:type="dxa"/>
             <w:tcBorders>
               <w:top w:val="nil"/>
               <w:left w:val="nil"/>
@@ -5536,7 +5970,7 @@
         </w:trPr>
         <w:tc>
           <w:tcPr>
-            <w:tcW w:w="3052" w:type="dxa"/>
+            <w:tcW w:w="6153" w:type="dxa"/>
             <w:tcBorders>
               <w:top w:val="nil"/>
               <w:left w:val="nil"/>
@@ -5564,7 +5998,7 @@
         </w:tc>
         <w:tc>
           <w:tcPr>
-            <w:tcW w:w="435" w:type="dxa"/>
+            <w:tcW w:w="522" w:type="dxa"/>
             <w:tcBorders>
               <w:top w:val="nil"/>
               <w:left w:val="nil"/>
@@ -5591,7 +6025,7 @@
         </w:tc>
         <w:tc>
           <w:tcPr>
-            <w:tcW w:w="1743" w:type="dxa"/>
+            <w:tcW w:w="1290" w:type="dxa"/>
             <w:tcBorders>
               <w:top w:val="nil"/>
               <w:left w:val="nil"/>
@@ -5618,7 +6052,7 @@
         </w:tc>
         <w:tc>
           <w:tcPr>
-            <w:tcW w:w="1458" w:type="dxa"/>
+            <w:tcW w:w="1086" w:type="dxa"/>
             <w:tcBorders>
               <w:top w:val="nil"/>
               <w:left w:val="nil"/>
@@ -5646,11 +6080,13 @@
       </w:tr>
       <w:tr>
         <w:trPr>
+          <w:gridAfter w:val="2"/>
+          <w:wAfter w:w="2376" w:type="dxa"/>
           <w:trHeight w:val="315"/>
         </w:trPr>
         <w:tc>
           <w:tcPr>
-            <w:tcW w:w="3052" w:type="dxa"/>
+            <w:tcW w:w="6153" w:type="dxa"/>
             <w:tcBorders>
               <w:top w:val="nil"/>
               <w:left w:val="nil"/>
@@ -5662,6 +6098,591 @@
             <w:vAlign w:val="bottom"/>
             <w:hideMark/>
           </w:tcPr>
+          <w:tbl>
+            <w:tblPr>
+              <w:tblW w:w="3400" w:type="dxa"/>
+              <w:tblCellMar>
+                <w:left w:w="70" w:type="dxa"/>
+                <w:right w:w="70" w:type="dxa"/>
+              </w:tblCellMar>
+              <w:tblLook w:val="04A0" w:firstRow="1" w:lastRow="0" w:firstColumn="1" w:lastColumn="0" w:noHBand="0" w:noVBand="1"/>
+            </w:tblPr>
+            <w:tblGrid>
+              <w:gridCol w:w="1353"/>
+              <w:gridCol w:w="2047"/>
+            </w:tblGrid>
+            <w:tr>
+              <w:trPr>
+                <w:trHeight w:val="315"/>
+              </w:trPr>
+              <w:tc>
+                <w:tcPr>
+                  <w:tcW w:w="3400" w:type="dxa"/>
+                  <w:gridSpan w:val="2"/>
+                  <w:tcBorders>
+                    <w:top w:val="single" w:sz="4" w:space="0" w:color="auto"/>
+                    <w:left w:val="single" w:sz="4" w:space="0" w:color="auto"/>
+                    <w:bottom w:val="single" w:sz="4" w:space="0" w:color="auto"/>
+                    <w:right w:val="single" w:sz="4" w:space="0" w:color="auto"/>
+                  </w:tcBorders>
+                  <w:shd w:val="clear" w:color="000000" w:fill="FFFFFF"/>
+                  <w:noWrap/>
+                  <w:vAlign w:val="bottom"/>
+                  <w:hideMark/>
+                </w:tcPr>
+                <w:p>
+                  <w:pPr>
+                    <w:spacing w:after="0" w:line="240" w:lineRule="auto"/>
+                    <w:jc w:val="center"/>
+                    <w:rPr>
+                      <w:rFonts w:ascii="Times New Roman" w:eastAsia="Times New Roman" w:hAnsi="Times New Roman" w:cs="Times New Roman"/>
+                      <w:color w:val="000000"/>
+                      <w:sz w:val="24"/>
+                      <w:szCs w:val="24"/>
+                      <w:lang w:eastAsia="pt-BR"/>
+                    </w:rPr>
+                  </w:pPr>
+                  <w:r>
+                    <w:rPr>
+                      <w:rFonts w:ascii="Times New Roman" w:eastAsia="Times New Roman" w:hAnsi="Times New Roman" w:cs="Times New Roman"/>
+                      <w:color w:val="000000"/>
+                      <w:sz w:val="24"/>
+                      <w:szCs w:val="24"/>
+                      <w:lang w:eastAsia="pt-BR"/>
+                    </w:rPr>
+                    <w:t>DÍVIDA DE INICIO DE PROJETO</w:t>
+                  </w:r>
+                </w:p>
+              </w:tc>
+            </w:tr>
+            <w:tr>
+              <w:trPr>
+                <w:trHeight w:val="300"/>
+              </w:trPr>
+              <w:tc>
+                <w:tcPr>
+                  <w:tcW w:w="1353" w:type="dxa"/>
+                  <w:tcBorders>
+                    <w:top w:val="nil"/>
+                    <w:left w:val="single" w:sz="4" w:space="0" w:color="auto"/>
+                    <w:bottom w:val="single" w:sz="4" w:space="0" w:color="auto"/>
+                    <w:right w:val="single" w:sz="4" w:space="0" w:color="auto"/>
+                  </w:tcBorders>
+                  <w:shd w:val="clear" w:color="000000" w:fill="FFFFFF"/>
+                  <w:noWrap/>
+                  <w:vAlign w:val="bottom"/>
+                  <w:hideMark/>
+                </w:tcPr>
+                <w:p>
+                  <w:pPr>
+                    <w:spacing w:after="0" w:line="240" w:lineRule="auto"/>
+                    <w:jc w:val="center"/>
+                    <w:rPr>
+                      <w:rFonts w:ascii="Calibri" w:eastAsia="Times New Roman" w:hAnsi="Calibri" w:cs="Calibri"/>
+                      <w:b/>
+                      <w:bCs/>
+                      <w:color w:val="000000"/>
+                      <w:lang w:eastAsia="pt-BR"/>
+                    </w:rPr>
+                  </w:pPr>
+                  <w:r>
+                    <w:rPr>
+                      <w:rFonts w:ascii="Calibri" w:eastAsia="Times New Roman" w:hAnsi="Calibri" w:cs="Calibri"/>
+                      <w:b/>
+                      <w:bCs/>
+                      <w:color w:val="000000"/>
+                      <w:lang w:eastAsia="pt-BR"/>
+                    </w:rPr>
+                    <w:t>Mês</w:t>
+                  </w:r>
+                </w:p>
+              </w:tc>
+              <w:tc>
+                <w:tcPr>
+                  <w:tcW w:w="2047" w:type="dxa"/>
+                  <w:tcBorders>
+                    <w:top w:val="nil"/>
+                    <w:left w:val="nil"/>
+                    <w:bottom w:val="single" w:sz="4" w:space="0" w:color="auto"/>
+                    <w:right w:val="single" w:sz="8" w:space="0" w:color="auto"/>
+                  </w:tcBorders>
+                  <w:shd w:val="clear" w:color="000000" w:fill="FFFFFF"/>
+                  <w:noWrap/>
+                  <w:vAlign w:val="bottom"/>
+                  <w:hideMark/>
+                </w:tcPr>
+                <w:p>
+                  <w:pPr>
+                    <w:spacing w:after="0" w:line="240" w:lineRule="auto"/>
+                    <w:jc w:val="center"/>
+                    <w:rPr>
+                      <w:rFonts w:ascii="Calibri" w:eastAsia="Times New Roman" w:hAnsi="Calibri" w:cs="Calibri"/>
+                      <w:b/>
+                      <w:bCs/>
+                      <w:color w:val="000000"/>
+                      <w:lang w:eastAsia="pt-BR"/>
+                    </w:rPr>
+                  </w:pPr>
+                  <w:r>
+                    <w:rPr>
+                      <w:rFonts w:ascii="Calibri" w:eastAsia="Times New Roman" w:hAnsi="Calibri" w:cs="Calibri"/>
+                      <w:b/>
+                      <w:bCs/>
+                      <w:color w:val="000000"/>
+                      <w:lang w:eastAsia="pt-BR"/>
+                    </w:rPr>
+                    <w:t>Valor (R$)</w:t>
+                  </w:r>
+                </w:p>
+              </w:tc>
+            </w:tr>
+            <w:tr>
+              <w:trPr>
+                <w:trHeight w:val="300"/>
+              </w:trPr>
+              <w:tc>
+                <w:tcPr>
+                  <w:tcW w:w="1353" w:type="dxa"/>
+                  <w:tcBorders>
+                    <w:top w:val="nil"/>
+                    <w:left w:val="single" w:sz="4" w:space="0" w:color="auto"/>
+                    <w:bottom w:val="single" w:sz="4" w:space="0" w:color="auto"/>
+                    <w:right w:val="single" w:sz="4" w:space="0" w:color="auto"/>
+                  </w:tcBorders>
+                  <w:shd w:val="clear" w:color="000000" w:fill="FFFFFF"/>
+                  <w:noWrap/>
+                  <w:vAlign w:val="bottom"/>
+                  <w:hideMark/>
+                </w:tcPr>
+                <w:p>
+                  <w:pPr>
+                    <w:spacing w:after="0" w:line="240" w:lineRule="auto"/>
+                    <w:jc w:val="center"/>
+                    <w:rPr>
+                      <w:rFonts w:ascii="Calibri" w:eastAsia="Times New Roman" w:hAnsi="Calibri" w:cs="Calibri"/>
+                      <w:color w:val="000000"/>
+                      <w:lang w:eastAsia="pt-BR"/>
+                    </w:rPr>
+                  </w:pPr>
+                  <w:r>
+                    <w:rPr>
+                      <w:rFonts w:ascii="Calibri" w:eastAsia="Times New Roman" w:hAnsi="Calibri" w:cs="Calibri"/>
+                      <w:color w:val="000000"/>
+                      <w:lang w:eastAsia="pt-BR"/>
+                    </w:rPr>
+                    <w:t>Mês 1</w:t>
+                  </w:r>
+                </w:p>
+              </w:tc>
+              <w:tc>
+                <w:tcPr>
+                  <w:tcW w:w="2047" w:type="dxa"/>
+                  <w:tcBorders>
+                    <w:top w:val="nil"/>
+                    <w:left w:val="nil"/>
+                    <w:bottom w:val="single" w:sz="4" w:space="0" w:color="auto"/>
+                    <w:right w:val="single" w:sz="4" w:space="0" w:color="auto"/>
+                  </w:tcBorders>
+                  <w:shd w:val="clear" w:color="000000" w:fill="FFFFFF"/>
+                  <w:noWrap/>
+                  <w:vAlign w:val="bottom"/>
+                  <w:hideMark/>
+                </w:tcPr>
+                <w:p>
+                  <w:pPr>
+                    <w:spacing w:after="0" w:line="240" w:lineRule="auto"/>
+                    <w:jc w:val="center"/>
+                    <w:rPr>
+                      <w:rFonts w:ascii="Calibri" w:eastAsia="Times New Roman" w:hAnsi="Calibri" w:cs="Calibri"/>
+                      <w:color w:val="000000"/>
+                      <w:lang w:eastAsia="pt-BR"/>
+                    </w:rPr>
+                  </w:pPr>
+                  <w:r>
+                    <w:rPr>
+                      <w:rFonts w:ascii="Calibri" w:eastAsia="Times New Roman" w:hAnsi="Calibri" w:cs="Calibri"/>
+                      <w:color w:val="000000"/>
+                      <w:lang w:eastAsia="pt-BR"/>
+                    </w:rPr>
+                    <w:t>6095,00</w:t>
+                  </w:r>
+                </w:p>
+              </w:tc>
+            </w:tr>
+            <w:tr>
+              <w:trPr>
+                <w:trHeight w:val="300"/>
+              </w:trPr>
+              <w:tc>
+                <w:tcPr>
+                  <w:tcW w:w="1353" w:type="dxa"/>
+                  <w:tcBorders>
+                    <w:top w:val="nil"/>
+                    <w:left w:val="single" w:sz="4" w:space="0" w:color="auto"/>
+                    <w:bottom w:val="single" w:sz="4" w:space="0" w:color="auto"/>
+                    <w:right w:val="single" w:sz="4" w:space="0" w:color="auto"/>
+                  </w:tcBorders>
+                  <w:shd w:val="clear" w:color="000000" w:fill="FFFFFF"/>
+                  <w:noWrap/>
+                  <w:vAlign w:val="bottom"/>
+                  <w:hideMark/>
+                </w:tcPr>
+                <w:p>
+                  <w:pPr>
+                    <w:spacing w:after="0" w:line="240" w:lineRule="auto"/>
+                    <w:jc w:val="center"/>
+                    <w:rPr>
+                      <w:rFonts w:ascii="Calibri" w:eastAsia="Times New Roman" w:hAnsi="Calibri" w:cs="Calibri"/>
+                      <w:color w:val="000000"/>
+                      <w:lang w:eastAsia="pt-BR"/>
+                    </w:rPr>
+                  </w:pPr>
+                  <w:r>
+                    <w:rPr>
+                      <w:rFonts w:ascii="Calibri" w:eastAsia="Times New Roman" w:hAnsi="Calibri" w:cs="Calibri"/>
+                      <w:color w:val="000000"/>
+                      <w:lang w:eastAsia="pt-BR"/>
+                    </w:rPr>
+                    <w:t>Mês 2</w:t>
+                  </w:r>
+                </w:p>
+              </w:tc>
+              <w:tc>
+                <w:tcPr>
+                  <w:tcW w:w="2047" w:type="dxa"/>
+                  <w:tcBorders>
+                    <w:top w:val="nil"/>
+                    <w:left w:val="nil"/>
+                    <w:bottom w:val="single" w:sz="4" w:space="0" w:color="auto"/>
+                    <w:right w:val="single" w:sz="4" w:space="0" w:color="auto"/>
+                  </w:tcBorders>
+                  <w:shd w:val="clear" w:color="000000" w:fill="FFFFFF"/>
+                  <w:noWrap/>
+                  <w:vAlign w:val="bottom"/>
+                  <w:hideMark/>
+                </w:tcPr>
+                <w:p>
+                  <w:pPr>
+                    <w:spacing w:after="0" w:line="240" w:lineRule="auto"/>
+                    <w:jc w:val="center"/>
+                    <w:rPr>
+                      <w:rFonts w:ascii="Calibri" w:eastAsia="Times New Roman" w:hAnsi="Calibri" w:cs="Calibri"/>
+                      <w:color w:val="000000"/>
+                      <w:lang w:eastAsia="pt-BR"/>
+                    </w:rPr>
+                  </w:pPr>
+                  <w:r>
+                    <w:rPr>
+                      <w:rFonts w:ascii="Calibri" w:eastAsia="Times New Roman" w:hAnsi="Calibri" w:cs="Calibri"/>
+                      <w:color w:val="000000"/>
+                      <w:lang w:eastAsia="pt-BR"/>
+                    </w:rPr>
+                    <w:t>6095,00</w:t>
+                  </w:r>
+                </w:p>
+              </w:tc>
+            </w:tr>
+            <w:tr>
+              <w:trPr>
+                <w:trHeight w:val="300"/>
+              </w:trPr>
+              <w:tc>
+                <w:tcPr>
+                  <w:tcW w:w="1353" w:type="dxa"/>
+                  <w:tcBorders>
+                    <w:top w:val="nil"/>
+                    <w:left w:val="single" w:sz="4" w:space="0" w:color="auto"/>
+                    <w:bottom w:val="single" w:sz="4" w:space="0" w:color="auto"/>
+                    <w:right w:val="single" w:sz="4" w:space="0" w:color="auto"/>
+                  </w:tcBorders>
+                  <w:shd w:val="clear" w:color="000000" w:fill="FFFFFF"/>
+                  <w:noWrap/>
+                  <w:vAlign w:val="bottom"/>
+                  <w:hideMark/>
+                </w:tcPr>
+                <w:p>
+                  <w:pPr>
+                    <w:spacing w:after="0" w:line="240" w:lineRule="auto"/>
+                    <w:jc w:val="center"/>
+                    <w:rPr>
+                      <w:rFonts w:ascii="Calibri" w:eastAsia="Times New Roman" w:hAnsi="Calibri" w:cs="Calibri"/>
+                      <w:color w:val="000000"/>
+                      <w:lang w:eastAsia="pt-BR"/>
+                    </w:rPr>
+                  </w:pPr>
+                  <w:r>
+                    <w:rPr>
+                      <w:rFonts w:ascii="Calibri" w:eastAsia="Times New Roman" w:hAnsi="Calibri" w:cs="Calibri"/>
+                      <w:color w:val="000000"/>
+                      <w:lang w:eastAsia="pt-BR"/>
+                    </w:rPr>
+                    <w:t>Mês 3</w:t>
+                  </w:r>
+                </w:p>
+              </w:tc>
+              <w:tc>
+                <w:tcPr>
+                  <w:tcW w:w="2047" w:type="dxa"/>
+                  <w:tcBorders>
+                    <w:top w:val="nil"/>
+                    <w:left w:val="nil"/>
+                    <w:bottom w:val="single" w:sz="4" w:space="0" w:color="auto"/>
+                    <w:right w:val="single" w:sz="4" w:space="0" w:color="auto"/>
+                  </w:tcBorders>
+                  <w:shd w:val="clear" w:color="000000" w:fill="FFFFFF"/>
+                  <w:noWrap/>
+                  <w:vAlign w:val="bottom"/>
+                  <w:hideMark/>
+                </w:tcPr>
+                <w:p>
+                  <w:pPr>
+                    <w:spacing w:after="0" w:line="240" w:lineRule="auto"/>
+                    <w:jc w:val="center"/>
+                    <w:rPr>
+                      <w:rFonts w:ascii="Calibri" w:eastAsia="Times New Roman" w:hAnsi="Calibri" w:cs="Calibri"/>
+                      <w:color w:val="000000"/>
+                      <w:lang w:eastAsia="pt-BR"/>
+                    </w:rPr>
+                  </w:pPr>
+                  <w:r>
+                    <w:rPr>
+                      <w:rFonts w:ascii="Calibri" w:eastAsia="Times New Roman" w:hAnsi="Calibri" w:cs="Calibri"/>
+                      <w:color w:val="000000"/>
+                      <w:lang w:eastAsia="pt-BR"/>
+                    </w:rPr>
+                    <w:t>6095,00</w:t>
+                  </w:r>
+                </w:p>
+              </w:tc>
+            </w:tr>
+            <w:tr>
+              <w:trPr>
+                <w:trHeight w:val="300"/>
+              </w:trPr>
+              <w:tc>
+                <w:tcPr>
+                  <w:tcW w:w="1353" w:type="dxa"/>
+                  <w:tcBorders>
+                    <w:top w:val="nil"/>
+                    <w:left w:val="single" w:sz="4" w:space="0" w:color="auto"/>
+                    <w:bottom w:val="single" w:sz="4" w:space="0" w:color="auto"/>
+                    <w:right w:val="single" w:sz="4" w:space="0" w:color="auto"/>
+                  </w:tcBorders>
+                  <w:shd w:val="clear" w:color="000000" w:fill="FFFFFF"/>
+                  <w:noWrap/>
+                  <w:vAlign w:val="bottom"/>
+                  <w:hideMark/>
+                </w:tcPr>
+                <w:p>
+                  <w:pPr>
+                    <w:spacing w:after="0" w:line="240" w:lineRule="auto"/>
+                    <w:jc w:val="center"/>
+                    <w:rPr>
+                      <w:rFonts w:ascii="Calibri" w:eastAsia="Times New Roman" w:hAnsi="Calibri" w:cs="Calibri"/>
+                      <w:color w:val="000000"/>
+                      <w:lang w:eastAsia="pt-BR"/>
+                    </w:rPr>
+                  </w:pPr>
+                  <w:r>
+                    <w:rPr>
+                      <w:rFonts w:ascii="Calibri" w:eastAsia="Times New Roman" w:hAnsi="Calibri" w:cs="Calibri"/>
+                      <w:color w:val="000000"/>
+                      <w:lang w:eastAsia="pt-BR"/>
+                    </w:rPr>
+                    <w:t>Mês 4</w:t>
+                  </w:r>
+                </w:p>
+              </w:tc>
+              <w:tc>
+                <w:tcPr>
+                  <w:tcW w:w="2047" w:type="dxa"/>
+                  <w:tcBorders>
+                    <w:top w:val="nil"/>
+                    <w:left w:val="nil"/>
+                    <w:bottom w:val="single" w:sz="4" w:space="0" w:color="auto"/>
+                    <w:right w:val="single" w:sz="4" w:space="0" w:color="auto"/>
+                  </w:tcBorders>
+                  <w:shd w:val="clear" w:color="000000" w:fill="FFFFFF"/>
+                  <w:noWrap/>
+                  <w:vAlign w:val="bottom"/>
+                  <w:hideMark/>
+                </w:tcPr>
+                <w:p>
+                  <w:pPr>
+                    <w:spacing w:after="0" w:line="240" w:lineRule="auto"/>
+                    <w:jc w:val="center"/>
+                    <w:rPr>
+                      <w:rFonts w:ascii="Calibri" w:eastAsia="Times New Roman" w:hAnsi="Calibri" w:cs="Calibri"/>
+                      <w:color w:val="000000"/>
+                      <w:lang w:eastAsia="pt-BR"/>
+                    </w:rPr>
+                  </w:pPr>
+                  <w:r>
+                    <w:rPr>
+                      <w:rFonts w:ascii="Calibri" w:eastAsia="Times New Roman" w:hAnsi="Calibri" w:cs="Calibri"/>
+                      <w:color w:val="000000"/>
+                      <w:lang w:eastAsia="pt-BR"/>
+                    </w:rPr>
+                    <w:t>6095,00</w:t>
+                  </w:r>
+                </w:p>
+              </w:tc>
+            </w:tr>
+            <w:tr>
+              <w:trPr>
+                <w:trHeight w:val="300"/>
+              </w:trPr>
+              <w:tc>
+                <w:tcPr>
+                  <w:tcW w:w="1353" w:type="dxa"/>
+                  <w:tcBorders>
+                    <w:top w:val="nil"/>
+                    <w:left w:val="single" w:sz="4" w:space="0" w:color="auto"/>
+                    <w:bottom w:val="single" w:sz="4" w:space="0" w:color="auto"/>
+                    <w:right w:val="single" w:sz="4" w:space="0" w:color="auto"/>
+                  </w:tcBorders>
+                  <w:shd w:val="clear" w:color="000000" w:fill="FFFFFF"/>
+                  <w:noWrap/>
+                  <w:vAlign w:val="bottom"/>
+                  <w:hideMark/>
+                </w:tcPr>
+                <w:p>
+                  <w:pPr>
+                    <w:spacing w:after="0" w:line="240" w:lineRule="auto"/>
+                    <w:jc w:val="center"/>
+                    <w:rPr>
+                      <w:rFonts w:ascii="Calibri" w:eastAsia="Times New Roman" w:hAnsi="Calibri" w:cs="Calibri"/>
+                      <w:color w:val="000000"/>
+                      <w:lang w:eastAsia="pt-BR"/>
+                    </w:rPr>
+                  </w:pPr>
+                  <w:r>
+                    <w:rPr>
+                      <w:rFonts w:ascii="Calibri" w:eastAsia="Times New Roman" w:hAnsi="Calibri" w:cs="Calibri"/>
+                      <w:color w:val="000000"/>
+                      <w:lang w:eastAsia="pt-BR"/>
+                    </w:rPr>
+                    <w:t>Mês 5</w:t>
+                  </w:r>
+                </w:p>
+              </w:tc>
+              <w:tc>
+                <w:tcPr>
+                  <w:tcW w:w="2047" w:type="dxa"/>
+                  <w:tcBorders>
+                    <w:top w:val="nil"/>
+                    <w:left w:val="nil"/>
+                    <w:bottom w:val="single" w:sz="4" w:space="0" w:color="auto"/>
+                    <w:right w:val="single" w:sz="4" w:space="0" w:color="auto"/>
+                  </w:tcBorders>
+                  <w:shd w:val="clear" w:color="000000" w:fill="FFFFFF"/>
+                  <w:noWrap/>
+                  <w:vAlign w:val="bottom"/>
+                  <w:hideMark/>
+                </w:tcPr>
+                <w:p>
+                  <w:pPr>
+                    <w:spacing w:after="0" w:line="240" w:lineRule="auto"/>
+                    <w:jc w:val="center"/>
+                    <w:rPr>
+                      <w:rFonts w:ascii="Calibri" w:eastAsia="Times New Roman" w:hAnsi="Calibri" w:cs="Calibri"/>
+                      <w:color w:val="000000"/>
+                      <w:lang w:eastAsia="pt-BR"/>
+                    </w:rPr>
+                  </w:pPr>
+                  <w:r>
+                    <w:rPr>
+                      <w:rFonts w:ascii="Calibri" w:eastAsia="Times New Roman" w:hAnsi="Calibri" w:cs="Calibri"/>
+                      <w:color w:val="000000"/>
+                      <w:lang w:eastAsia="pt-BR"/>
+                    </w:rPr>
+                    <w:t>6095,00</w:t>
+                  </w:r>
+                </w:p>
+              </w:tc>
+            </w:tr>
+            <w:tr>
+              <w:trPr>
+                <w:trHeight w:val="300"/>
+              </w:trPr>
+              <w:tc>
+                <w:tcPr>
+                  <w:tcW w:w="1353" w:type="dxa"/>
+                  <w:tcBorders>
+                    <w:top w:val="nil"/>
+                    <w:left w:val="single" w:sz="4" w:space="0" w:color="auto"/>
+                    <w:bottom w:val="single" w:sz="4" w:space="0" w:color="auto"/>
+                    <w:right w:val="single" w:sz="4" w:space="0" w:color="auto"/>
+                  </w:tcBorders>
+                  <w:shd w:val="clear" w:color="000000" w:fill="FFFFFF"/>
+                  <w:noWrap/>
+                  <w:vAlign w:val="bottom"/>
+                  <w:hideMark/>
+                </w:tcPr>
+                <w:p>
+                  <w:pPr>
+                    <w:spacing w:after="0" w:line="240" w:lineRule="auto"/>
+                    <w:jc w:val="center"/>
+                    <w:rPr>
+                      <w:rFonts w:ascii="Calibri" w:eastAsia="Times New Roman" w:hAnsi="Calibri" w:cs="Calibri"/>
+                      <w:b/>
+                      <w:bCs/>
+                      <w:color w:val="000000"/>
+                      <w:lang w:eastAsia="pt-BR"/>
+                    </w:rPr>
+                  </w:pPr>
+                  <w:r>
+                    <w:rPr>
+                      <w:rFonts w:ascii="Calibri" w:eastAsia="Times New Roman" w:hAnsi="Calibri" w:cs="Calibri"/>
+                      <w:b/>
+                      <w:bCs/>
+                      <w:color w:val="000000"/>
+                      <w:lang w:eastAsia="pt-BR"/>
+                    </w:rPr>
+                    <w:t>TOTAL</w:t>
+                  </w:r>
+                </w:p>
+              </w:tc>
+              <w:tc>
+                <w:tcPr>
+                  <w:tcW w:w="2047" w:type="dxa"/>
+                  <w:tcBorders>
+                    <w:top w:val="nil"/>
+                    <w:left w:val="nil"/>
+                    <w:bottom w:val="single" w:sz="4" w:space="0" w:color="auto"/>
+                    <w:right w:val="single" w:sz="4" w:space="0" w:color="auto"/>
+                  </w:tcBorders>
+                  <w:shd w:val="clear" w:color="auto" w:fill="auto"/>
+                  <w:noWrap/>
+                  <w:vAlign w:val="bottom"/>
+                  <w:hideMark/>
+                </w:tcPr>
+                <w:p>
+                  <w:pPr>
+                    <w:spacing w:after="0" w:line="240" w:lineRule="auto"/>
+                    <w:jc w:val="center"/>
+                    <w:rPr>
+                      <w:rFonts w:ascii="Calibri" w:eastAsia="Times New Roman" w:hAnsi="Calibri" w:cs="Calibri"/>
+                      <w:b/>
+                      <w:bCs/>
+                      <w:color w:val="000000"/>
+                      <w:lang w:eastAsia="pt-BR"/>
+                    </w:rPr>
+                  </w:pPr>
+                  <w:r>
+                    <w:rPr>
+                      <w:rFonts w:ascii="Calibri" w:eastAsia="Times New Roman" w:hAnsi="Calibri" w:cs="Calibri"/>
+                      <w:b/>
+                      <w:bCs/>
+                      <w:color w:val="000000"/>
+                      <w:lang w:eastAsia="pt-BR"/>
+                    </w:rPr>
+                    <w:t>30475,00</w:t>
+                  </w:r>
+                </w:p>
+              </w:tc>
+            </w:tr>
+          </w:tbl>
           <w:p>
             <w:pPr>
               <w:spacing w:after="0" w:line="240" w:lineRule="auto"/>
@@ -5674,10 +6695,1293 @@
               </w:rPr>
             </w:pPr>
           </w:p>
-        </w:tc>
-        <w:tc>
-          <w:tcPr>
-            <w:tcW w:w="435" w:type="dxa"/>
+          <w:tbl>
+            <w:tblPr>
+              <w:tblW w:w="5600" w:type="dxa"/>
+              <w:tblCellMar>
+                <w:left w:w="70" w:type="dxa"/>
+                <w:right w:w="70" w:type="dxa"/>
+              </w:tblCellMar>
+              <w:tblLook w:val="04A0" w:firstRow="1" w:lastRow="0" w:firstColumn="1" w:lastColumn="0" w:noHBand="0" w:noVBand="1"/>
+            </w:tblPr>
+            <w:tblGrid>
+              <w:gridCol w:w="3680"/>
+              <w:gridCol w:w="1920"/>
+            </w:tblGrid>
+            <w:tr>
+              <w:trPr>
+                <w:trHeight w:val="315"/>
+              </w:trPr>
+              <w:tc>
+                <w:tcPr>
+                  <w:tcW w:w="5600" w:type="dxa"/>
+                  <w:gridSpan w:val="2"/>
+                  <w:tcBorders>
+                    <w:top w:val="single" w:sz="4" w:space="0" w:color="auto"/>
+                    <w:left w:val="single" w:sz="4" w:space="0" w:color="auto"/>
+                    <w:bottom w:val="single" w:sz="4" w:space="0" w:color="auto"/>
+                    <w:right w:val="single" w:sz="4" w:space="0" w:color="000000"/>
+                  </w:tcBorders>
+                  <w:shd w:val="clear" w:color="000000" w:fill="FFFFFF"/>
+                  <w:noWrap/>
+                  <w:vAlign w:val="bottom"/>
+                  <w:hideMark/>
+                </w:tcPr>
+                <w:p>
+                  <w:pPr>
+                    <w:spacing w:after="0" w:line="240" w:lineRule="auto"/>
+                    <w:jc w:val="center"/>
+                    <w:rPr>
+                      <w:rFonts w:ascii="Times New Roman" w:eastAsia="Times New Roman" w:hAnsi="Times New Roman" w:cs="Times New Roman"/>
+                      <w:color w:val="000000"/>
+                      <w:sz w:val="24"/>
+                      <w:szCs w:val="24"/>
+                      <w:lang w:eastAsia="pt-BR"/>
+                    </w:rPr>
+                  </w:pPr>
+                  <w:r>
+                    <w:rPr>
+                      <w:rFonts w:ascii="Times New Roman" w:eastAsia="Times New Roman" w:hAnsi="Times New Roman" w:cs="Times New Roman"/>
+                      <w:color w:val="000000"/>
+                      <w:sz w:val="24"/>
+                      <w:szCs w:val="24"/>
+                      <w:lang w:eastAsia="pt-BR"/>
+                    </w:rPr>
+                    <w:t>TREINAMENTO E MANUTENÇÃO</w:t>
+                  </w:r>
+                </w:p>
+              </w:tc>
+            </w:tr>
+            <w:tr>
+              <w:trPr>
+                <w:trHeight w:val="315"/>
+              </w:trPr>
+              <w:tc>
+                <w:tcPr>
+                  <w:tcW w:w="3680" w:type="dxa"/>
+                  <w:tcBorders>
+                    <w:top w:val="nil"/>
+                    <w:left w:val="single" w:sz="4" w:space="0" w:color="auto"/>
+                    <w:bottom w:val="single" w:sz="4" w:space="0" w:color="auto"/>
+                    <w:right w:val="single" w:sz="4" w:space="0" w:color="auto"/>
+                  </w:tcBorders>
+                  <w:shd w:val="clear" w:color="000000" w:fill="FFFFFF"/>
+                  <w:noWrap/>
+                  <w:vAlign w:val="bottom"/>
+                  <w:hideMark/>
+                </w:tcPr>
+                <w:p>
+                  <w:pPr>
+                    <w:spacing w:after="0" w:line="240" w:lineRule="auto"/>
+                    <w:jc w:val="center"/>
+                    <w:rPr>
+                      <w:rFonts w:ascii="Calibri" w:eastAsia="Times New Roman" w:hAnsi="Calibri" w:cs="Calibri"/>
+                      <w:b/>
+                      <w:bCs/>
+                      <w:color w:val="000000"/>
+                      <w:lang w:eastAsia="pt-BR"/>
+                    </w:rPr>
+                  </w:pPr>
+                  <w:r>
+                    <w:rPr>
+                      <w:rFonts w:ascii="Calibri" w:eastAsia="Times New Roman" w:hAnsi="Calibri" w:cs="Calibri"/>
+                      <w:b/>
+                      <w:bCs/>
+                      <w:color w:val="000000"/>
+                      <w:lang w:eastAsia="pt-BR"/>
+                    </w:rPr>
+                    <w:t>Item</w:t>
+                  </w:r>
+                </w:p>
+              </w:tc>
+              <w:tc>
+                <w:tcPr>
+                  <w:tcW w:w="1920" w:type="dxa"/>
+                  <w:tcBorders>
+                    <w:top w:val="nil"/>
+                    <w:left w:val="nil"/>
+                    <w:bottom w:val="single" w:sz="4" w:space="0" w:color="auto"/>
+                    <w:right w:val="single" w:sz="8" w:space="0" w:color="auto"/>
+                  </w:tcBorders>
+                  <w:shd w:val="clear" w:color="000000" w:fill="FFFFFF"/>
+                  <w:noWrap/>
+                  <w:vAlign w:val="bottom"/>
+                  <w:hideMark/>
+                </w:tcPr>
+                <w:p>
+                  <w:pPr>
+                    <w:spacing w:after="0" w:line="240" w:lineRule="auto"/>
+                    <w:jc w:val="center"/>
+                    <w:rPr>
+                      <w:rFonts w:ascii="Calibri" w:eastAsia="Times New Roman" w:hAnsi="Calibri" w:cs="Calibri"/>
+                      <w:b/>
+                      <w:bCs/>
+                      <w:color w:val="000000"/>
+                      <w:lang w:eastAsia="pt-BR"/>
+                    </w:rPr>
+                  </w:pPr>
+                  <w:r>
+                    <w:rPr>
+                      <w:rFonts w:ascii="Calibri" w:eastAsia="Times New Roman" w:hAnsi="Calibri" w:cs="Calibri"/>
+                      <w:b/>
+                      <w:bCs/>
+                      <w:color w:val="000000"/>
+                      <w:lang w:eastAsia="pt-BR"/>
+                    </w:rPr>
+                    <w:t>Valor  (R$)</w:t>
+                  </w:r>
+                </w:p>
+              </w:tc>
+            </w:tr>
+            <w:tr>
+              <w:trPr>
+                <w:trHeight w:val="300"/>
+              </w:trPr>
+              <w:tc>
+                <w:tcPr>
+                  <w:tcW w:w="3680" w:type="dxa"/>
+                  <w:tcBorders>
+                    <w:top w:val="nil"/>
+                    <w:left w:val="single" w:sz="4" w:space="0" w:color="auto"/>
+                    <w:bottom w:val="single" w:sz="4" w:space="0" w:color="auto"/>
+                    <w:right w:val="single" w:sz="4" w:space="0" w:color="auto"/>
+                  </w:tcBorders>
+                  <w:shd w:val="clear" w:color="000000" w:fill="FFFFFF"/>
+                  <w:noWrap/>
+                  <w:vAlign w:val="bottom"/>
+                  <w:hideMark/>
+                </w:tcPr>
+                <w:p>
+                  <w:pPr>
+                    <w:spacing w:after="0" w:line="240" w:lineRule="auto"/>
+                    <w:jc w:val="center"/>
+                    <w:rPr>
+                      <w:rFonts w:ascii="Calibri" w:eastAsia="Times New Roman" w:hAnsi="Calibri" w:cs="Calibri"/>
+                      <w:color w:val="000000"/>
+                      <w:lang w:eastAsia="pt-BR"/>
+                    </w:rPr>
+                  </w:pPr>
+                  <w:r>
+                    <w:rPr>
+                      <w:rFonts w:ascii="Calibri" w:eastAsia="Times New Roman" w:hAnsi="Calibri" w:cs="Calibri"/>
+                      <w:color w:val="000000"/>
+                      <w:lang w:eastAsia="pt-BR"/>
+                    </w:rPr>
+                    <w:t>Treinamento (1 mês)</w:t>
+                  </w:r>
+                </w:p>
+              </w:tc>
+              <w:tc>
+                <w:tcPr>
+                  <w:tcW w:w="1920" w:type="dxa"/>
+                  <w:tcBorders>
+                    <w:top w:val="nil"/>
+                    <w:left w:val="nil"/>
+                    <w:bottom w:val="single" w:sz="4" w:space="0" w:color="auto"/>
+                    <w:right w:val="single" w:sz="4" w:space="0" w:color="auto"/>
+                  </w:tcBorders>
+                  <w:shd w:val="clear" w:color="000000" w:fill="FFFFFF"/>
+                  <w:noWrap/>
+                  <w:vAlign w:val="bottom"/>
+                  <w:hideMark/>
+                </w:tcPr>
+                <w:p>
+                  <w:pPr>
+                    <w:spacing w:after="0" w:line="240" w:lineRule="auto"/>
+                    <w:jc w:val="center"/>
+                    <w:rPr>
+                      <w:rFonts w:ascii="Calibri" w:eastAsia="Times New Roman" w:hAnsi="Calibri" w:cs="Calibri"/>
+                      <w:color w:val="000000"/>
+                      <w:lang w:eastAsia="pt-BR"/>
+                    </w:rPr>
+                  </w:pPr>
+                  <w:r>
+                    <w:rPr>
+                      <w:rFonts w:ascii="Calibri" w:eastAsia="Times New Roman" w:hAnsi="Calibri" w:cs="Calibri"/>
+                      <w:color w:val="000000"/>
+                      <w:lang w:eastAsia="pt-BR"/>
+                    </w:rPr>
+                    <w:t>400,00</w:t>
+                  </w:r>
+                </w:p>
+              </w:tc>
+            </w:tr>
+            <w:tr>
+              <w:trPr>
+                <w:trHeight w:val="300"/>
+              </w:trPr>
+              <w:tc>
+                <w:tcPr>
+                  <w:tcW w:w="3680" w:type="dxa"/>
+                  <w:tcBorders>
+                    <w:top w:val="nil"/>
+                    <w:left w:val="single" w:sz="4" w:space="0" w:color="auto"/>
+                    <w:bottom w:val="single" w:sz="4" w:space="0" w:color="auto"/>
+                    <w:right w:val="single" w:sz="4" w:space="0" w:color="auto"/>
+                  </w:tcBorders>
+                  <w:shd w:val="clear" w:color="000000" w:fill="FFFFFF"/>
+                  <w:noWrap/>
+                  <w:vAlign w:val="bottom"/>
+                  <w:hideMark/>
+                </w:tcPr>
+                <w:p>
+                  <w:pPr>
+                    <w:spacing w:after="0" w:line="240" w:lineRule="auto"/>
+                    <w:jc w:val="center"/>
+                    <w:rPr>
+                      <w:rFonts w:ascii="Calibri" w:eastAsia="Times New Roman" w:hAnsi="Calibri" w:cs="Calibri"/>
+                      <w:color w:val="000000"/>
+                      <w:lang w:eastAsia="pt-BR"/>
+                    </w:rPr>
+                  </w:pPr>
+                  <w:r>
+                    <w:rPr>
+                      <w:rFonts w:ascii="Calibri" w:eastAsia="Times New Roman" w:hAnsi="Calibri" w:cs="Calibri"/>
+                      <w:color w:val="000000"/>
+                      <w:lang w:eastAsia="pt-BR"/>
+                    </w:rPr>
+                    <w:t>Manutenção</w:t>
+                  </w:r>
+                </w:p>
+              </w:tc>
+              <w:tc>
+                <w:tcPr>
+                  <w:tcW w:w="1920" w:type="dxa"/>
+                  <w:tcBorders>
+                    <w:top w:val="nil"/>
+                    <w:left w:val="nil"/>
+                    <w:bottom w:val="single" w:sz="4" w:space="0" w:color="auto"/>
+                    <w:right w:val="single" w:sz="4" w:space="0" w:color="auto"/>
+                  </w:tcBorders>
+                  <w:shd w:val="clear" w:color="000000" w:fill="FFFFFF"/>
+                  <w:noWrap/>
+                  <w:vAlign w:val="bottom"/>
+                  <w:hideMark/>
+                </w:tcPr>
+                <w:p>
+                  <w:pPr>
+                    <w:spacing w:after="0" w:line="240" w:lineRule="auto"/>
+                    <w:jc w:val="center"/>
+                    <w:rPr>
+                      <w:rFonts w:ascii="Calibri" w:eastAsia="Times New Roman" w:hAnsi="Calibri" w:cs="Calibri"/>
+                      <w:color w:val="000000"/>
+                      <w:lang w:eastAsia="pt-BR"/>
+                    </w:rPr>
+                  </w:pPr>
+                  <w:r>
+                    <w:rPr>
+                      <w:rFonts w:ascii="Calibri" w:eastAsia="Times New Roman" w:hAnsi="Calibri" w:cs="Calibri"/>
+                      <w:color w:val="000000"/>
+                      <w:lang w:eastAsia="pt-BR"/>
+                    </w:rPr>
+                    <w:t>250,00</w:t>
+                  </w:r>
+                </w:p>
+              </w:tc>
+            </w:tr>
+            <w:tr>
+              <w:trPr>
+                <w:trHeight w:val="300"/>
+              </w:trPr>
+              <w:tc>
+                <w:tcPr>
+                  <w:tcW w:w="3680" w:type="dxa"/>
+                  <w:tcBorders>
+                    <w:top w:val="nil"/>
+                    <w:left w:val="nil"/>
+                    <w:bottom w:val="nil"/>
+                    <w:right w:val="nil"/>
+                  </w:tcBorders>
+                  <w:shd w:val="clear" w:color="auto" w:fill="auto"/>
+                  <w:noWrap/>
+                  <w:vAlign w:val="bottom"/>
+                  <w:hideMark/>
+                </w:tcPr>
+                <w:p>
+                  <w:pPr>
+                    <w:spacing w:after="0" w:line="240" w:lineRule="auto"/>
+                    <w:jc w:val="center"/>
+                    <w:rPr>
+                      <w:rFonts w:ascii="Calibri" w:eastAsia="Times New Roman" w:hAnsi="Calibri" w:cs="Calibri"/>
+                      <w:color w:val="000000"/>
+                      <w:lang w:eastAsia="pt-BR"/>
+                    </w:rPr>
+                  </w:pPr>
+                </w:p>
+              </w:tc>
+              <w:tc>
+                <w:tcPr>
+                  <w:tcW w:w="1920" w:type="dxa"/>
+                  <w:tcBorders>
+                    <w:top w:val="nil"/>
+                    <w:left w:val="nil"/>
+                    <w:bottom w:val="nil"/>
+                    <w:right w:val="nil"/>
+                  </w:tcBorders>
+                  <w:shd w:val="clear" w:color="auto" w:fill="auto"/>
+                  <w:noWrap/>
+                  <w:vAlign w:val="bottom"/>
+                  <w:hideMark/>
+                </w:tcPr>
+                <w:p>
+                  <w:pPr>
+                    <w:spacing w:after="0" w:line="240" w:lineRule="auto"/>
+                    <w:rPr>
+                      <w:rFonts w:ascii="Times New Roman" w:eastAsia="Times New Roman" w:hAnsi="Times New Roman" w:cs="Times New Roman"/>
+                      <w:sz w:val="20"/>
+                      <w:szCs w:val="20"/>
+                      <w:lang w:eastAsia="pt-BR"/>
+                    </w:rPr>
+                  </w:pPr>
+                </w:p>
+              </w:tc>
+            </w:tr>
+            <w:tr>
+              <w:trPr>
+                <w:trHeight w:val="315"/>
+              </w:trPr>
+              <w:tc>
+                <w:tcPr>
+                  <w:tcW w:w="5600" w:type="dxa"/>
+                  <w:gridSpan w:val="2"/>
+                  <w:tcBorders>
+                    <w:top w:val="single" w:sz="4" w:space="0" w:color="auto"/>
+                    <w:left w:val="single" w:sz="4" w:space="0" w:color="auto"/>
+                    <w:bottom w:val="single" w:sz="4" w:space="0" w:color="auto"/>
+                    <w:right w:val="single" w:sz="4" w:space="0" w:color="000000"/>
+                  </w:tcBorders>
+                  <w:shd w:val="clear" w:color="000000" w:fill="FFFFFF"/>
+                  <w:noWrap/>
+                  <w:vAlign w:val="bottom"/>
+                  <w:hideMark/>
+                </w:tcPr>
+                <w:p>
+                  <w:pPr>
+                    <w:spacing w:after="0" w:line="240" w:lineRule="auto"/>
+                    <w:jc w:val="center"/>
+                    <w:rPr>
+                      <w:rFonts w:ascii="Times New Roman" w:eastAsia="Times New Roman" w:hAnsi="Times New Roman" w:cs="Times New Roman"/>
+                      <w:color w:val="000000"/>
+                      <w:sz w:val="24"/>
+                      <w:szCs w:val="24"/>
+                      <w:lang w:eastAsia="pt-BR"/>
+                    </w:rPr>
+                  </w:pPr>
+                  <w:r>
+                    <w:rPr>
+                      <w:rFonts w:ascii="Times New Roman" w:eastAsia="Times New Roman" w:hAnsi="Times New Roman" w:cs="Times New Roman"/>
+                      <w:color w:val="000000"/>
+                      <w:sz w:val="24"/>
+                      <w:szCs w:val="24"/>
+                      <w:lang w:eastAsia="pt-BR"/>
+                    </w:rPr>
+                    <w:t>CUSTO TOTAI</w:t>
+                  </w:r>
+                </w:p>
+              </w:tc>
+            </w:tr>
+            <w:tr>
+              <w:trPr>
+                <w:trHeight w:val="300"/>
+              </w:trPr>
+              <w:tc>
+                <w:tcPr>
+                  <w:tcW w:w="3680" w:type="dxa"/>
+                  <w:tcBorders>
+                    <w:top w:val="nil"/>
+                    <w:left w:val="single" w:sz="4" w:space="0" w:color="auto"/>
+                    <w:bottom w:val="single" w:sz="4" w:space="0" w:color="auto"/>
+                    <w:right w:val="single" w:sz="4" w:space="0" w:color="auto"/>
+                  </w:tcBorders>
+                  <w:shd w:val="clear" w:color="000000" w:fill="FFFFFF"/>
+                  <w:noWrap/>
+                  <w:vAlign w:val="bottom"/>
+                  <w:hideMark/>
+                </w:tcPr>
+                <w:p>
+                  <w:pPr>
+                    <w:spacing w:after="0" w:line="240" w:lineRule="auto"/>
+                    <w:jc w:val="center"/>
+                    <w:rPr>
+                      <w:rFonts w:ascii="Calibri" w:eastAsia="Times New Roman" w:hAnsi="Calibri" w:cs="Calibri"/>
+                      <w:b/>
+                      <w:bCs/>
+                      <w:color w:val="000000"/>
+                      <w:lang w:eastAsia="pt-BR"/>
+                    </w:rPr>
+                  </w:pPr>
+                  <w:r>
+                    <w:rPr>
+                      <w:rFonts w:ascii="Calibri" w:eastAsia="Times New Roman" w:hAnsi="Calibri" w:cs="Calibri"/>
+                      <w:b/>
+                      <w:bCs/>
+                      <w:color w:val="000000"/>
+                      <w:lang w:eastAsia="pt-BR"/>
+                    </w:rPr>
+                    <w:t>Período</w:t>
+                  </w:r>
+                </w:p>
+              </w:tc>
+              <w:tc>
+                <w:tcPr>
+                  <w:tcW w:w="1920" w:type="dxa"/>
+                  <w:tcBorders>
+                    <w:top w:val="nil"/>
+                    <w:left w:val="nil"/>
+                    <w:bottom w:val="single" w:sz="4" w:space="0" w:color="auto"/>
+                    <w:right w:val="single" w:sz="8" w:space="0" w:color="auto"/>
+                  </w:tcBorders>
+                  <w:shd w:val="clear" w:color="000000" w:fill="FFFFFF"/>
+                  <w:noWrap/>
+                  <w:vAlign w:val="bottom"/>
+                  <w:hideMark/>
+                </w:tcPr>
+                <w:p>
+                  <w:pPr>
+                    <w:spacing w:after="0" w:line="240" w:lineRule="auto"/>
+                    <w:jc w:val="center"/>
+                    <w:rPr>
+                      <w:rFonts w:ascii="Calibri" w:eastAsia="Times New Roman" w:hAnsi="Calibri" w:cs="Calibri"/>
+                      <w:b/>
+                      <w:bCs/>
+                      <w:color w:val="000000"/>
+                      <w:lang w:eastAsia="pt-BR"/>
+                    </w:rPr>
+                  </w:pPr>
+                  <w:r>
+                    <w:rPr>
+                      <w:rFonts w:ascii="Calibri" w:eastAsia="Times New Roman" w:hAnsi="Calibri" w:cs="Calibri"/>
+                      <w:b/>
+                      <w:bCs/>
+                      <w:color w:val="000000"/>
+                      <w:lang w:eastAsia="pt-BR"/>
+                    </w:rPr>
+                    <w:t>Valor  (R$)</w:t>
+                  </w:r>
+                </w:p>
+              </w:tc>
+            </w:tr>
+            <w:tr>
+              <w:trPr>
+                <w:trHeight w:val="300"/>
+              </w:trPr>
+              <w:tc>
+                <w:tcPr>
+                  <w:tcW w:w="3680" w:type="dxa"/>
+                  <w:tcBorders>
+                    <w:top w:val="nil"/>
+                    <w:left w:val="single" w:sz="4" w:space="0" w:color="auto"/>
+                    <w:bottom w:val="single" w:sz="4" w:space="0" w:color="auto"/>
+                    <w:right w:val="single" w:sz="4" w:space="0" w:color="auto"/>
+                  </w:tcBorders>
+                  <w:shd w:val="clear" w:color="000000" w:fill="FFFFFF"/>
+                  <w:noWrap/>
+                  <w:vAlign w:val="bottom"/>
+                  <w:hideMark/>
+                </w:tcPr>
+                <w:p>
+                  <w:pPr>
+                    <w:spacing w:after="0" w:line="240" w:lineRule="auto"/>
+                    <w:jc w:val="center"/>
+                    <w:rPr>
+                      <w:rFonts w:ascii="Calibri" w:eastAsia="Times New Roman" w:hAnsi="Calibri" w:cs="Calibri"/>
+                      <w:color w:val="000000"/>
+                      <w:lang w:eastAsia="pt-BR"/>
+                    </w:rPr>
+                  </w:pPr>
+                  <w:r>
+                    <w:rPr>
+                      <w:rFonts w:ascii="Calibri" w:eastAsia="Times New Roman" w:hAnsi="Calibri" w:cs="Calibri"/>
+                      <w:color w:val="000000"/>
+                      <w:lang w:eastAsia="pt-BR"/>
+                    </w:rPr>
+                    <w:t>1º Ano</w:t>
+                  </w:r>
+                </w:p>
+              </w:tc>
+              <w:tc>
+                <w:tcPr>
+                  <w:tcW w:w="1920" w:type="dxa"/>
+                  <w:tcBorders>
+                    <w:top w:val="nil"/>
+                    <w:left w:val="nil"/>
+                    <w:bottom w:val="single" w:sz="4" w:space="0" w:color="auto"/>
+                    <w:right w:val="single" w:sz="4" w:space="0" w:color="auto"/>
+                  </w:tcBorders>
+                  <w:shd w:val="clear" w:color="000000" w:fill="FFFFFF"/>
+                  <w:noWrap/>
+                  <w:vAlign w:val="bottom"/>
+                  <w:hideMark/>
+                </w:tcPr>
+                <w:p>
+                  <w:pPr>
+                    <w:spacing w:after="0" w:line="240" w:lineRule="auto"/>
+                    <w:jc w:val="center"/>
+                    <w:rPr>
+                      <w:rFonts w:ascii="Calibri" w:eastAsia="Times New Roman" w:hAnsi="Calibri" w:cs="Calibri"/>
+                      <w:color w:val="000000"/>
+                      <w:lang w:eastAsia="pt-BR"/>
+                    </w:rPr>
+                  </w:pPr>
+                  <w:r>
+                    <w:rPr>
+                      <w:rFonts w:ascii="Calibri" w:eastAsia="Times New Roman" w:hAnsi="Calibri" w:cs="Calibri"/>
+                      <w:color w:val="000000"/>
+                      <w:lang w:eastAsia="pt-BR"/>
+                    </w:rPr>
+                    <w:t>70865,00</w:t>
+                  </w:r>
+                </w:p>
+              </w:tc>
+            </w:tr>
+            <w:tr>
+              <w:trPr>
+                <w:trHeight w:val="300"/>
+              </w:trPr>
+              <w:tc>
+                <w:tcPr>
+                  <w:tcW w:w="3680" w:type="dxa"/>
+                  <w:tcBorders>
+                    <w:top w:val="nil"/>
+                    <w:left w:val="single" w:sz="4" w:space="0" w:color="auto"/>
+                    <w:bottom w:val="single" w:sz="4" w:space="0" w:color="auto"/>
+                    <w:right w:val="single" w:sz="4" w:space="0" w:color="auto"/>
+                  </w:tcBorders>
+                  <w:shd w:val="clear" w:color="000000" w:fill="FFFFFF"/>
+                  <w:noWrap/>
+                  <w:vAlign w:val="bottom"/>
+                  <w:hideMark/>
+                </w:tcPr>
+                <w:p>
+                  <w:pPr>
+                    <w:spacing w:after="0" w:line="240" w:lineRule="auto"/>
+                    <w:jc w:val="center"/>
+                    <w:rPr>
+                      <w:rFonts w:ascii="Calibri" w:eastAsia="Times New Roman" w:hAnsi="Calibri" w:cs="Calibri"/>
+                      <w:color w:val="000000"/>
+                      <w:lang w:eastAsia="pt-BR"/>
+                    </w:rPr>
+                  </w:pPr>
+                  <w:r>
+                    <w:rPr>
+                      <w:rFonts w:ascii="Calibri" w:eastAsia="Times New Roman" w:hAnsi="Calibri" w:cs="Calibri"/>
+                      <w:color w:val="000000"/>
+                      <w:lang w:eastAsia="pt-BR"/>
+                    </w:rPr>
+                    <w:t>2º Ano</w:t>
+                  </w:r>
+                </w:p>
+              </w:tc>
+              <w:tc>
+                <w:tcPr>
+                  <w:tcW w:w="1920" w:type="dxa"/>
+                  <w:tcBorders>
+                    <w:top w:val="nil"/>
+                    <w:left w:val="nil"/>
+                    <w:bottom w:val="single" w:sz="4" w:space="0" w:color="auto"/>
+                    <w:right w:val="single" w:sz="4" w:space="0" w:color="auto"/>
+                  </w:tcBorders>
+                  <w:shd w:val="clear" w:color="000000" w:fill="FFFFFF"/>
+                  <w:noWrap/>
+                  <w:vAlign w:val="bottom"/>
+                  <w:hideMark/>
+                </w:tcPr>
+                <w:p>
+                  <w:pPr>
+                    <w:spacing w:after="0" w:line="240" w:lineRule="auto"/>
+                    <w:jc w:val="center"/>
+                    <w:rPr>
+                      <w:rFonts w:ascii="Calibri" w:eastAsia="Times New Roman" w:hAnsi="Calibri" w:cs="Calibri"/>
+                      <w:color w:val="000000"/>
+                      <w:lang w:eastAsia="pt-BR"/>
+                    </w:rPr>
+                  </w:pPr>
+                  <w:r>
+                    <w:rPr>
+                      <w:rFonts w:ascii="Calibri" w:eastAsia="Times New Roman" w:hAnsi="Calibri" w:cs="Calibri"/>
+                      <w:color w:val="000000"/>
+                      <w:lang w:eastAsia="pt-BR"/>
+                    </w:rPr>
+                    <w:t>600,00</w:t>
+                  </w:r>
+                </w:p>
+              </w:tc>
+            </w:tr>
+            <w:tr>
+              <w:trPr>
+                <w:trHeight w:val="300"/>
+              </w:trPr>
+              <w:tc>
+                <w:tcPr>
+                  <w:tcW w:w="3680" w:type="dxa"/>
+                  <w:tcBorders>
+                    <w:top w:val="nil"/>
+                    <w:left w:val="single" w:sz="4" w:space="0" w:color="auto"/>
+                    <w:bottom w:val="single" w:sz="4" w:space="0" w:color="auto"/>
+                    <w:right w:val="single" w:sz="4" w:space="0" w:color="auto"/>
+                  </w:tcBorders>
+                  <w:shd w:val="clear" w:color="000000" w:fill="FFFFFF"/>
+                  <w:noWrap/>
+                  <w:vAlign w:val="bottom"/>
+                  <w:hideMark/>
+                </w:tcPr>
+                <w:p>
+                  <w:pPr>
+                    <w:spacing w:after="0" w:line="240" w:lineRule="auto"/>
+                    <w:jc w:val="center"/>
+                    <w:rPr>
+                      <w:rFonts w:ascii="Calibri" w:eastAsia="Times New Roman" w:hAnsi="Calibri" w:cs="Calibri"/>
+                      <w:color w:val="000000"/>
+                      <w:lang w:eastAsia="pt-BR"/>
+                    </w:rPr>
+                  </w:pPr>
+                  <w:r>
+                    <w:rPr>
+                      <w:rFonts w:ascii="Calibri" w:eastAsia="Times New Roman" w:hAnsi="Calibri" w:cs="Calibri"/>
+                      <w:color w:val="000000"/>
+                      <w:lang w:eastAsia="pt-BR"/>
+                    </w:rPr>
+                    <w:t>3º Ano</w:t>
+                  </w:r>
+                </w:p>
+              </w:tc>
+              <w:tc>
+                <w:tcPr>
+                  <w:tcW w:w="1920" w:type="dxa"/>
+                  <w:tcBorders>
+                    <w:top w:val="nil"/>
+                    <w:left w:val="nil"/>
+                    <w:bottom w:val="single" w:sz="4" w:space="0" w:color="auto"/>
+                    <w:right w:val="single" w:sz="4" w:space="0" w:color="auto"/>
+                  </w:tcBorders>
+                  <w:shd w:val="clear" w:color="000000" w:fill="FFFFFF"/>
+                  <w:noWrap/>
+                  <w:vAlign w:val="bottom"/>
+                  <w:hideMark/>
+                </w:tcPr>
+                <w:p>
+                  <w:pPr>
+                    <w:spacing w:after="0" w:line="240" w:lineRule="auto"/>
+                    <w:jc w:val="center"/>
+                    <w:rPr>
+                      <w:rFonts w:ascii="Calibri" w:eastAsia="Times New Roman" w:hAnsi="Calibri" w:cs="Calibri"/>
+                      <w:color w:val="000000"/>
+                      <w:lang w:eastAsia="pt-BR"/>
+                    </w:rPr>
+                  </w:pPr>
+                  <w:r>
+                    <w:rPr>
+                      <w:rFonts w:ascii="Calibri" w:eastAsia="Times New Roman" w:hAnsi="Calibri" w:cs="Calibri"/>
+                      <w:color w:val="000000"/>
+                      <w:lang w:eastAsia="pt-BR"/>
+                    </w:rPr>
+                    <w:t>600,00</w:t>
+                  </w:r>
+                </w:p>
+              </w:tc>
+            </w:tr>
+            <w:tr>
+              <w:trPr>
+                <w:trHeight w:val="300"/>
+              </w:trPr>
+              <w:tc>
+                <w:tcPr>
+                  <w:tcW w:w="3680" w:type="dxa"/>
+                  <w:tcBorders>
+                    <w:top w:val="nil"/>
+                    <w:left w:val="single" w:sz="4" w:space="0" w:color="auto"/>
+                    <w:bottom w:val="single" w:sz="4" w:space="0" w:color="auto"/>
+                    <w:right w:val="single" w:sz="4" w:space="0" w:color="auto"/>
+                  </w:tcBorders>
+                  <w:shd w:val="clear" w:color="auto" w:fill="auto"/>
+                  <w:noWrap/>
+                  <w:vAlign w:val="bottom"/>
+                  <w:hideMark/>
+                </w:tcPr>
+                <w:p>
+                  <w:pPr>
+                    <w:spacing w:after="0" w:line="240" w:lineRule="auto"/>
+                    <w:jc w:val="center"/>
+                    <w:rPr>
+                      <w:rFonts w:ascii="Calibri" w:eastAsia="Times New Roman" w:hAnsi="Calibri" w:cs="Calibri"/>
+                      <w:color w:val="000000"/>
+                      <w:lang w:eastAsia="pt-BR"/>
+                    </w:rPr>
+                  </w:pPr>
+                  <w:r>
+                    <w:rPr>
+                      <w:rFonts w:ascii="Calibri" w:eastAsia="Times New Roman" w:hAnsi="Calibri" w:cs="Calibri"/>
+                      <w:color w:val="000000"/>
+                      <w:lang w:eastAsia="pt-BR"/>
+                    </w:rPr>
+                    <w:t>TOTAL</w:t>
+                  </w:r>
+                </w:p>
+              </w:tc>
+              <w:tc>
+                <w:tcPr>
+                  <w:tcW w:w="1920" w:type="dxa"/>
+                  <w:tcBorders>
+                    <w:top w:val="nil"/>
+                    <w:left w:val="nil"/>
+                    <w:bottom w:val="single" w:sz="4" w:space="0" w:color="auto"/>
+                    <w:right w:val="single" w:sz="4" w:space="0" w:color="auto"/>
+                  </w:tcBorders>
+                  <w:shd w:val="clear" w:color="auto" w:fill="auto"/>
+                  <w:noWrap/>
+                  <w:vAlign w:val="bottom"/>
+                  <w:hideMark/>
+                </w:tcPr>
+                <w:p>
+                  <w:pPr>
+                    <w:spacing w:after="0" w:line="240" w:lineRule="auto"/>
+                    <w:jc w:val="center"/>
+                    <w:rPr>
+                      <w:rFonts w:ascii="Calibri" w:eastAsia="Times New Roman" w:hAnsi="Calibri" w:cs="Calibri"/>
+                      <w:b/>
+                      <w:bCs/>
+                      <w:color w:val="000000"/>
+                      <w:lang w:eastAsia="pt-BR"/>
+                    </w:rPr>
+                  </w:pPr>
+                  <w:r>
+                    <w:rPr>
+                      <w:rFonts w:ascii="Calibri" w:eastAsia="Times New Roman" w:hAnsi="Calibri" w:cs="Calibri"/>
+                      <w:b/>
+                      <w:bCs/>
+                      <w:color w:val="000000"/>
+                      <w:lang w:eastAsia="pt-BR"/>
+                    </w:rPr>
+                    <w:t>72065,00</w:t>
+                  </w:r>
+                </w:p>
+              </w:tc>
+            </w:tr>
+          </w:tbl>
+          <w:p>
+            <w:pPr>
+              <w:spacing w:after="0" w:line="240" w:lineRule="auto"/>
+              <w:jc w:val="both"/>
+              <w:rPr>
+                <w:rFonts w:ascii="Times New Roman" w:eastAsia="Times New Roman" w:hAnsi="Times New Roman" w:cs="Times New Roman"/>
+                <w:sz w:val="20"/>
+                <w:szCs w:val="20"/>
+                <w:lang w:eastAsia="pt-BR"/>
+              </w:rPr>
+            </w:pPr>
+          </w:p>
+          <w:tbl>
+            <w:tblPr>
+              <w:tblW w:w="6335" w:type="dxa"/>
+              <w:tblCellMar>
+                <w:left w:w="70" w:type="dxa"/>
+                <w:right w:w="70" w:type="dxa"/>
+              </w:tblCellMar>
+              <w:tblLook w:val="04A0" w:firstRow="1" w:lastRow="0" w:firstColumn="1" w:lastColumn="0" w:noHBand="0" w:noVBand="1"/>
+            </w:tblPr>
+            <w:tblGrid>
+              <w:gridCol w:w="1555"/>
+              <w:gridCol w:w="2743"/>
+              <w:gridCol w:w="1791"/>
+            </w:tblGrid>
+            <w:tr>
+              <w:trPr>
+                <w:trHeight w:val="315"/>
+              </w:trPr>
+              <w:tc>
+                <w:tcPr>
+                  <w:tcW w:w="6335" w:type="dxa"/>
+                  <w:gridSpan w:val="3"/>
+                  <w:tcBorders>
+                    <w:top w:val="single" w:sz="4" w:space="0" w:color="auto"/>
+                    <w:left w:val="single" w:sz="8" w:space="0" w:color="auto"/>
+                    <w:bottom w:val="single" w:sz="4" w:space="0" w:color="auto"/>
+                    <w:right w:val="single" w:sz="4" w:space="0" w:color="000000"/>
+                  </w:tcBorders>
+                  <w:shd w:val="clear" w:color="000000" w:fill="FFFFFF"/>
+                  <w:noWrap/>
+                  <w:vAlign w:val="bottom"/>
+                  <w:hideMark/>
+                </w:tcPr>
+                <w:p>
+                  <w:pPr>
+                    <w:spacing w:after="0" w:line="240" w:lineRule="auto"/>
+                    <w:jc w:val="center"/>
+                    <w:rPr>
+                      <w:rFonts w:ascii="Times New Roman" w:eastAsia="Times New Roman" w:hAnsi="Times New Roman" w:cs="Times New Roman"/>
+                      <w:color w:val="000000"/>
+                      <w:sz w:val="24"/>
+                      <w:szCs w:val="24"/>
+                      <w:lang w:eastAsia="pt-BR"/>
+                    </w:rPr>
+                  </w:pPr>
+                  <w:r>
+                    <w:rPr>
+                      <w:rFonts w:ascii="Times New Roman" w:eastAsia="Times New Roman" w:hAnsi="Times New Roman" w:cs="Times New Roman"/>
+                      <w:color w:val="000000"/>
+                      <w:sz w:val="24"/>
+                      <w:szCs w:val="24"/>
+                      <w:lang w:eastAsia="pt-BR"/>
+                    </w:rPr>
+                    <w:t>INVESTIMENTOS</w:t>
+                  </w:r>
+                </w:p>
+              </w:tc>
+            </w:tr>
+            <w:tr>
+              <w:trPr>
+                <w:trHeight w:val="300"/>
+              </w:trPr>
+              <w:tc>
+                <w:tcPr>
+                  <w:tcW w:w="1616" w:type="dxa"/>
+                  <w:tcBorders>
+                    <w:top w:val="nil"/>
+                    <w:left w:val="single" w:sz="8" w:space="0" w:color="auto"/>
+                    <w:bottom w:val="single" w:sz="4" w:space="0" w:color="auto"/>
+                    <w:right w:val="single" w:sz="4" w:space="0" w:color="auto"/>
+                  </w:tcBorders>
+                  <w:shd w:val="clear" w:color="000000" w:fill="FFFFFF"/>
+                  <w:noWrap/>
+                  <w:vAlign w:val="bottom"/>
+                  <w:hideMark/>
+                </w:tcPr>
+                <w:p>
+                  <w:pPr>
+                    <w:spacing w:after="0" w:line="240" w:lineRule="auto"/>
+                    <w:jc w:val="center"/>
+                    <w:rPr>
+                      <w:rFonts w:ascii="Calibri" w:eastAsia="Times New Roman" w:hAnsi="Calibri" w:cs="Calibri"/>
+                      <w:b/>
+                      <w:bCs/>
+                      <w:color w:val="000000"/>
+                      <w:lang w:eastAsia="pt-BR"/>
+                    </w:rPr>
+                  </w:pPr>
+                  <w:r>
+                    <w:rPr>
+                      <w:rFonts w:ascii="Calibri" w:eastAsia="Times New Roman" w:hAnsi="Calibri" w:cs="Calibri"/>
+                      <w:b/>
+                      <w:bCs/>
+                      <w:color w:val="000000"/>
+                      <w:lang w:eastAsia="pt-BR"/>
+                    </w:rPr>
+                    <w:t>Item</w:t>
+                  </w:r>
+                </w:p>
+              </w:tc>
+              <w:tc>
+                <w:tcPr>
+                  <w:tcW w:w="2856" w:type="dxa"/>
+                  <w:tcBorders>
+                    <w:top w:val="nil"/>
+                    <w:left w:val="nil"/>
+                    <w:bottom w:val="single" w:sz="4" w:space="0" w:color="auto"/>
+                    <w:right w:val="single" w:sz="4" w:space="0" w:color="auto"/>
+                  </w:tcBorders>
+                  <w:shd w:val="clear" w:color="000000" w:fill="FFFFFF"/>
+                  <w:noWrap/>
+                  <w:vAlign w:val="bottom"/>
+                  <w:hideMark/>
+                </w:tcPr>
+                <w:p>
+                  <w:pPr>
+                    <w:spacing w:after="0" w:line="240" w:lineRule="auto"/>
+                    <w:jc w:val="center"/>
+                    <w:rPr>
+                      <w:rFonts w:ascii="Calibri" w:eastAsia="Times New Roman" w:hAnsi="Calibri" w:cs="Calibri"/>
+                      <w:b/>
+                      <w:bCs/>
+                      <w:color w:val="000000"/>
+                      <w:lang w:eastAsia="pt-BR"/>
+                    </w:rPr>
+                  </w:pPr>
+                  <w:r>
+                    <w:rPr>
+                      <w:rFonts w:ascii="Calibri" w:eastAsia="Times New Roman" w:hAnsi="Calibri" w:cs="Calibri"/>
+                      <w:b/>
+                      <w:bCs/>
+                      <w:color w:val="000000"/>
+                      <w:lang w:eastAsia="pt-BR"/>
+                    </w:rPr>
+                    <w:t>Detalhe</w:t>
+                  </w:r>
+                </w:p>
+              </w:tc>
+              <w:tc>
+                <w:tcPr>
+                  <w:tcW w:w="1863" w:type="dxa"/>
+                  <w:tcBorders>
+                    <w:top w:val="nil"/>
+                    <w:left w:val="nil"/>
+                    <w:bottom w:val="single" w:sz="4" w:space="0" w:color="auto"/>
+                    <w:right w:val="single" w:sz="4" w:space="0" w:color="auto"/>
+                  </w:tcBorders>
+                  <w:shd w:val="clear" w:color="000000" w:fill="FFFFFF"/>
+                  <w:noWrap/>
+                  <w:vAlign w:val="bottom"/>
+                  <w:hideMark/>
+                </w:tcPr>
+                <w:p>
+                  <w:pPr>
+                    <w:spacing w:after="0" w:line="240" w:lineRule="auto"/>
+                    <w:jc w:val="center"/>
+                    <w:rPr>
+                      <w:rFonts w:ascii="Calibri" w:eastAsia="Times New Roman" w:hAnsi="Calibri" w:cs="Calibri"/>
+                      <w:b/>
+                      <w:bCs/>
+                      <w:color w:val="000000"/>
+                      <w:lang w:eastAsia="pt-BR"/>
+                    </w:rPr>
+                  </w:pPr>
+                  <w:r>
+                    <w:rPr>
+                      <w:rFonts w:ascii="Calibri" w:eastAsia="Times New Roman" w:hAnsi="Calibri" w:cs="Calibri"/>
+                      <w:b/>
+                      <w:bCs/>
+                      <w:color w:val="000000"/>
+                      <w:lang w:eastAsia="pt-BR"/>
+                    </w:rPr>
+                    <w:t>Valor Unitário (R$)</w:t>
+                  </w:r>
+                </w:p>
+              </w:tc>
+            </w:tr>
+            <w:tr>
+              <w:trPr>
+                <w:trHeight w:val="300"/>
+              </w:trPr>
+              <w:tc>
+                <w:tcPr>
+                  <w:tcW w:w="1616" w:type="dxa"/>
+                  <w:tcBorders>
+                    <w:top w:val="nil"/>
+                    <w:left w:val="single" w:sz="8" w:space="0" w:color="auto"/>
+                    <w:bottom w:val="single" w:sz="4" w:space="0" w:color="auto"/>
+                    <w:right w:val="single" w:sz="4" w:space="0" w:color="auto"/>
+                  </w:tcBorders>
+                  <w:shd w:val="clear" w:color="000000" w:fill="FFFFFF"/>
+                  <w:noWrap/>
+                  <w:vAlign w:val="bottom"/>
+                  <w:hideMark/>
+                </w:tcPr>
+                <w:p>
+                  <w:pPr>
+                    <w:spacing w:after="0" w:line="240" w:lineRule="auto"/>
+                    <w:rPr>
+                      <w:rFonts w:ascii="Calibri" w:eastAsia="Times New Roman" w:hAnsi="Calibri" w:cs="Calibri"/>
+                      <w:color w:val="000000"/>
+                      <w:lang w:eastAsia="pt-BR"/>
+                    </w:rPr>
+                  </w:pPr>
+                  <w:r>
+                    <w:rPr>
+                      <w:rFonts w:ascii="Calibri" w:eastAsia="Times New Roman" w:hAnsi="Calibri" w:cs="Calibri"/>
+                      <w:color w:val="000000"/>
+                      <w:lang w:eastAsia="pt-BR"/>
+                    </w:rPr>
+                    <w:t>Marketing</w:t>
+                  </w:r>
+                </w:p>
+              </w:tc>
+              <w:tc>
+                <w:tcPr>
+                  <w:tcW w:w="2856" w:type="dxa"/>
+                  <w:tcBorders>
+                    <w:top w:val="nil"/>
+                    <w:left w:val="nil"/>
+                    <w:bottom w:val="single" w:sz="4" w:space="0" w:color="auto"/>
+                    <w:right w:val="single" w:sz="4" w:space="0" w:color="auto"/>
+                  </w:tcBorders>
+                  <w:shd w:val="clear" w:color="000000" w:fill="FFFFFF"/>
+                  <w:noWrap/>
+                  <w:vAlign w:val="center"/>
+                  <w:hideMark/>
+                </w:tcPr>
+                <w:p>
+                  <w:pPr>
+                    <w:spacing w:after="0" w:line="240" w:lineRule="auto"/>
+                    <w:jc w:val="center"/>
+                    <w:rPr>
+                      <w:rFonts w:ascii="Calibri" w:eastAsia="Times New Roman" w:hAnsi="Calibri" w:cs="Calibri"/>
+                      <w:color w:val="000000"/>
+                      <w:lang w:eastAsia="pt-BR"/>
+                    </w:rPr>
+                  </w:pPr>
+                  <w:r>
+                    <w:rPr>
+                      <w:rFonts w:ascii="Calibri" w:eastAsia="Times New Roman" w:hAnsi="Calibri" w:cs="Calibri"/>
+                      <w:color w:val="000000"/>
+                      <w:lang w:eastAsia="pt-BR"/>
+                    </w:rPr>
+                    <w:t>Banners, redes sociais</w:t>
+                  </w:r>
+                </w:p>
+              </w:tc>
+              <w:tc>
+                <w:tcPr>
+                  <w:tcW w:w="1863" w:type="dxa"/>
+                  <w:tcBorders>
+                    <w:top w:val="nil"/>
+                    <w:left w:val="nil"/>
+                    <w:bottom w:val="single" w:sz="4" w:space="0" w:color="auto"/>
+                    <w:right w:val="single" w:sz="4" w:space="0" w:color="auto"/>
+                  </w:tcBorders>
+                  <w:shd w:val="clear" w:color="000000" w:fill="FFFFFF"/>
+                  <w:noWrap/>
+                  <w:vAlign w:val="bottom"/>
+                  <w:hideMark/>
+                </w:tcPr>
+                <w:p>
+                  <w:pPr>
+                    <w:spacing w:after="0" w:line="240" w:lineRule="auto"/>
+                    <w:jc w:val="right"/>
+                    <w:rPr>
+                      <w:rFonts w:ascii="Calibri" w:eastAsia="Times New Roman" w:hAnsi="Calibri" w:cs="Calibri"/>
+                      <w:color w:val="000000"/>
+                      <w:lang w:eastAsia="pt-BR"/>
+                    </w:rPr>
+                  </w:pPr>
+                  <w:r>
+                    <w:rPr>
+                      <w:rFonts w:ascii="Calibri" w:eastAsia="Times New Roman" w:hAnsi="Calibri" w:cs="Calibri"/>
+                      <w:color w:val="000000"/>
+                      <w:lang w:eastAsia="pt-BR"/>
+                    </w:rPr>
+                    <w:t>750,00</w:t>
+                  </w:r>
+                </w:p>
+              </w:tc>
+            </w:tr>
+            <w:tr>
+              <w:trPr>
+                <w:trHeight w:val="300"/>
+              </w:trPr>
+              <w:tc>
+                <w:tcPr>
+                  <w:tcW w:w="1616" w:type="dxa"/>
+                  <w:tcBorders>
+                    <w:top w:val="nil"/>
+                    <w:left w:val="single" w:sz="8" w:space="0" w:color="auto"/>
+                    <w:bottom w:val="single" w:sz="4" w:space="0" w:color="auto"/>
+                    <w:right w:val="single" w:sz="4" w:space="0" w:color="auto"/>
+                  </w:tcBorders>
+                  <w:shd w:val="clear" w:color="000000" w:fill="FFFFFF"/>
+                  <w:noWrap/>
+                  <w:vAlign w:val="bottom"/>
+                  <w:hideMark/>
+                </w:tcPr>
+                <w:p>
+                  <w:pPr>
+                    <w:spacing w:after="0" w:line="240" w:lineRule="auto"/>
+                    <w:rPr>
+                      <w:rFonts w:ascii="Calibri" w:eastAsia="Times New Roman" w:hAnsi="Calibri" w:cs="Calibri"/>
+                      <w:color w:val="000000"/>
+                      <w:lang w:eastAsia="pt-BR"/>
+                    </w:rPr>
+                  </w:pPr>
+                  <w:r>
+                    <w:rPr>
+                      <w:rFonts w:ascii="Calibri" w:eastAsia="Times New Roman" w:hAnsi="Calibri" w:cs="Calibri"/>
+                      <w:color w:val="000000"/>
+                      <w:lang w:eastAsia="pt-BR"/>
+                    </w:rPr>
+                    <w:t>Infraestrutura</w:t>
+                  </w:r>
+                </w:p>
+              </w:tc>
+              <w:tc>
+                <w:tcPr>
+                  <w:tcW w:w="2856" w:type="dxa"/>
+                  <w:tcBorders>
+                    <w:top w:val="nil"/>
+                    <w:left w:val="nil"/>
+                    <w:bottom w:val="single" w:sz="4" w:space="0" w:color="auto"/>
+                    <w:right w:val="single" w:sz="4" w:space="0" w:color="auto"/>
+                  </w:tcBorders>
+                  <w:shd w:val="clear" w:color="000000" w:fill="FFFFFF"/>
+                  <w:noWrap/>
+                  <w:vAlign w:val="center"/>
+                  <w:hideMark/>
+                </w:tcPr>
+                <w:p>
+                  <w:pPr>
+                    <w:spacing w:after="0" w:line="240" w:lineRule="auto"/>
+                    <w:jc w:val="center"/>
+                    <w:rPr>
+                      <w:rFonts w:ascii="Calibri" w:eastAsia="Times New Roman" w:hAnsi="Calibri" w:cs="Calibri"/>
+                      <w:color w:val="000000"/>
+                      <w:lang w:eastAsia="pt-BR"/>
+                    </w:rPr>
+                  </w:pPr>
+                  <w:r>
+                    <w:rPr>
+                      <w:rFonts w:ascii="Calibri" w:eastAsia="Times New Roman" w:hAnsi="Calibri" w:cs="Calibri"/>
+                      <w:color w:val="000000"/>
+                      <w:lang w:eastAsia="pt-BR"/>
+                    </w:rPr>
+                    <w:t>Redes, cabeamento estruturado</w:t>
+                  </w:r>
+                </w:p>
+              </w:tc>
+              <w:tc>
+                <w:tcPr>
+                  <w:tcW w:w="1863" w:type="dxa"/>
+                  <w:tcBorders>
+                    <w:top w:val="nil"/>
+                    <w:left w:val="nil"/>
+                    <w:bottom w:val="single" w:sz="4" w:space="0" w:color="auto"/>
+                    <w:right w:val="single" w:sz="4" w:space="0" w:color="auto"/>
+                  </w:tcBorders>
+                  <w:shd w:val="clear" w:color="000000" w:fill="FFFFFF"/>
+                  <w:noWrap/>
+                  <w:vAlign w:val="bottom"/>
+                  <w:hideMark/>
+                </w:tcPr>
+                <w:p>
+                  <w:pPr>
+                    <w:spacing w:after="0" w:line="240" w:lineRule="auto"/>
+                    <w:jc w:val="right"/>
+                    <w:rPr>
+                      <w:rFonts w:ascii="Calibri" w:eastAsia="Times New Roman" w:hAnsi="Calibri" w:cs="Calibri"/>
+                      <w:color w:val="000000"/>
+                      <w:lang w:eastAsia="pt-BR"/>
+                    </w:rPr>
+                  </w:pPr>
+                  <w:r>
+                    <w:rPr>
+                      <w:rFonts w:ascii="Calibri" w:eastAsia="Times New Roman" w:hAnsi="Calibri" w:cs="Calibri"/>
+                      <w:color w:val="000000"/>
+                      <w:lang w:eastAsia="pt-BR"/>
+                    </w:rPr>
+                    <w:t>1200,00</w:t>
+                  </w:r>
+                </w:p>
+              </w:tc>
+            </w:tr>
+            <w:tr>
+              <w:trPr>
+                <w:trHeight w:val="300"/>
+              </w:trPr>
+              <w:tc>
+                <w:tcPr>
+                  <w:tcW w:w="1616" w:type="dxa"/>
+                  <w:tcBorders>
+                    <w:top w:val="nil"/>
+                    <w:left w:val="single" w:sz="8" w:space="0" w:color="auto"/>
+                    <w:bottom w:val="single" w:sz="4" w:space="0" w:color="auto"/>
+                    <w:right w:val="single" w:sz="4" w:space="0" w:color="auto"/>
+                  </w:tcBorders>
+                  <w:shd w:val="clear" w:color="000000" w:fill="FFFFFF"/>
+                  <w:noWrap/>
+                  <w:vAlign w:val="bottom"/>
+                  <w:hideMark/>
+                </w:tcPr>
+                <w:p>
+                  <w:pPr>
+                    <w:spacing w:after="0" w:line="240" w:lineRule="auto"/>
+                    <w:rPr>
+                      <w:rFonts w:ascii="Calibri" w:eastAsia="Times New Roman" w:hAnsi="Calibri" w:cs="Calibri"/>
+                      <w:color w:val="000000"/>
+                      <w:lang w:eastAsia="pt-BR"/>
+                    </w:rPr>
+                  </w:pPr>
+                  <w:r>
+                    <w:rPr>
+                      <w:rFonts w:ascii="Calibri" w:eastAsia="Times New Roman" w:hAnsi="Calibri" w:cs="Calibri"/>
+                      <w:color w:val="000000"/>
+                      <w:lang w:eastAsia="pt-BR"/>
+                    </w:rPr>
+                    <w:t>TOTAL</w:t>
+                  </w:r>
+                </w:p>
+              </w:tc>
+              <w:tc>
+                <w:tcPr>
+                  <w:tcW w:w="2856" w:type="dxa"/>
+                  <w:tcBorders>
+                    <w:top w:val="nil"/>
+                    <w:left w:val="nil"/>
+                    <w:bottom w:val="single" w:sz="4" w:space="0" w:color="auto"/>
+                    <w:right w:val="single" w:sz="4" w:space="0" w:color="auto"/>
+                  </w:tcBorders>
+                  <w:shd w:val="clear" w:color="000000" w:fill="FFFFFF"/>
+                  <w:noWrap/>
+                  <w:vAlign w:val="center"/>
+                  <w:hideMark/>
+                </w:tcPr>
+                <w:p>
+                  <w:pPr>
+                    <w:spacing w:after="0" w:line="240" w:lineRule="auto"/>
+                    <w:jc w:val="center"/>
+                    <w:rPr>
+                      <w:rFonts w:ascii="Calibri" w:eastAsia="Times New Roman" w:hAnsi="Calibri" w:cs="Calibri"/>
+                      <w:color w:val="000000"/>
+                      <w:lang w:eastAsia="pt-BR"/>
+                    </w:rPr>
+                  </w:pPr>
+                  <w:r>
+                    <w:rPr>
+                      <w:rFonts w:ascii="Calibri" w:eastAsia="Times New Roman" w:hAnsi="Calibri" w:cs="Calibri"/>
+                      <w:color w:val="000000"/>
+                      <w:lang w:eastAsia="pt-BR"/>
+                    </w:rPr>
+                    <w:t>-</w:t>
+                  </w:r>
+                </w:p>
+              </w:tc>
+              <w:tc>
+                <w:tcPr>
+                  <w:tcW w:w="1863" w:type="dxa"/>
+                  <w:tcBorders>
+                    <w:top w:val="nil"/>
+                    <w:left w:val="nil"/>
+                    <w:bottom w:val="single" w:sz="4" w:space="0" w:color="auto"/>
+                    <w:right w:val="single" w:sz="8" w:space="0" w:color="auto"/>
+                  </w:tcBorders>
+                  <w:shd w:val="clear" w:color="000000" w:fill="FFFFFF"/>
+                  <w:noWrap/>
+                  <w:vAlign w:val="bottom"/>
+                  <w:hideMark/>
+                </w:tcPr>
+                <w:p>
+                  <w:pPr>
+                    <w:spacing w:after="0" w:line="240" w:lineRule="auto"/>
+                    <w:jc w:val="right"/>
+                    <w:rPr>
+                      <w:rFonts w:ascii="Calibri" w:eastAsia="Times New Roman" w:hAnsi="Calibri" w:cs="Calibri"/>
+                      <w:color w:val="000000"/>
+                      <w:lang w:eastAsia="pt-BR"/>
+                    </w:rPr>
+                  </w:pPr>
+                  <w:r>
+                    <w:rPr>
+                      <w:rFonts w:ascii="Calibri" w:eastAsia="Times New Roman" w:hAnsi="Calibri" w:cs="Calibri"/>
+                      <w:color w:val="000000"/>
+                      <w:lang w:eastAsia="pt-BR"/>
+                    </w:rPr>
+                    <w:t>1950,00</w:t>
+                  </w:r>
+                </w:p>
+              </w:tc>
+            </w:tr>
+          </w:tbl>
+          <w:p>
+            <w:pPr>
+              <w:spacing w:after="0" w:line="240" w:lineRule="auto"/>
+              <w:jc w:val="both"/>
+              <w:rPr>
+                <w:rFonts w:ascii="Times New Roman" w:eastAsia="Times New Roman" w:hAnsi="Times New Roman" w:cs="Times New Roman"/>
+                <w:sz w:val="20"/>
+                <w:szCs w:val="20"/>
+                <w:lang w:eastAsia="pt-BR"/>
+              </w:rPr>
+            </w:pPr>
+          </w:p>
+        </w:tc>
+        <w:tc>
+          <w:tcPr>
+            <w:tcW w:w="522" w:type="dxa"/>
             <w:tcBorders>
               <w:top w:val="nil"/>
               <w:left w:val="nil"/>
@@ -5702,53 +8006,16 @@
             </w:pPr>
           </w:p>
         </w:tc>
-        <w:tc>
-          <w:tcPr>
-            <w:tcW w:w="3201" w:type="dxa"/>
-            <w:gridSpan w:val="2"/>
-            <w:tcBorders>
-              <w:top w:val="single" w:sz="4" w:space="0" w:color="auto"/>
-              <w:left w:val="single" w:sz="4" w:space="0" w:color="auto"/>
-              <w:bottom w:val="single" w:sz="4" w:space="0" w:color="auto"/>
-              <w:right w:val="single" w:sz="4" w:space="0" w:color="auto"/>
-            </w:tcBorders>
-            <w:shd w:val="clear" w:color="000000" w:fill="FFFFFF"/>
-            <w:noWrap/>
-            <w:vAlign w:val="bottom"/>
-            <w:hideMark/>
-          </w:tcPr>
-          <w:p>
-            <w:pPr>
-              <w:spacing w:after="0" w:line="240" w:lineRule="auto"/>
-              <w:jc w:val="both"/>
-              <w:rPr>
-                <w:rFonts w:ascii="Times New Roman" w:eastAsia="Times New Roman" w:hAnsi="Times New Roman" w:cs="Times New Roman"/>
-                <w:color w:val="000000"/>
-                <w:sz w:val="24"/>
-                <w:szCs w:val="24"/>
-                <w:lang w:eastAsia="pt-BR"/>
-              </w:rPr>
-            </w:pPr>
-            <w:r>
-              <w:rPr>
-                <w:rFonts w:ascii="Times New Roman" w:eastAsia="Times New Roman" w:hAnsi="Times New Roman" w:cs="Times New Roman"/>
-                <w:color w:val="000000"/>
-                <w:sz w:val="24"/>
-                <w:szCs w:val="24"/>
-                <w:lang w:eastAsia="pt-BR"/>
-              </w:rPr>
-              <w:t>CUSTOS TOTAIS</w:t>
-            </w:r>
-          </w:p>
-        </w:tc>
       </w:tr>
       <w:tr>
         <w:trPr>
+          <w:gridAfter w:val="2"/>
+          <w:wAfter w:w="2376" w:type="dxa"/>
           <w:trHeight w:val="300"/>
         </w:trPr>
         <w:tc>
           <w:tcPr>
-            <w:tcW w:w="3052" w:type="dxa"/>
+            <w:tcW w:w="6153" w:type="dxa"/>
             <w:tcBorders>
               <w:top w:val="nil"/>
               <w:left w:val="nil"/>
@@ -5776,7 +8043,7 @@
         </w:tc>
         <w:tc>
           <w:tcPr>
-            <w:tcW w:w="435" w:type="dxa"/>
+            <w:tcW w:w="522" w:type="dxa"/>
             <w:tcBorders>
               <w:top w:val="nil"/>
               <w:left w:val="nil"/>
@@ -5801,848 +8068,6 @@
             </w:pPr>
           </w:p>
         </w:tc>
-        <w:tc>
-          <w:tcPr>
-            <w:tcW w:w="1743" w:type="dxa"/>
-            <w:tcBorders>
-              <w:top w:val="nil"/>
-              <w:left w:val="single" w:sz="4" w:space="0" w:color="auto"/>
-              <w:bottom w:val="single" w:sz="4" w:space="0" w:color="auto"/>
-              <w:right w:val="single" w:sz="4" w:space="0" w:color="auto"/>
-            </w:tcBorders>
-            <w:shd w:val="clear" w:color="000000" w:fill="FFFFFF"/>
-            <w:noWrap/>
-            <w:vAlign w:val="bottom"/>
-            <w:hideMark/>
-          </w:tcPr>
-          <w:p>
-            <w:pPr>
-              <w:spacing w:after="0" w:line="240" w:lineRule="auto"/>
-              <w:jc w:val="both"/>
-              <w:rPr>
-                <w:rFonts w:ascii="Calibri" w:eastAsia="Times New Roman" w:hAnsi="Calibri" w:cs="Calibri"/>
-                <w:b/>
-                <w:bCs/>
-                <w:color w:val="000000"/>
-                <w:lang w:eastAsia="pt-BR"/>
-              </w:rPr>
-            </w:pPr>
-            <w:r>
-              <w:rPr>
-                <w:rFonts w:ascii="Calibri" w:eastAsia="Times New Roman" w:hAnsi="Calibri" w:cs="Calibri"/>
-                <w:b/>
-                <w:bCs/>
-                <w:color w:val="000000"/>
-                <w:lang w:eastAsia="pt-BR"/>
-              </w:rPr>
-              <w:t>Mês</w:t>
-            </w:r>
-          </w:p>
-        </w:tc>
-        <w:tc>
-          <w:tcPr>
-            <w:tcW w:w="1458" w:type="dxa"/>
-            <w:tcBorders>
-              <w:top w:val="nil"/>
-              <w:left w:val="nil"/>
-              <w:bottom w:val="single" w:sz="4" w:space="0" w:color="auto"/>
-              <w:right w:val="single" w:sz="8" w:space="0" w:color="auto"/>
-            </w:tcBorders>
-            <w:shd w:val="clear" w:color="000000" w:fill="FFFFFF"/>
-            <w:noWrap/>
-            <w:vAlign w:val="bottom"/>
-            <w:hideMark/>
-          </w:tcPr>
-          <w:p>
-            <w:pPr>
-              <w:spacing w:after="0" w:line="240" w:lineRule="auto"/>
-              <w:jc w:val="both"/>
-              <w:rPr>
-                <w:rFonts w:ascii="Calibri" w:eastAsia="Times New Roman" w:hAnsi="Calibri" w:cs="Calibri"/>
-                <w:b/>
-                <w:bCs/>
-                <w:color w:val="000000"/>
-                <w:lang w:eastAsia="pt-BR"/>
-              </w:rPr>
-            </w:pPr>
-            <w:r>
-              <w:rPr>
-                <w:rFonts w:ascii="Calibri" w:eastAsia="Times New Roman" w:hAnsi="Calibri" w:cs="Calibri"/>
-                <w:b/>
-                <w:bCs/>
-                <w:color w:val="000000"/>
-                <w:lang w:eastAsia="pt-BR"/>
-              </w:rPr>
-              <w:t>Valor Total (R$)</w:t>
-            </w:r>
-          </w:p>
-        </w:tc>
-      </w:tr>
-      <w:tr>
-        <w:trPr>
-          <w:trHeight w:val="300"/>
-        </w:trPr>
-        <w:tc>
-          <w:tcPr>
-            <w:tcW w:w="3052" w:type="dxa"/>
-            <w:tcBorders>
-              <w:top w:val="nil"/>
-              <w:left w:val="nil"/>
-              <w:bottom w:val="nil"/>
-              <w:right w:val="nil"/>
-            </w:tcBorders>
-            <w:shd w:val="clear" w:color="auto" w:fill="auto"/>
-            <w:noWrap/>
-            <w:vAlign w:val="bottom"/>
-            <w:hideMark/>
-          </w:tcPr>
-          <w:p>
-            <w:pPr>
-              <w:spacing w:after="0" w:line="240" w:lineRule="auto"/>
-              <w:jc w:val="both"/>
-              <w:rPr>
-                <w:rFonts w:ascii="Calibri" w:eastAsia="Times New Roman" w:hAnsi="Calibri" w:cs="Calibri"/>
-                <w:b/>
-                <w:bCs/>
-                <w:color w:val="000000"/>
-                <w:lang w:eastAsia="pt-BR"/>
-              </w:rPr>
-            </w:pPr>
-          </w:p>
-        </w:tc>
-        <w:tc>
-          <w:tcPr>
-            <w:tcW w:w="435" w:type="dxa"/>
-            <w:tcBorders>
-              <w:top w:val="nil"/>
-              <w:left w:val="nil"/>
-              <w:bottom w:val="nil"/>
-              <w:right w:val="nil"/>
-            </w:tcBorders>
-            <w:shd w:val="clear" w:color="auto" w:fill="auto"/>
-            <w:noWrap/>
-            <w:vAlign w:val="bottom"/>
-            <w:hideMark/>
-          </w:tcPr>
-          <w:p>
-            <w:pPr>
-              <w:spacing w:after="0" w:line="240" w:lineRule="auto"/>
-              <w:jc w:val="both"/>
-              <w:rPr>
-                <w:rFonts w:ascii="Times New Roman" w:eastAsia="Times New Roman" w:hAnsi="Times New Roman" w:cs="Times New Roman"/>
-                <w:sz w:val="20"/>
-                <w:szCs w:val="20"/>
-                <w:lang w:eastAsia="pt-BR"/>
-              </w:rPr>
-            </w:pPr>
-          </w:p>
-        </w:tc>
-        <w:tc>
-          <w:tcPr>
-            <w:tcW w:w="1743" w:type="dxa"/>
-            <w:tcBorders>
-              <w:top w:val="nil"/>
-              <w:left w:val="single" w:sz="4" w:space="0" w:color="auto"/>
-              <w:bottom w:val="single" w:sz="4" w:space="0" w:color="auto"/>
-              <w:right w:val="single" w:sz="4" w:space="0" w:color="auto"/>
-            </w:tcBorders>
-            <w:shd w:val="clear" w:color="000000" w:fill="FFFFFF"/>
-            <w:noWrap/>
-            <w:vAlign w:val="bottom"/>
-            <w:hideMark/>
-          </w:tcPr>
-          <w:p>
-            <w:pPr>
-              <w:spacing w:after="0" w:line="240" w:lineRule="auto"/>
-              <w:jc w:val="both"/>
-              <w:rPr>
-                <w:rFonts w:ascii="Calibri" w:eastAsia="Times New Roman" w:hAnsi="Calibri" w:cs="Calibri"/>
-                <w:color w:val="000000"/>
-                <w:lang w:eastAsia="pt-BR"/>
-              </w:rPr>
-            </w:pPr>
-            <w:r>
-              <w:rPr>
-                <w:rFonts w:ascii="Calibri" w:eastAsia="Times New Roman" w:hAnsi="Calibri" w:cs="Calibri"/>
-                <w:color w:val="000000"/>
-                <w:lang w:eastAsia="pt-BR"/>
-              </w:rPr>
-              <w:t>Mês 1</w:t>
-            </w:r>
-          </w:p>
-        </w:tc>
-        <w:tc>
-          <w:tcPr>
-            <w:tcW w:w="1458" w:type="dxa"/>
-            <w:tcBorders>
-              <w:top w:val="nil"/>
-              <w:left w:val="nil"/>
-              <w:bottom w:val="single" w:sz="4" w:space="0" w:color="auto"/>
-              <w:right w:val="single" w:sz="4" w:space="0" w:color="auto"/>
-            </w:tcBorders>
-            <w:shd w:val="clear" w:color="000000" w:fill="FFFFFF"/>
-            <w:noWrap/>
-            <w:vAlign w:val="bottom"/>
-            <w:hideMark/>
-          </w:tcPr>
-          <w:p>
-            <w:pPr>
-              <w:spacing w:after="0" w:line="240" w:lineRule="auto"/>
-              <w:jc w:val="both"/>
-              <w:rPr>
-                <w:rFonts w:ascii="Calibri" w:eastAsia="Times New Roman" w:hAnsi="Calibri" w:cs="Calibri"/>
-                <w:color w:val="000000"/>
-                <w:lang w:eastAsia="pt-BR"/>
-              </w:rPr>
-            </w:pPr>
-            <w:r>
-              <w:rPr>
-                <w:rFonts w:ascii="Calibri" w:eastAsia="Times New Roman" w:hAnsi="Calibri" w:cs="Calibri"/>
-                <w:color w:val="000000"/>
-                <w:lang w:eastAsia="pt-BR"/>
-              </w:rPr>
-              <w:t>7595,00</w:t>
-            </w:r>
-          </w:p>
-        </w:tc>
-      </w:tr>
-      <w:tr>
-        <w:trPr>
-          <w:trHeight w:val="300"/>
-        </w:trPr>
-        <w:tc>
-          <w:tcPr>
-            <w:tcW w:w="3052" w:type="dxa"/>
-            <w:tcBorders>
-              <w:top w:val="nil"/>
-              <w:left w:val="nil"/>
-              <w:bottom w:val="nil"/>
-              <w:right w:val="nil"/>
-            </w:tcBorders>
-            <w:shd w:val="clear" w:color="auto" w:fill="auto"/>
-            <w:noWrap/>
-            <w:vAlign w:val="bottom"/>
-            <w:hideMark/>
-          </w:tcPr>
-          <w:p>
-            <w:pPr>
-              <w:spacing w:after="0" w:line="240" w:lineRule="auto"/>
-              <w:jc w:val="both"/>
-              <w:rPr>
-                <w:rFonts w:ascii="Calibri" w:eastAsia="Times New Roman" w:hAnsi="Calibri" w:cs="Calibri"/>
-                <w:color w:val="000000"/>
-                <w:lang w:eastAsia="pt-BR"/>
-              </w:rPr>
-            </w:pPr>
-          </w:p>
-        </w:tc>
-        <w:tc>
-          <w:tcPr>
-            <w:tcW w:w="435" w:type="dxa"/>
-            <w:tcBorders>
-              <w:top w:val="nil"/>
-              <w:left w:val="nil"/>
-              <w:bottom w:val="nil"/>
-              <w:right w:val="nil"/>
-            </w:tcBorders>
-            <w:shd w:val="clear" w:color="auto" w:fill="auto"/>
-            <w:noWrap/>
-            <w:vAlign w:val="bottom"/>
-            <w:hideMark/>
-          </w:tcPr>
-          <w:p>
-            <w:pPr>
-              <w:spacing w:after="0" w:line="240" w:lineRule="auto"/>
-              <w:jc w:val="both"/>
-              <w:rPr>
-                <w:rFonts w:ascii="Times New Roman" w:eastAsia="Times New Roman" w:hAnsi="Times New Roman" w:cs="Times New Roman"/>
-                <w:sz w:val="20"/>
-                <w:szCs w:val="20"/>
-                <w:lang w:eastAsia="pt-BR"/>
-              </w:rPr>
-            </w:pPr>
-          </w:p>
-        </w:tc>
-        <w:tc>
-          <w:tcPr>
-            <w:tcW w:w="1743" w:type="dxa"/>
-            <w:tcBorders>
-              <w:top w:val="nil"/>
-              <w:left w:val="single" w:sz="4" w:space="0" w:color="auto"/>
-              <w:bottom w:val="single" w:sz="4" w:space="0" w:color="auto"/>
-              <w:right w:val="single" w:sz="4" w:space="0" w:color="auto"/>
-            </w:tcBorders>
-            <w:shd w:val="clear" w:color="000000" w:fill="FFFFFF"/>
-            <w:noWrap/>
-            <w:vAlign w:val="bottom"/>
-            <w:hideMark/>
-          </w:tcPr>
-          <w:p>
-            <w:pPr>
-              <w:spacing w:after="0" w:line="240" w:lineRule="auto"/>
-              <w:jc w:val="both"/>
-              <w:rPr>
-                <w:rFonts w:ascii="Calibri" w:eastAsia="Times New Roman" w:hAnsi="Calibri" w:cs="Calibri"/>
-                <w:color w:val="000000"/>
-                <w:lang w:eastAsia="pt-BR"/>
-              </w:rPr>
-            </w:pPr>
-            <w:r>
-              <w:rPr>
-                <w:rFonts w:ascii="Calibri" w:eastAsia="Times New Roman" w:hAnsi="Calibri" w:cs="Calibri"/>
-                <w:color w:val="000000"/>
-                <w:lang w:eastAsia="pt-BR"/>
-              </w:rPr>
-              <w:t>Mês 2</w:t>
-            </w:r>
-          </w:p>
-        </w:tc>
-        <w:tc>
-          <w:tcPr>
-            <w:tcW w:w="1458" w:type="dxa"/>
-            <w:tcBorders>
-              <w:top w:val="nil"/>
-              <w:left w:val="nil"/>
-              <w:bottom w:val="single" w:sz="4" w:space="0" w:color="auto"/>
-              <w:right w:val="single" w:sz="4" w:space="0" w:color="auto"/>
-            </w:tcBorders>
-            <w:shd w:val="clear" w:color="000000" w:fill="FFFFFF"/>
-            <w:noWrap/>
-            <w:vAlign w:val="bottom"/>
-            <w:hideMark/>
-          </w:tcPr>
-          <w:p>
-            <w:pPr>
-              <w:spacing w:after="0" w:line="240" w:lineRule="auto"/>
-              <w:jc w:val="both"/>
-              <w:rPr>
-                <w:rFonts w:ascii="Calibri" w:eastAsia="Times New Roman" w:hAnsi="Calibri" w:cs="Calibri"/>
-                <w:color w:val="000000"/>
-                <w:lang w:eastAsia="pt-BR"/>
-              </w:rPr>
-            </w:pPr>
-            <w:r>
-              <w:rPr>
-                <w:rFonts w:ascii="Calibri" w:eastAsia="Times New Roman" w:hAnsi="Calibri" w:cs="Calibri"/>
-                <w:color w:val="000000"/>
-                <w:lang w:eastAsia="pt-BR"/>
-              </w:rPr>
-              <w:t>7595,00</w:t>
-            </w:r>
-          </w:p>
-        </w:tc>
-      </w:tr>
-      <w:tr>
-        <w:trPr>
-          <w:trHeight w:val="300"/>
-        </w:trPr>
-        <w:tc>
-          <w:tcPr>
-            <w:tcW w:w="3052" w:type="dxa"/>
-            <w:tcBorders>
-              <w:top w:val="nil"/>
-              <w:left w:val="nil"/>
-              <w:bottom w:val="nil"/>
-              <w:right w:val="nil"/>
-            </w:tcBorders>
-            <w:shd w:val="clear" w:color="auto" w:fill="auto"/>
-            <w:noWrap/>
-            <w:vAlign w:val="bottom"/>
-            <w:hideMark/>
-          </w:tcPr>
-          <w:p>
-            <w:pPr>
-              <w:spacing w:after="0" w:line="240" w:lineRule="auto"/>
-              <w:jc w:val="both"/>
-              <w:rPr>
-                <w:rFonts w:ascii="Calibri" w:eastAsia="Times New Roman" w:hAnsi="Calibri" w:cs="Calibri"/>
-                <w:color w:val="000000"/>
-                <w:lang w:eastAsia="pt-BR"/>
-              </w:rPr>
-            </w:pPr>
-          </w:p>
-        </w:tc>
-        <w:tc>
-          <w:tcPr>
-            <w:tcW w:w="435" w:type="dxa"/>
-            <w:tcBorders>
-              <w:top w:val="nil"/>
-              <w:left w:val="nil"/>
-              <w:bottom w:val="nil"/>
-              <w:right w:val="nil"/>
-            </w:tcBorders>
-            <w:shd w:val="clear" w:color="auto" w:fill="auto"/>
-            <w:noWrap/>
-            <w:vAlign w:val="bottom"/>
-            <w:hideMark/>
-          </w:tcPr>
-          <w:p>
-            <w:pPr>
-              <w:spacing w:after="0" w:line="240" w:lineRule="auto"/>
-              <w:jc w:val="both"/>
-              <w:rPr>
-                <w:rFonts w:ascii="Times New Roman" w:eastAsia="Times New Roman" w:hAnsi="Times New Roman" w:cs="Times New Roman"/>
-                <w:sz w:val="20"/>
-                <w:szCs w:val="20"/>
-                <w:lang w:eastAsia="pt-BR"/>
-              </w:rPr>
-            </w:pPr>
-          </w:p>
-        </w:tc>
-        <w:tc>
-          <w:tcPr>
-            <w:tcW w:w="1743" w:type="dxa"/>
-            <w:tcBorders>
-              <w:top w:val="nil"/>
-              <w:left w:val="single" w:sz="4" w:space="0" w:color="auto"/>
-              <w:bottom w:val="single" w:sz="4" w:space="0" w:color="auto"/>
-              <w:right w:val="single" w:sz="4" w:space="0" w:color="auto"/>
-            </w:tcBorders>
-            <w:shd w:val="clear" w:color="000000" w:fill="FFFFFF"/>
-            <w:noWrap/>
-            <w:vAlign w:val="bottom"/>
-            <w:hideMark/>
-          </w:tcPr>
-          <w:p>
-            <w:pPr>
-              <w:spacing w:after="0" w:line="240" w:lineRule="auto"/>
-              <w:jc w:val="both"/>
-              <w:rPr>
-                <w:rFonts w:ascii="Calibri" w:eastAsia="Times New Roman" w:hAnsi="Calibri" w:cs="Calibri"/>
-                <w:color w:val="000000"/>
-                <w:lang w:eastAsia="pt-BR"/>
-              </w:rPr>
-            </w:pPr>
-            <w:r>
-              <w:rPr>
-                <w:rFonts w:ascii="Calibri" w:eastAsia="Times New Roman" w:hAnsi="Calibri" w:cs="Calibri"/>
-                <w:color w:val="000000"/>
-                <w:lang w:eastAsia="pt-BR"/>
-              </w:rPr>
-              <w:t>Mês 3</w:t>
-            </w:r>
-          </w:p>
-        </w:tc>
-        <w:tc>
-          <w:tcPr>
-            <w:tcW w:w="1458" w:type="dxa"/>
-            <w:tcBorders>
-              <w:top w:val="nil"/>
-              <w:left w:val="nil"/>
-              <w:bottom w:val="single" w:sz="4" w:space="0" w:color="auto"/>
-              <w:right w:val="single" w:sz="4" w:space="0" w:color="auto"/>
-            </w:tcBorders>
-            <w:shd w:val="clear" w:color="000000" w:fill="FFFFFF"/>
-            <w:noWrap/>
-            <w:vAlign w:val="bottom"/>
-            <w:hideMark/>
-          </w:tcPr>
-          <w:p>
-            <w:pPr>
-              <w:spacing w:after="0" w:line="240" w:lineRule="auto"/>
-              <w:jc w:val="both"/>
-              <w:rPr>
-                <w:rFonts w:ascii="Calibri" w:eastAsia="Times New Roman" w:hAnsi="Calibri" w:cs="Calibri"/>
-                <w:color w:val="000000"/>
-                <w:lang w:eastAsia="pt-BR"/>
-              </w:rPr>
-            </w:pPr>
-            <w:r>
-              <w:rPr>
-                <w:rFonts w:ascii="Calibri" w:eastAsia="Times New Roman" w:hAnsi="Calibri" w:cs="Calibri"/>
-                <w:color w:val="000000"/>
-                <w:lang w:eastAsia="pt-BR"/>
-              </w:rPr>
-              <w:t>7595,00</w:t>
-            </w:r>
-          </w:p>
-        </w:tc>
-      </w:tr>
-      <w:tr>
-        <w:trPr>
-          <w:trHeight w:val="300"/>
-        </w:trPr>
-        <w:tc>
-          <w:tcPr>
-            <w:tcW w:w="3052" w:type="dxa"/>
-            <w:tcBorders>
-              <w:top w:val="nil"/>
-              <w:left w:val="nil"/>
-              <w:bottom w:val="nil"/>
-              <w:right w:val="nil"/>
-            </w:tcBorders>
-            <w:shd w:val="clear" w:color="auto" w:fill="auto"/>
-            <w:noWrap/>
-            <w:vAlign w:val="bottom"/>
-            <w:hideMark/>
-          </w:tcPr>
-          <w:p>
-            <w:pPr>
-              <w:spacing w:after="0" w:line="240" w:lineRule="auto"/>
-              <w:jc w:val="both"/>
-              <w:rPr>
-                <w:rFonts w:ascii="Calibri" w:eastAsia="Times New Roman" w:hAnsi="Calibri" w:cs="Calibri"/>
-                <w:color w:val="000000"/>
-                <w:lang w:eastAsia="pt-BR"/>
-              </w:rPr>
-            </w:pPr>
-          </w:p>
-        </w:tc>
-        <w:tc>
-          <w:tcPr>
-            <w:tcW w:w="435" w:type="dxa"/>
-            <w:tcBorders>
-              <w:top w:val="nil"/>
-              <w:left w:val="nil"/>
-              <w:bottom w:val="nil"/>
-              <w:right w:val="nil"/>
-            </w:tcBorders>
-            <w:shd w:val="clear" w:color="auto" w:fill="auto"/>
-            <w:noWrap/>
-            <w:vAlign w:val="bottom"/>
-            <w:hideMark/>
-          </w:tcPr>
-          <w:p>
-            <w:pPr>
-              <w:spacing w:after="0" w:line="240" w:lineRule="auto"/>
-              <w:jc w:val="both"/>
-              <w:rPr>
-                <w:rFonts w:ascii="Times New Roman" w:eastAsia="Times New Roman" w:hAnsi="Times New Roman" w:cs="Times New Roman"/>
-                <w:sz w:val="20"/>
-                <w:szCs w:val="20"/>
-                <w:lang w:eastAsia="pt-BR"/>
-              </w:rPr>
-            </w:pPr>
-          </w:p>
-        </w:tc>
-        <w:tc>
-          <w:tcPr>
-            <w:tcW w:w="1743" w:type="dxa"/>
-            <w:tcBorders>
-              <w:top w:val="nil"/>
-              <w:left w:val="single" w:sz="4" w:space="0" w:color="auto"/>
-              <w:bottom w:val="single" w:sz="4" w:space="0" w:color="auto"/>
-              <w:right w:val="single" w:sz="4" w:space="0" w:color="auto"/>
-            </w:tcBorders>
-            <w:shd w:val="clear" w:color="000000" w:fill="FFFFFF"/>
-            <w:noWrap/>
-            <w:vAlign w:val="bottom"/>
-            <w:hideMark/>
-          </w:tcPr>
-          <w:p>
-            <w:pPr>
-              <w:spacing w:after="0" w:line="240" w:lineRule="auto"/>
-              <w:jc w:val="both"/>
-              <w:rPr>
-                <w:rFonts w:ascii="Calibri" w:eastAsia="Times New Roman" w:hAnsi="Calibri" w:cs="Calibri"/>
-                <w:color w:val="000000"/>
-                <w:lang w:eastAsia="pt-BR"/>
-              </w:rPr>
-            </w:pPr>
-            <w:r>
-              <w:rPr>
-                <w:rFonts w:ascii="Calibri" w:eastAsia="Times New Roman" w:hAnsi="Calibri" w:cs="Calibri"/>
-                <w:color w:val="000000"/>
-                <w:lang w:eastAsia="pt-BR"/>
-              </w:rPr>
-              <w:t>Mês 4</w:t>
-            </w:r>
-          </w:p>
-        </w:tc>
-        <w:tc>
-          <w:tcPr>
-            <w:tcW w:w="1458" w:type="dxa"/>
-            <w:tcBorders>
-              <w:top w:val="nil"/>
-              <w:left w:val="nil"/>
-              <w:bottom w:val="single" w:sz="4" w:space="0" w:color="auto"/>
-              <w:right w:val="single" w:sz="4" w:space="0" w:color="auto"/>
-            </w:tcBorders>
-            <w:shd w:val="clear" w:color="000000" w:fill="FFFFFF"/>
-            <w:noWrap/>
-            <w:vAlign w:val="bottom"/>
-            <w:hideMark/>
-          </w:tcPr>
-          <w:p>
-            <w:pPr>
-              <w:spacing w:after="0" w:line="240" w:lineRule="auto"/>
-              <w:jc w:val="both"/>
-              <w:rPr>
-                <w:rFonts w:ascii="Calibri" w:eastAsia="Times New Roman" w:hAnsi="Calibri" w:cs="Calibri"/>
-                <w:color w:val="000000"/>
-                <w:lang w:eastAsia="pt-BR"/>
-              </w:rPr>
-            </w:pPr>
-            <w:r>
-              <w:rPr>
-                <w:rFonts w:ascii="Calibri" w:eastAsia="Times New Roman" w:hAnsi="Calibri" w:cs="Calibri"/>
-                <w:color w:val="000000"/>
-                <w:lang w:eastAsia="pt-BR"/>
-              </w:rPr>
-              <w:t>7595,00</w:t>
-            </w:r>
-          </w:p>
-        </w:tc>
-      </w:tr>
-      <w:tr>
-        <w:trPr>
-          <w:trHeight w:val="300"/>
-        </w:trPr>
-        <w:tc>
-          <w:tcPr>
-            <w:tcW w:w="3052" w:type="dxa"/>
-            <w:tcBorders>
-              <w:top w:val="nil"/>
-              <w:left w:val="nil"/>
-              <w:bottom w:val="nil"/>
-              <w:right w:val="nil"/>
-            </w:tcBorders>
-            <w:shd w:val="clear" w:color="auto" w:fill="auto"/>
-            <w:noWrap/>
-            <w:vAlign w:val="bottom"/>
-            <w:hideMark/>
-          </w:tcPr>
-          <w:p>
-            <w:pPr>
-              <w:spacing w:after="0" w:line="240" w:lineRule="auto"/>
-              <w:jc w:val="both"/>
-              <w:rPr>
-                <w:rFonts w:ascii="Calibri" w:eastAsia="Times New Roman" w:hAnsi="Calibri" w:cs="Calibri"/>
-                <w:color w:val="000000"/>
-                <w:lang w:eastAsia="pt-BR"/>
-              </w:rPr>
-            </w:pPr>
-          </w:p>
-        </w:tc>
-        <w:tc>
-          <w:tcPr>
-            <w:tcW w:w="435" w:type="dxa"/>
-            <w:tcBorders>
-              <w:top w:val="nil"/>
-              <w:left w:val="nil"/>
-              <w:bottom w:val="nil"/>
-              <w:right w:val="nil"/>
-            </w:tcBorders>
-            <w:shd w:val="clear" w:color="auto" w:fill="auto"/>
-            <w:noWrap/>
-            <w:vAlign w:val="bottom"/>
-            <w:hideMark/>
-          </w:tcPr>
-          <w:p>
-            <w:pPr>
-              <w:spacing w:after="0" w:line="240" w:lineRule="auto"/>
-              <w:jc w:val="both"/>
-              <w:rPr>
-                <w:rFonts w:ascii="Times New Roman" w:eastAsia="Times New Roman" w:hAnsi="Times New Roman" w:cs="Times New Roman"/>
-                <w:sz w:val="20"/>
-                <w:szCs w:val="20"/>
-                <w:lang w:eastAsia="pt-BR"/>
-              </w:rPr>
-            </w:pPr>
-          </w:p>
-        </w:tc>
-        <w:tc>
-          <w:tcPr>
-            <w:tcW w:w="1743" w:type="dxa"/>
-            <w:tcBorders>
-              <w:top w:val="nil"/>
-              <w:left w:val="single" w:sz="4" w:space="0" w:color="auto"/>
-              <w:bottom w:val="single" w:sz="4" w:space="0" w:color="auto"/>
-              <w:right w:val="single" w:sz="4" w:space="0" w:color="auto"/>
-            </w:tcBorders>
-            <w:shd w:val="clear" w:color="000000" w:fill="FFFFFF"/>
-            <w:noWrap/>
-            <w:vAlign w:val="bottom"/>
-            <w:hideMark/>
-          </w:tcPr>
-          <w:p>
-            <w:pPr>
-              <w:spacing w:after="0" w:line="240" w:lineRule="auto"/>
-              <w:jc w:val="both"/>
-              <w:rPr>
-                <w:rFonts w:ascii="Calibri" w:eastAsia="Times New Roman" w:hAnsi="Calibri" w:cs="Calibri"/>
-                <w:color w:val="000000"/>
-                <w:lang w:eastAsia="pt-BR"/>
-              </w:rPr>
-            </w:pPr>
-            <w:r>
-              <w:rPr>
-                <w:rFonts w:ascii="Calibri" w:eastAsia="Times New Roman" w:hAnsi="Calibri" w:cs="Calibri"/>
-                <w:color w:val="000000"/>
-                <w:lang w:eastAsia="pt-BR"/>
-              </w:rPr>
-              <w:t>Mês 5</w:t>
-            </w:r>
-          </w:p>
-        </w:tc>
-        <w:tc>
-          <w:tcPr>
-            <w:tcW w:w="1458" w:type="dxa"/>
-            <w:tcBorders>
-              <w:top w:val="nil"/>
-              <w:left w:val="nil"/>
-              <w:bottom w:val="single" w:sz="4" w:space="0" w:color="auto"/>
-              <w:right w:val="single" w:sz="4" w:space="0" w:color="auto"/>
-            </w:tcBorders>
-            <w:shd w:val="clear" w:color="000000" w:fill="FFFFFF"/>
-            <w:noWrap/>
-            <w:vAlign w:val="bottom"/>
-            <w:hideMark/>
-          </w:tcPr>
-          <w:p>
-            <w:pPr>
-              <w:spacing w:after="0" w:line="240" w:lineRule="auto"/>
-              <w:jc w:val="both"/>
-              <w:rPr>
-                <w:rFonts w:ascii="Calibri" w:eastAsia="Times New Roman" w:hAnsi="Calibri" w:cs="Calibri"/>
-                <w:color w:val="000000"/>
-                <w:lang w:eastAsia="pt-BR"/>
-              </w:rPr>
-            </w:pPr>
-            <w:r>
-              <w:rPr>
-                <w:rFonts w:ascii="Calibri" w:eastAsia="Times New Roman" w:hAnsi="Calibri" w:cs="Calibri"/>
-                <w:color w:val="000000"/>
-                <w:lang w:eastAsia="pt-BR"/>
-              </w:rPr>
-              <w:t>7595,00</w:t>
-            </w:r>
-          </w:p>
-        </w:tc>
-      </w:tr>
-      <w:tr>
-        <w:trPr>
-          <w:trHeight w:val="300"/>
-        </w:trPr>
-        <w:tc>
-          <w:tcPr>
-            <w:tcW w:w="3052" w:type="dxa"/>
-            <w:tcBorders>
-              <w:top w:val="nil"/>
-              <w:left w:val="nil"/>
-              <w:bottom w:val="nil"/>
-              <w:right w:val="nil"/>
-            </w:tcBorders>
-            <w:shd w:val="clear" w:color="auto" w:fill="auto"/>
-            <w:noWrap/>
-            <w:vAlign w:val="bottom"/>
-            <w:hideMark/>
-          </w:tcPr>
-          <w:p>
-            <w:pPr>
-              <w:spacing w:after="0" w:line="240" w:lineRule="auto"/>
-              <w:jc w:val="both"/>
-              <w:rPr>
-                <w:rFonts w:ascii="Calibri" w:eastAsia="Times New Roman" w:hAnsi="Calibri" w:cs="Calibri"/>
-                <w:color w:val="000000"/>
-                <w:lang w:eastAsia="pt-BR"/>
-              </w:rPr>
-            </w:pPr>
-          </w:p>
-        </w:tc>
-        <w:tc>
-          <w:tcPr>
-            <w:tcW w:w="435" w:type="dxa"/>
-            <w:tcBorders>
-              <w:top w:val="nil"/>
-              <w:left w:val="nil"/>
-              <w:bottom w:val="nil"/>
-              <w:right w:val="nil"/>
-            </w:tcBorders>
-            <w:shd w:val="clear" w:color="auto" w:fill="auto"/>
-            <w:noWrap/>
-            <w:vAlign w:val="bottom"/>
-            <w:hideMark/>
-          </w:tcPr>
-          <w:p>
-            <w:pPr>
-              <w:spacing w:after="0" w:line="240" w:lineRule="auto"/>
-              <w:jc w:val="both"/>
-              <w:rPr>
-                <w:rFonts w:ascii="Times New Roman" w:eastAsia="Times New Roman" w:hAnsi="Times New Roman" w:cs="Times New Roman"/>
-                <w:sz w:val="20"/>
-                <w:szCs w:val="20"/>
-                <w:lang w:eastAsia="pt-BR"/>
-              </w:rPr>
-            </w:pPr>
-          </w:p>
-        </w:tc>
-        <w:tc>
-          <w:tcPr>
-            <w:tcW w:w="1743" w:type="dxa"/>
-            <w:tcBorders>
-              <w:top w:val="nil"/>
-              <w:left w:val="single" w:sz="4" w:space="0" w:color="auto"/>
-              <w:bottom w:val="single" w:sz="4" w:space="0" w:color="auto"/>
-              <w:right w:val="single" w:sz="4" w:space="0" w:color="auto"/>
-            </w:tcBorders>
-            <w:shd w:val="clear" w:color="000000" w:fill="FFFFFF"/>
-            <w:noWrap/>
-            <w:vAlign w:val="bottom"/>
-            <w:hideMark/>
-          </w:tcPr>
-          <w:p>
-            <w:pPr>
-              <w:spacing w:after="0" w:line="240" w:lineRule="auto"/>
-              <w:jc w:val="both"/>
-              <w:rPr>
-                <w:rFonts w:ascii="Calibri" w:eastAsia="Times New Roman" w:hAnsi="Calibri" w:cs="Calibri"/>
-                <w:b/>
-                <w:bCs/>
-                <w:color w:val="000000"/>
-                <w:lang w:eastAsia="pt-BR"/>
-              </w:rPr>
-            </w:pPr>
-            <w:r>
-              <w:rPr>
-                <w:rFonts w:ascii="Calibri" w:eastAsia="Times New Roman" w:hAnsi="Calibri" w:cs="Calibri"/>
-                <w:b/>
-                <w:bCs/>
-                <w:color w:val="000000"/>
-                <w:lang w:eastAsia="pt-BR"/>
-              </w:rPr>
-              <w:t>TOTAL</w:t>
-            </w:r>
-          </w:p>
-        </w:tc>
-        <w:tc>
-          <w:tcPr>
-            <w:tcW w:w="1458" w:type="dxa"/>
-            <w:tcBorders>
-              <w:top w:val="nil"/>
-              <w:left w:val="nil"/>
-              <w:bottom w:val="single" w:sz="4" w:space="0" w:color="auto"/>
-              <w:right w:val="single" w:sz="4" w:space="0" w:color="auto"/>
-            </w:tcBorders>
-            <w:shd w:val="clear" w:color="auto" w:fill="auto"/>
-            <w:noWrap/>
-            <w:vAlign w:val="bottom"/>
-            <w:hideMark/>
-          </w:tcPr>
-          <w:p>
-            <w:pPr>
-              <w:spacing w:after="0" w:line="240" w:lineRule="auto"/>
-              <w:jc w:val="both"/>
-              <w:rPr>
-                <w:rFonts w:ascii="Calibri" w:eastAsia="Times New Roman" w:hAnsi="Calibri" w:cs="Calibri"/>
-                <w:b/>
-                <w:bCs/>
-                <w:color w:val="000000"/>
-                <w:lang w:eastAsia="pt-BR"/>
-              </w:rPr>
-            </w:pPr>
-            <w:r>
-              <w:rPr>
-                <w:rFonts w:ascii="Calibri" w:eastAsia="Times New Roman" w:hAnsi="Calibri" w:cs="Calibri"/>
-                <w:b/>
-                <w:bCs/>
-                <w:color w:val="000000"/>
-                <w:lang w:eastAsia="pt-BR"/>
-              </w:rPr>
-              <w:t>37975,00</w:t>
-            </w:r>
-          </w:p>
-        </w:tc>
       </w:tr>
     </w:tbl>
     <w:p>
@@ -6660,6 +8085,18 @@
           <w:lang w:eastAsia="pt-BR"/>
         </w:rPr>
       </w:pPr>
+      <w:r>
+        <w:rPr>
+          <w:rFonts w:ascii="Arial" w:eastAsia="Times New Roman" w:hAnsi="Arial" w:cs="Arial"/>
+          <w:b/>
+          <w:bCs/>
+          <w:color w:val="000000" w:themeColor="text1"/>
+          <w:sz w:val="24"/>
+          <w:szCs w:val="24"/>
+          <w:lang w:eastAsia="pt-BR"/>
+        </w:rPr>
+        <w:br w:type="page"/>
+      </w:r>
     </w:p>
     <w:p>
       <w:pPr>
@@ -6740,6 +8177,7 @@
       <w:r>
         <w:rPr>
           <w:rFonts w:ascii="Arial" w:eastAsia="Times New Roman" w:hAnsi="Arial" w:cs="Arial"/>
+          <w:noProof/>
           <w:color w:val="000000" w:themeColor="text1"/>
           <w:sz w:val="24"/>
           <w:szCs w:val="24"/>
@@ -8297,12 +9735,6 @@
 </file>
 
 <file path=customXml/item1.xml><?xml version="1.0" encoding="utf-8"?>
-<p:properties xmlns:p="http://schemas.microsoft.com/office/2006/metadata/properties" xmlns:xsi="http://www.w3.org/2001/XMLSchema-instance" xmlns:pc="http://schemas.microsoft.com/office/infopath/2007/PartnerControls">
-  <documentManagement/>
-</p:properties>
-</file>
-
-<file path=customXml/item2.xml><?xml version="1.0" encoding="utf-8"?>
 <ct:contentTypeSchema xmlns:ct="http://schemas.microsoft.com/office/2006/metadata/contentType" xmlns:ma="http://schemas.microsoft.com/office/2006/metadata/properties/metaAttributes" ct:_="" ma:_="" ma:contentTypeName="Documento" ma:contentTypeID="0x0101003AFF4E07D2E6394EB4FBEA5569209BE4" ma:contentTypeVersion="0" ma:contentTypeDescription="Crie um novo documento." ma:contentTypeScope="" ma:versionID="59ef42082303b3fe519fd9ee160c3cfe">
   <xsd:schema xmlns:xsd="http://www.w3.org/2001/XMLSchema" xmlns:xs="http://www.w3.org/2001/XMLSchema" xmlns:p="http://schemas.microsoft.com/office/2006/metadata/properties" targetNamespace="http://schemas.microsoft.com/office/2006/metadata/properties" ma:root="true" ma:fieldsID="b24319475835c1d8a4ec49180d724421">
     <xsd:element name="properties">
@@ -8416,6 +9848,12 @@
 </ct:contentTypeSchema>
 </file>
 
+<file path=customXml/item2.xml><?xml version="1.0" encoding="utf-8"?>
+<p:properties xmlns:p="http://schemas.microsoft.com/office/2006/metadata/properties" xmlns:xsi="http://www.w3.org/2001/XMLSchema-instance" xmlns:pc="http://schemas.microsoft.com/office/infopath/2007/PartnerControls">
+  <documentManagement/>
+</p:properties>
+</file>
+
 <file path=customXml/item3.xml><?xml version="1.0" encoding="utf-8"?>
 <?mso-contentType ?>
 <FormTemplates xmlns="http://schemas.microsoft.com/sharepoint/v3/contenttype/forms">
@@ -8426,15 +9864,6 @@
 </file>
 
 <file path=customXml/itemProps1.xml><?xml version="1.0" encoding="utf-8"?>
-<ds:datastoreItem xmlns:ds="http://schemas.openxmlformats.org/officeDocument/2006/customXml" ds:itemID="{268279BC-306B-4EFC-B2B7-B503C288D0E2}">
-  <ds:schemaRefs>
-    <ds:schemaRef ds:uri="http://schemas.microsoft.com/office/2006/metadata/properties"/>
-    <ds:schemaRef ds:uri="http://schemas.microsoft.com/office/infopath/2007/PartnerControls"/>
-  </ds:schemaRefs>
-</ds:datastoreItem>
-</file>
-
-<file path=customXml/itemProps2.xml><?xml version="1.0" encoding="utf-8"?>
 <ds:datastoreItem xmlns:ds="http://schemas.openxmlformats.org/officeDocument/2006/customXml" ds:itemID="{3C526AED-C557-4DF1-B82E-424BD4F80828}">
   <ds:schemaRefs>
     <ds:schemaRef ds:uri="http://schemas.microsoft.com/office/2006/metadata/contentType"/>
@@ -8450,6 +9879,15 @@
 </ds:datastoreItem>
 </file>
 
+<file path=customXml/itemProps2.xml><?xml version="1.0" encoding="utf-8"?>
+<ds:datastoreItem xmlns:ds="http://schemas.openxmlformats.org/officeDocument/2006/customXml" ds:itemID="{268279BC-306B-4EFC-B2B7-B503C288D0E2}">
+  <ds:schemaRefs>
+    <ds:schemaRef ds:uri="http://schemas.microsoft.com/office/2006/metadata/properties"/>
+    <ds:schemaRef ds:uri="http://schemas.microsoft.com/office/infopath/2007/PartnerControls"/>
+  </ds:schemaRefs>
+</ds:datastoreItem>
+</file>
+
 <file path=customXml/itemProps3.xml><?xml version="1.0" encoding="utf-8"?>
 <ds:datastoreItem xmlns:ds="http://schemas.openxmlformats.org/officeDocument/2006/customXml" ds:itemID="{7373FC79-6A38-42CA-BD26-EDDA4A9148F2}">
   <ds:schemaRefs>

</xml_diff>